<commit_message>
Resumo, abstract e inicio da introdução
</commit_message>
<xml_diff>
--- a/artigo/artigo_pi_vi.docx
+++ b/artigo/artigo_pi_vi.docx
@@ -371,7 +371,13 @@
       </w:r>
       <w:proofErr w:type="spellEnd"/>
       <w:r>
-        <w:t xml:space="preserve"> IV do </w:t>
+        <w:t xml:space="preserve"> V</w:t>
+      </w:r>
+      <w:r>
+        <w:t>I</w:t>
+      </w:r>
+      <w:r>
+        <w:t xml:space="preserve"> do </w:t>
       </w:r>
       <w:proofErr w:type="spellStart"/>
       <w:r>
@@ -492,9 +498,1188 @@
       </w:pPr>
       <w:r>
         <w:t>2013</w:t>
+      </w:r>
+    </w:p>
+    <w:p>
+      <w:pPr>
+        <w:pStyle w:val="NoSpacing"/>
+      </w:pPr>
+      <w:proofErr w:type="spellStart"/>
+      <w:r>
+        <w:t>Resumo</w:t>
+      </w:r>
+      <w:proofErr w:type="spellEnd"/>
+    </w:p>
+    <w:p>
+      <w:pPr>
+        <w:spacing w:line="360" w:lineRule="auto"/>
+      </w:pPr>
+      <w:r>
+        <w:t xml:space="preserve">Este </w:t>
+      </w:r>
+      <w:proofErr w:type="spellStart"/>
+      <w:r>
+        <w:t>artigo</w:t>
+      </w:r>
+      <w:proofErr w:type="spellEnd"/>
+      <w:r>
+        <w:t xml:space="preserve"> tem </w:t>
+      </w:r>
+      <w:proofErr w:type="spellStart"/>
+      <w:proofErr w:type="gramStart"/>
+      <w:r>
+        <w:t>como</w:t>
+      </w:r>
+      <w:proofErr w:type="spellEnd"/>
+      <w:proofErr w:type="gramEnd"/>
+      <w:r>
+        <w:t xml:space="preserve"> </w:t>
+      </w:r>
+      <w:proofErr w:type="spellStart"/>
+      <w:r>
+        <w:t>objetivo</w:t>
+      </w:r>
+      <w:proofErr w:type="spellEnd"/>
+      <w:r>
+        <w:t xml:space="preserve"> </w:t>
+      </w:r>
+      <w:proofErr w:type="spellStart"/>
+      <w:r>
+        <w:t>mostrar</w:t>
+      </w:r>
+      <w:proofErr w:type="spellEnd"/>
+      <w:r>
+        <w:t xml:space="preserve"> </w:t>
+      </w:r>
+      <w:proofErr w:type="spellStart"/>
+      <w:r>
+        <w:t>como</w:t>
+      </w:r>
+      <w:proofErr w:type="spellEnd"/>
+      <w:r>
+        <w:t xml:space="preserve"> </w:t>
+      </w:r>
+      <w:proofErr w:type="spellStart"/>
+      <w:r>
+        <w:t>os</w:t>
+      </w:r>
+      <w:proofErr w:type="spellEnd"/>
+      <w:r>
+        <w:t xml:space="preserve"> </w:t>
+      </w:r>
+      <w:proofErr w:type="spellStart"/>
+      <w:r>
+        <w:t>jogos</w:t>
+      </w:r>
+      <w:proofErr w:type="spellEnd"/>
+      <w:r>
+        <w:t xml:space="preserve"> </w:t>
+      </w:r>
+      <w:proofErr w:type="spellStart"/>
+      <w:r>
+        <w:t>digitais</w:t>
+      </w:r>
+      <w:proofErr w:type="spellEnd"/>
+      <w:r>
+        <w:t xml:space="preserve"> </w:t>
+      </w:r>
+      <w:proofErr w:type="spellStart"/>
+      <w:r>
+        <w:t>podem</w:t>
+      </w:r>
+      <w:proofErr w:type="spellEnd"/>
+      <w:r>
+        <w:t xml:space="preserve"> </w:t>
+      </w:r>
+      <w:proofErr w:type="spellStart"/>
+      <w:r>
+        <w:t>ser</w:t>
+      </w:r>
+      <w:proofErr w:type="spellEnd"/>
+      <w:r>
+        <w:t xml:space="preserve"> </w:t>
+      </w:r>
+      <w:proofErr w:type="spellStart"/>
+      <w:r>
+        <w:t>important</w:t>
+      </w:r>
+      <w:r>
+        <w:t>es</w:t>
+      </w:r>
+      <w:proofErr w:type="spellEnd"/>
+      <w:r>
+        <w:t xml:space="preserve"> no </w:t>
+      </w:r>
+      <w:proofErr w:type="spellStart"/>
+      <w:r>
+        <w:t>processo</w:t>
+      </w:r>
+      <w:proofErr w:type="spellEnd"/>
+      <w:r>
+        <w:t xml:space="preserve"> de </w:t>
+      </w:r>
+      <w:proofErr w:type="spellStart"/>
+      <w:r>
+        <w:t>aprendizagem</w:t>
+      </w:r>
+      <w:proofErr w:type="spellEnd"/>
+      <w:r>
+        <w:t>.</w:t>
+      </w:r>
+    </w:p>
+    <w:p>
+      <w:pPr>
+        <w:spacing w:line="360" w:lineRule="auto"/>
+      </w:pPr>
+      <w:r>
+        <w:t xml:space="preserve">A </w:t>
+      </w:r>
+      <w:proofErr w:type="spellStart"/>
+      <w:r>
+        <w:t>utilização</w:t>
+      </w:r>
+      <w:proofErr w:type="spellEnd"/>
+      <w:r>
+        <w:t xml:space="preserve"> de </w:t>
+      </w:r>
+      <w:proofErr w:type="spellStart"/>
+      <w:r>
+        <w:t>jogos</w:t>
+      </w:r>
+      <w:proofErr w:type="spellEnd"/>
+      <w:r>
+        <w:t xml:space="preserve"> </w:t>
+      </w:r>
+      <w:proofErr w:type="spellStart"/>
+      <w:proofErr w:type="gramStart"/>
+      <w:r>
+        <w:t>como</w:t>
+      </w:r>
+      <w:proofErr w:type="spellEnd"/>
+      <w:proofErr w:type="gramEnd"/>
+      <w:r>
+        <w:t xml:space="preserve"> </w:t>
+      </w:r>
+      <w:proofErr w:type="spellStart"/>
+      <w:r>
+        <w:t>método</w:t>
+      </w:r>
+      <w:proofErr w:type="spellEnd"/>
+      <w:r>
+        <w:t xml:space="preserve"> de </w:t>
+      </w:r>
+      <w:proofErr w:type="spellStart"/>
+      <w:r>
+        <w:t>ensino</w:t>
+      </w:r>
+      <w:proofErr w:type="spellEnd"/>
+      <w:r>
+        <w:t xml:space="preserve">, </w:t>
+      </w:r>
+      <w:proofErr w:type="spellStart"/>
+      <w:r>
+        <w:t>permite</w:t>
+      </w:r>
+      <w:proofErr w:type="spellEnd"/>
+      <w:r>
+        <w:t xml:space="preserve"> </w:t>
+      </w:r>
+      <w:proofErr w:type="spellStart"/>
+      <w:r>
+        <w:t>que</w:t>
+      </w:r>
+      <w:proofErr w:type="spellEnd"/>
+      <w:r>
+        <w:t xml:space="preserve"> o </w:t>
+      </w:r>
+      <w:proofErr w:type="spellStart"/>
+      <w:r>
+        <w:t>conteúdo</w:t>
+      </w:r>
+      <w:proofErr w:type="spellEnd"/>
+      <w:r>
+        <w:t xml:space="preserve"> </w:t>
+      </w:r>
+      <w:proofErr w:type="spellStart"/>
+      <w:r>
+        <w:t>administrado</w:t>
+      </w:r>
+      <w:proofErr w:type="spellEnd"/>
+      <w:r>
+        <w:t xml:space="preserve"> </w:t>
+      </w:r>
+      <w:proofErr w:type="spellStart"/>
+      <w:r>
+        <w:t>na</w:t>
+      </w:r>
+      <w:proofErr w:type="spellEnd"/>
+      <w:r>
+        <w:t xml:space="preserve"> </w:t>
+      </w:r>
+      <w:proofErr w:type="spellStart"/>
+      <w:r>
+        <w:t>formação</w:t>
+      </w:r>
+      <w:proofErr w:type="spellEnd"/>
+      <w:r>
+        <w:t xml:space="preserve"> de </w:t>
+      </w:r>
+      <w:proofErr w:type="spellStart"/>
+      <w:r>
+        <w:t>crianças</w:t>
+      </w:r>
+      <w:proofErr w:type="spellEnd"/>
+      <w:r>
+        <w:t xml:space="preserve"> e </w:t>
+      </w:r>
+      <w:proofErr w:type="spellStart"/>
+      <w:r>
+        <w:t>adolescentes</w:t>
+      </w:r>
+      <w:proofErr w:type="spellEnd"/>
+      <w:r>
+        <w:t xml:space="preserve">, </w:t>
+      </w:r>
+      <w:proofErr w:type="spellStart"/>
+      <w:r>
+        <w:t>possa</w:t>
+      </w:r>
+      <w:proofErr w:type="spellEnd"/>
+      <w:r>
+        <w:t xml:space="preserve"> </w:t>
+      </w:r>
+      <w:proofErr w:type="spellStart"/>
+      <w:r>
+        <w:t>ser</w:t>
+      </w:r>
+      <w:proofErr w:type="spellEnd"/>
+      <w:r>
+        <w:t xml:space="preserve"> </w:t>
+      </w:r>
+      <w:proofErr w:type="spellStart"/>
+      <w:r>
+        <w:t>apresentado</w:t>
+      </w:r>
+      <w:proofErr w:type="spellEnd"/>
+      <w:r>
+        <w:t xml:space="preserve"> de </w:t>
+      </w:r>
+      <w:proofErr w:type="spellStart"/>
+      <w:r>
+        <w:t>uma</w:t>
+      </w:r>
+      <w:proofErr w:type="spellEnd"/>
+      <w:r>
+        <w:t xml:space="preserve"> forma </w:t>
+      </w:r>
+      <w:proofErr w:type="spellStart"/>
+      <w:r>
+        <w:t>mais</w:t>
+      </w:r>
+      <w:proofErr w:type="spellEnd"/>
+      <w:r>
+        <w:t xml:space="preserve"> </w:t>
+      </w:r>
+      <w:proofErr w:type="spellStart"/>
+      <w:r>
+        <w:t>atraente</w:t>
+      </w:r>
+      <w:proofErr w:type="spellEnd"/>
+      <w:r>
+        <w:t xml:space="preserve"> e </w:t>
+      </w:r>
+      <w:proofErr w:type="spellStart"/>
+      <w:r>
+        <w:t>interativa</w:t>
+      </w:r>
+      <w:proofErr w:type="spellEnd"/>
+      <w:r>
+        <w:t xml:space="preserve">. </w:t>
+      </w:r>
+      <w:proofErr w:type="spellStart"/>
+      <w:r>
+        <w:t>Além</w:t>
+      </w:r>
+      <w:proofErr w:type="spellEnd"/>
+      <w:r>
+        <w:t xml:space="preserve"> de um </w:t>
+      </w:r>
+      <w:proofErr w:type="spellStart"/>
+      <w:r>
+        <w:t>maior</w:t>
+      </w:r>
+      <w:proofErr w:type="spellEnd"/>
+      <w:r>
+        <w:t xml:space="preserve"> </w:t>
+      </w:r>
+      <w:proofErr w:type="spellStart"/>
+      <w:r>
+        <w:t>interesse</w:t>
+      </w:r>
+      <w:proofErr w:type="spellEnd"/>
+      <w:r>
+        <w:t xml:space="preserve"> </w:t>
+      </w:r>
+      <w:proofErr w:type="spellStart"/>
+      <w:r>
+        <w:t>pelos</w:t>
+      </w:r>
+      <w:proofErr w:type="spellEnd"/>
+      <w:r>
+        <w:t xml:space="preserve"> </w:t>
+      </w:r>
+      <w:proofErr w:type="spellStart"/>
+      <w:r>
+        <w:t>conteúdos</w:t>
+      </w:r>
+      <w:proofErr w:type="spellEnd"/>
+      <w:r>
+        <w:t xml:space="preserve"> </w:t>
+      </w:r>
+      <w:proofErr w:type="spellStart"/>
+      <w:r>
+        <w:t>abordados</w:t>
+      </w:r>
+      <w:proofErr w:type="spellEnd"/>
+      <w:r>
+        <w:t xml:space="preserve">, </w:t>
+      </w:r>
+      <w:proofErr w:type="gramStart"/>
+      <w:r>
+        <w:t>com</w:t>
+      </w:r>
+      <w:proofErr w:type="gramEnd"/>
+      <w:r>
+        <w:t xml:space="preserve"> </w:t>
+      </w:r>
+      <w:proofErr w:type="spellStart"/>
+      <w:r>
+        <w:t>os</w:t>
+      </w:r>
+      <w:proofErr w:type="spellEnd"/>
+      <w:r>
+        <w:t xml:space="preserve"> </w:t>
+      </w:r>
+      <w:proofErr w:type="spellStart"/>
+      <w:r>
+        <w:t>jogos</w:t>
+      </w:r>
+      <w:proofErr w:type="spellEnd"/>
+      <w:r>
+        <w:t xml:space="preserve">, </w:t>
+      </w:r>
+      <w:proofErr w:type="spellStart"/>
+      <w:r>
+        <w:t>os</w:t>
+      </w:r>
+      <w:proofErr w:type="spellEnd"/>
+      <w:r>
+        <w:t xml:space="preserve"> </w:t>
+      </w:r>
+      <w:proofErr w:type="spellStart"/>
+      <w:r>
+        <w:t>alunos</w:t>
+      </w:r>
+      <w:proofErr w:type="spellEnd"/>
+      <w:r>
+        <w:t xml:space="preserve"> </w:t>
+      </w:r>
+      <w:proofErr w:type="spellStart"/>
+      <w:r>
+        <w:t>também</w:t>
+      </w:r>
+      <w:proofErr w:type="spellEnd"/>
+      <w:r>
+        <w:t xml:space="preserve"> </w:t>
+      </w:r>
+      <w:proofErr w:type="spellStart"/>
+      <w:r>
+        <w:t>desenvolvem</w:t>
+      </w:r>
+      <w:proofErr w:type="spellEnd"/>
+      <w:r>
+        <w:t xml:space="preserve"> a </w:t>
+      </w:r>
+      <w:proofErr w:type="spellStart"/>
+      <w:r>
+        <w:t>suas</w:t>
+      </w:r>
+      <w:proofErr w:type="spellEnd"/>
+      <w:r>
+        <w:t xml:space="preserve"> </w:t>
+      </w:r>
+      <w:proofErr w:type="spellStart"/>
+      <w:r>
+        <w:t>capacidades</w:t>
+      </w:r>
+      <w:proofErr w:type="spellEnd"/>
+      <w:r>
+        <w:t xml:space="preserve"> de </w:t>
+      </w:r>
+      <w:proofErr w:type="spellStart"/>
+      <w:r>
+        <w:t>raciocínio</w:t>
+      </w:r>
+      <w:proofErr w:type="spellEnd"/>
+      <w:r>
+        <w:t>.</w:t>
+      </w:r>
+    </w:p>
+    <w:p>
+      <w:pPr>
+        <w:spacing w:line="360" w:lineRule="auto"/>
+      </w:pPr>
+    </w:p>
+    <w:p>
+      <w:pPr>
+        <w:spacing w:line="360" w:lineRule="auto"/>
+      </w:pPr>
+    </w:p>
+    <w:p>
+      <w:pPr>
+        <w:spacing w:line="360" w:lineRule="auto"/>
+      </w:pPr>
+    </w:p>
+    <w:p>
+      <w:pPr>
+        <w:spacing w:line="360" w:lineRule="auto"/>
+      </w:pPr>
+    </w:p>
+    <w:p>
+      <w:pPr>
+        <w:spacing w:line="360" w:lineRule="auto"/>
+      </w:pPr>
+    </w:p>
+    <w:p>
+      <w:pPr>
+        <w:spacing w:line="360" w:lineRule="auto"/>
+      </w:pPr>
+    </w:p>
+    <w:p>
+      <w:pPr>
+        <w:spacing w:line="360" w:lineRule="auto"/>
+      </w:pPr>
+    </w:p>
+    <w:p>
+      <w:pPr>
+        <w:spacing w:line="360" w:lineRule="auto"/>
+      </w:pPr>
+    </w:p>
+    <w:p>
+      <w:pPr>
+        <w:spacing w:line="360" w:lineRule="auto"/>
+      </w:pPr>
+    </w:p>
+    <w:p>
+      <w:pPr>
+        <w:spacing w:line="360" w:lineRule="auto"/>
+      </w:pPr>
+    </w:p>
+    <w:p>
+      <w:pPr>
+        <w:spacing w:line="360" w:lineRule="auto"/>
+      </w:pPr>
+    </w:p>
+    <w:p>
+      <w:pPr>
+        <w:spacing w:line="360" w:lineRule="auto"/>
+      </w:pPr>
+    </w:p>
+    <w:p>
+      <w:pPr>
+        <w:spacing w:line="360" w:lineRule="auto"/>
+      </w:pPr>
+    </w:p>
+    <w:p>
+      <w:pPr>
+        <w:spacing w:line="360" w:lineRule="auto"/>
+      </w:pPr>
+    </w:p>
+    <w:p>
+      <w:pPr>
+        <w:spacing w:line="360" w:lineRule="auto"/>
+      </w:pPr>
+    </w:p>
+    <w:p>
+      <w:pPr>
+        <w:spacing w:line="360" w:lineRule="auto"/>
+      </w:pPr>
+    </w:p>
+    <w:p>
+      <w:pPr>
+        <w:spacing w:line="360" w:lineRule="auto"/>
+      </w:pPr>
+    </w:p>
+    <w:p>
+      <w:pPr>
+        <w:spacing w:line="360" w:lineRule="auto"/>
+      </w:pPr>
+    </w:p>
+    <w:p>
+      <w:pPr>
+        <w:spacing w:line="360" w:lineRule="auto"/>
+      </w:pPr>
+    </w:p>
+    <w:p>
+      <w:pPr>
+        <w:spacing w:line="360" w:lineRule="auto"/>
+      </w:pPr>
+    </w:p>
+    <w:p>
+      <w:pPr>
+        <w:spacing w:line="360" w:lineRule="auto"/>
+      </w:pPr>
+    </w:p>
+    <w:p>
+      <w:pPr>
+        <w:spacing w:line="360" w:lineRule="auto"/>
+      </w:pPr>
+    </w:p>
+    <w:p>
+      <w:pPr>
+        <w:spacing w:line="360" w:lineRule="auto"/>
+      </w:pPr>
+    </w:p>
+    <w:p>
+      <w:pPr>
+        <w:spacing w:line="360" w:lineRule="auto"/>
+      </w:pPr>
+    </w:p>
+    <w:p>
+      <w:pPr>
+        <w:spacing w:line="360" w:lineRule="auto"/>
+      </w:pPr>
+    </w:p>
+    <w:p>
+      <w:pPr>
+        <w:pStyle w:val="NoSpacing"/>
+      </w:pPr>
+      <w:r>
+        <w:t>Abstract</w:t>
+      </w:r>
+    </w:p>
+    <w:p>
+      <w:pPr>
+        <w:spacing w:line="360" w:lineRule="auto"/>
+      </w:pPr>
+    </w:p>
+    <w:p>
+      <w:pPr>
+        <w:spacing w:line="360" w:lineRule="auto"/>
+      </w:pPr>
+      <w:r>
+        <w:t>This article aims to show how digital games can be important in the learning process.</w:t>
+      </w:r>
+    </w:p>
+    <w:p>
+      <w:pPr>
+        <w:spacing w:line="360" w:lineRule="auto"/>
+      </w:pPr>
+      <w:r>
+        <w:t>The use of games as a teaching method, allows the content given in the training of children and adolescents, can be presented in a</w:t>
+      </w:r>
+      <w:r>
+        <w:t xml:space="preserve"> way</w:t>
+      </w:r>
+      <w:r>
+        <w:t xml:space="preserve"> more attractive and interactive. In addition to a greater interest in the subjects covered, with games students also develop their thinking skills.</w:t>
+      </w:r>
+    </w:p>
+    <w:p>
+      <w:pPr>
+        <w:spacing w:line="360" w:lineRule="auto"/>
+      </w:pPr>
+    </w:p>
+    <w:p>
+      <w:pPr>
+        <w:spacing w:line="360" w:lineRule="auto"/>
+      </w:pPr>
+    </w:p>
+    <w:p>
+      <w:pPr>
+        <w:spacing w:line="360" w:lineRule="auto"/>
+      </w:pPr>
+    </w:p>
+    <w:p>
+      <w:pPr>
+        <w:spacing w:line="360" w:lineRule="auto"/>
+      </w:pPr>
+    </w:p>
+    <w:p>
+      <w:pPr>
+        <w:spacing w:line="360" w:lineRule="auto"/>
+      </w:pPr>
+    </w:p>
+    <w:p>
+      <w:pPr>
+        <w:spacing w:line="360" w:lineRule="auto"/>
+      </w:pPr>
+    </w:p>
+    <w:p>
+      <w:pPr>
+        <w:spacing w:line="360" w:lineRule="auto"/>
+      </w:pPr>
+    </w:p>
+    <w:p>
+      <w:pPr>
+        <w:spacing w:line="360" w:lineRule="auto"/>
+      </w:pPr>
+    </w:p>
+    <w:p>
+      <w:pPr>
+        <w:spacing w:line="360" w:lineRule="auto"/>
+      </w:pPr>
+    </w:p>
+    <w:p>
+      <w:pPr>
+        <w:spacing w:line="360" w:lineRule="auto"/>
+      </w:pPr>
+    </w:p>
+    <w:p>
+      <w:pPr>
+        <w:spacing w:line="360" w:lineRule="auto"/>
+      </w:pPr>
+    </w:p>
+    <w:p>
+      <w:pPr>
+        <w:spacing w:line="360" w:lineRule="auto"/>
+      </w:pPr>
+    </w:p>
+    <w:p>
+      <w:pPr>
+        <w:spacing w:line="360" w:lineRule="auto"/>
+      </w:pPr>
+    </w:p>
+    <w:p>
+      <w:pPr>
+        <w:spacing w:line="360" w:lineRule="auto"/>
+      </w:pPr>
+    </w:p>
+    <w:p>
+      <w:pPr>
+        <w:spacing w:line="360" w:lineRule="auto"/>
+      </w:pPr>
+    </w:p>
+    <w:p>
+      <w:pPr>
+        <w:spacing w:line="360" w:lineRule="auto"/>
+      </w:pPr>
+    </w:p>
+    <w:p>
+      <w:pPr>
+        <w:spacing w:line="360" w:lineRule="auto"/>
+      </w:pPr>
+    </w:p>
+    <w:p>
+      <w:pPr>
+        <w:spacing w:line="360" w:lineRule="auto"/>
+      </w:pPr>
+    </w:p>
+    <w:p>
+      <w:pPr>
+        <w:spacing w:line="360" w:lineRule="auto"/>
+      </w:pPr>
+    </w:p>
+    <w:p>
+      <w:pPr>
+        <w:spacing w:line="360" w:lineRule="auto"/>
+      </w:pPr>
+    </w:p>
+    <w:p>
+      <w:pPr>
+        <w:spacing w:line="360" w:lineRule="auto"/>
+      </w:pPr>
+    </w:p>
+    <w:p>
+      <w:pPr>
+        <w:spacing w:line="360" w:lineRule="auto"/>
+      </w:pPr>
+    </w:p>
+    <w:p>
+      <w:pPr>
+        <w:spacing w:line="360" w:lineRule="auto"/>
+      </w:pPr>
+    </w:p>
+    <w:p>
+      <w:pPr>
+        <w:spacing w:line="360" w:lineRule="auto"/>
+      </w:pPr>
+    </w:p>
+    <w:p>
+      <w:pPr>
+        <w:spacing w:line="360" w:lineRule="auto"/>
+      </w:pPr>
+    </w:p>
+    <w:p>
+      <w:pPr>
+        <w:pStyle w:val="NoSpacing"/>
+      </w:pPr>
+      <w:proofErr w:type="spellStart"/>
+      <w:r>
+        <w:t>Introdução</w:t>
+      </w:r>
+      <w:proofErr w:type="spellEnd"/>
+    </w:p>
+    <w:p>
+      <w:pPr>
+        <w:spacing w:line="360" w:lineRule="auto"/>
+      </w:pPr>
+      <w:proofErr w:type="spellStart"/>
+      <w:r>
+        <w:t>Os</w:t>
+      </w:r>
+      <w:proofErr w:type="spellEnd"/>
+      <w:r>
+        <w:t xml:space="preserve"> </w:t>
+      </w:r>
+      <w:proofErr w:type="spellStart"/>
+      <w:r>
+        <w:t>jogos</w:t>
+      </w:r>
+      <w:proofErr w:type="spellEnd"/>
+      <w:r>
+        <w:t xml:space="preserve"> </w:t>
+      </w:r>
+      <w:proofErr w:type="spellStart"/>
+      <w:r>
+        <w:t>digitais</w:t>
+      </w:r>
+      <w:proofErr w:type="spellEnd"/>
+      <w:r>
+        <w:t xml:space="preserve"> </w:t>
+      </w:r>
+      <w:proofErr w:type="spellStart"/>
+      <w:r>
+        <w:t>são</w:t>
+      </w:r>
+      <w:proofErr w:type="spellEnd"/>
+      <w:r>
+        <w:t xml:space="preserve"> </w:t>
+      </w:r>
+      <w:proofErr w:type="spellStart"/>
+      <w:r>
+        <w:t>alvos</w:t>
+      </w:r>
+      <w:proofErr w:type="spellEnd"/>
+      <w:r>
+        <w:t xml:space="preserve"> de </w:t>
+      </w:r>
+      <w:proofErr w:type="spellStart"/>
+      <w:r>
+        <w:t>grandes</w:t>
+      </w:r>
+      <w:proofErr w:type="spellEnd"/>
+      <w:r>
+        <w:t xml:space="preserve"> </w:t>
+      </w:r>
+      <w:proofErr w:type="spellStart"/>
+      <w:r>
+        <w:t>públicos</w:t>
+      </w:r>
+      <w:proofErr w:type="spellEnd"/>
+      <w:r>
+        <w:t xml:space="preserve">, </w:t>
+      </w:r>
+      <w:proofErr w:type="spellStart"/>
+      <w:r>
+        <w:t>atigingindo</w:t>
+      </w:r>
+      <w:proofErr w:type="spellEnd"/>
+      <w:r>
+        <w:t xml:space="preserve"> </w:t>
+      </w:r>
+      <w:proofErr w:type="spellStart"/>
+      <w:r>
+        <w:t>grande</w:t>
+      </w:r>
+      <w:proofErr w:type="spellEnd"/>
+      <w:r>
+        <w:t xml:space="preserve"> parte da </w:t>
+      </w:r>
+      <w:proofErr w:type="spellStart"/>
+      <w:proofErr w:type="gramStart"/>
+      <w:r>
+        <w:t>massa</w:t>
+      </w:r>
+      <w:proofErr w:type="spellEnd"/>
+      <w:proofErr w:type="gramEnd"/>
+      <w:r>
+        <w:t xml:space="preserve"> </w:t>
+      </w:r>
+      <w:proofErr w:type="spellStart"/>
+      <w:r>
+        <w:t>populacional</w:t>
+      </w:r>
+      <w:proofErr w:type="spellEnd"/>
+      <w:r>
+        <w:t xml:space="preserve"> – de </w:t>
+      </w:r>
+      <w:proofErr w:type="spellStart"/>
+      <w:r>
+        <w:t>crianças</w:t>
+      </w:r>
+      <w:proofErr w:type="spellEnd"/>
+      <w:r>
+        <w:t xml:space="preserve"> </w:t>
+      </w:r>
+      <w:proofErr w:type="spellStart"/>
+      <w:r>
+        <w:t>até</w:t>
+      </w:r>
+      <w:proofErr w:type="spellEnd"/>
+      <w:r>
+        <w:t xml:space="preserve"> </w:t>
+      </w:r>
+      <w:proofErr w:type="spellStart"/>
+      <w:r>
+        <w:t>adultos</w:t>
+      </w:r>
+      <w:proofErr w:type="spellEnd"/>
+      <w:r>
+        <w:t xml:space="preserve">. </w:t>
+      </w:r>
+      <w:proofErr w:type="spellStart"/>
+      <w:r>
+        <w:t>Em</w:t>
+      </w:r>
+      <w:proofErr w:type="spellEnd"/>
+      <w:r>
+        <w:t xml:space="preserve"> </w:t>
+      </w:r>
+      <w:proofErr w:type="spellStart"/>
+      <w:r>
+        <w:t>geral</w:t>
+      </w:r>
+      <w:proofErr w:type="spellEnd"/>
+      <w:r>
+        <w:t xml:space="preserve">, </w:t>
+      </w:r>
+      <w:proofErr w:type="spellStart"/>
+      <w:r>
+        <w:t>os</w:t>
+      </w:r>
+      <w:proofErr w:type="spellEnd"/>
+      <w:r>
+        <w:t xml:space="preserve"> </w:t>
+      </w:r>
+      <w:proofErr w:type="spellStart"/>
+      <w:r>
+        <w:t>jogos</w:t>
+      </w:r>
+      <w:proofErr w:type="spellEnd"/>
+      <w:r>
+        <w:t xml:space="preserve"> </w:t>
+      </w:r>
+      <w:proofErr w:type="spellStart"/>
+      <w:r>
+        <w:t>são</w:t>
+      </w:r>
+      <w:proofErr w:type="spellEnd"/>
+      <w:r>
+        <w:t xml:space="preserve"> </w:t>
+      </w:r>
+      <w:proofErr w:type="spellStart"/>
+      <w:r>
+        <w:t>bastante</w:t>
+      </w:r>
+      <w:proofErr w:type="spellEnd"/>
+      <w:r>
+        <w:t xml:space="preserve"> </w:t>
+      </w:r>
+      <w:proofErr w:type="spellStart"/>
+      <w:r>
+        <w:t>atrativos</w:t>
+      </w:r>
+      <w:proofErr w:type="spellEnd"/>
+      <w:r>
+        <w:t xml:space="preserve">, o </w:t>
+      </w:r>
+      <w:proofErr w:type="spellStart"/>
+      <w:r>
+        <w:t>que</w:t>
+      </w:r>
+      <w:proofErr w:type="spellEnd"/>
+      <w:r>
+        <w:t xml:space="preserve"> </w:t>
+      </w:r>
+      <w:proofErr w:type="spellStart"/>
+      <w:r>
+        <w:t>faz</w:t>
+      </w:r>
+      <w:proofErr w:type="spellEnd"/>
+      <w:r>
+        <w:t xml:space="preserve"> </w:t>
+      </w:r>
+      <w:proofErr w:type="gramStart"/>
+      <w:r>
+        <w:t>com</w:t>
+      </w:r>
+      <w:proofErr w:type="gramEnd"/>
+      <w:r>
+        <w:t xml:space="preserve"> </w:t>
+      </w:r>
+      <w:proofErr w:type="spellStart"/>
+      <w:r>
+        <w:t>que</w:t>
+      </w:r>
+      <w:proofErr w:type="spellEnd"/>
+      <w:r>
+        <w:t xml:space="preserve"> o </w:t>
+      </w:r>
+      <w:proofErr w:type="spellStart"/>
+      <w:r>
+        <w:t>jogo</w:t>
+      </w:r>
+      <w:proofErr w:type="spellEnd"/>
+      <w:r>
+        <w:t xml:space="preserve"> </w:t>
+      </w:r>
+      <w:proofErr w:type="spellStart"/>
+      <w:r>
+        <w:t>tenha</w:t>
+      </w:r>
+      <w:proofErr w:type="spellEnd"/>
+      <w:r>
+        <w:t xml:space="preserve"> </w:t>
+      </w:r>
+      <w:proofErr w:type="spellStart"/>
+      <w:r>
+        <w:t>uma</w:t>
+      </w:r>
+      <w:proofErr w:type="spellEnd"/>
+      <w:r>
+        <w:t xml:space="preserve"> </w:t>
+      </w:r>
+      <w:proofErr w:type="spellStart"/>
+      <w:r>
+        <w:t>maior</w:t>
+      </w:r>
+      <w:proofErr w:type="spellEnd"/>
+      <w:r>
+        <w:t xml:space="preserve"> </w:t>
+      </w:r>
+      <w:proofErr w:type="spellStart"/>
+      <w:r>
+        <w:t>procura</w:t>
+      </w:r>
+      <w:proofErr w:type="spellEnd"/>
+      <w:r>
+        <w:t xml:space="preserve"> no </w:t>
+      </w:r>
+      <w:proofErr w:type="spellStart"/>
+      <w:r>
+        <w:t>mercado</w:t>
+      </w:r>
+      <w:proofErr w:type="spellEnd"/>
+      <w:r>
+        <w:t xml:space="preserve">. </w:t>
+      </w:r>
+    </w:p>
+    <w:p>
+      <w:pPr>
+        <w:spacing w:line="360" w:lineRule="auto"/>
+      </w:pPr>
+      <w:proofErr w:type="spellStart"/>
+      <w:proofErr w:type="gramStart"/>
+      <w:r>
+        <w:t>Quanto</w:t>
+      </w:r>
+      <w:proofErr w:type="spellEnd"/>
+      <w:r>
+        <w:t xml:space="preserve"> </w:t>
+      </w:r>
+      <w:proofErr w:type="spellStart"/>
+      <w:r>
+        <w:t>mais</w:t>
+      </w:r>
+      <w:proofErr w:type="spellEnd"/>
+      <w:r>
+        <w:t xml:space="preserve"> </w:t>
+      </w:r>
+      <w:proofErr w:type="spellStart"/>
+      <w:r>
+        <w:t>objetivos</w:t>
+      </w:r>
+      <w:proofErr w:type="spellEnd"/>
+      <w:r>
+        <w:t xml:space="preserve"> e </w:t>
+      </w:r>
+      <w:proofErr w:type="spellStart"/>
+      <w:r>
+        <w:t>tarefas</w:t>
+      </w:r>
+      <w:proofErr w:type="spellEnd"/>
+      <w:r>
+        <w:t xml:space="preserve"> um </w:t>
+      </w:r>
+      <w:proofErr w:type="spellStart"/>
+      <w:r>
+        <w:t>jogador</w:t>
+      </w:r>
+      <w:proofErr w:type="spellEnd"/>
+      <w:r>
+        <w:t xml:space="preserve"> </w:t>
+      </w:r>
+      <w:proofErr w:type="spellStart"/>
+      <w:r>
+        <w:t>deve</w:t>
+      </w:r>
+      <w:proofErr w:type="spellEnd"/>
+      <w:r>
+        <w:t xml:space="preserve"> </w:t>
+      </w:r>
+      <w:proofErr w:type="spellStart"/>
+      <w:r>
+        <w:t>cumprir</w:t>
+      </w:r>
+      <w:proofErr w:type="spellEnd"/>
+      <w:r>
+        <w:t xml:space="preserve"> </w:t>
+      </w:r>
+      <w:proofErr w:type="spellStart"/>
+      <w:r>
+        <w:t>em</w:t>
+      </w:r>
+      <w:proofErr w:type="spellEnd"/>
+      <w:r>
+        <w:t xml:space="preserve"> um </w:t>
+      </w:r>
+      <w:proofErr w:type="spellStart"/>
+      <w:r>
+        <w:t>jogo</w:t>
+      </w:r>
+      <w:proofErr w:type="spellEnd"/>
+      <w:r>
+        <w:t xml:space="preserve">, </w:t>
+      </w:r>
+      <w:proofErr w:type="spellStart"/>
+      <w:r>
+        <w:t>maior</w:t>
+      </w:r>
+      <w:proofErr w:type="spellEnd"/>
+      <w:r>
+        <w:t xml:space="preserve"> é o </w:t>
+      </w:r>
+      <w:proofErr w:type="spellStart"/>
+      <w:r>
+        <w:t>seu</w:t>
+      </w:r>
+      <w:proofErr w:type="spellEnd"/>
+      <w:r>
+        <w:t xml:space="preserve"> </w:t>
+      </w:r>
+      <w:proofErr w:type="spellStart"/>
+      <w:r>
+        <w:t>nível</w:t>
+      </w:r>
+      <w:proofErr w:type="spellEnd"/>
+      <w:r>
+        <w:t xml:space="preserve"> de </w:t>
+      </w:r>
+      <w:proofErr w:type="spellStart"/>
+      <w:r>
+        <w:t>envolvimento</w:t>
+      </w:r>
+      <w:proofErr w:type="spellEnd"/>
+      <w:r>
+        <w:t>.</w:t>
+      </w:r>
+      <w:proofErr w:type="gramEnd"/>
+      <w:r>
+        <w:t xml:space="preserve"> </w:t>
+      </w:r>
+      <w:proofErr w:type="spellStart"/>
+      <w:r>
+        <w:t>Muitas</w:t>
+      </w:r>
+      <w:proofErr w:type="spellEnd"/>
+      <w:r>
+        <w:t xml:space="preserve"> </w:t>
+      </w:r>
+      <w:proofErr w:type="spellStart"/>
+      <w:r>
+        <w:t>pessoas</w:t>
+      </w:r>
+      <w:proofErr w:type="spellEnd"/>
+      <w:r>
+        <w:t xml:space="preserve"> </w:t>
+      </w:r>
+      <w:proofErr w:type="spellStart"/>
+      <w:r>
+        <w:t>chegam</w:t>
+      </w:r>
+      <w:proofErr w:type="spellEnd"/>
+      <w:r>
+        <w:t xml:space="preserve"> a </w:t>
+      </w:r>
+      <w:proofErr w:type="spellStart"/>
+      <w:r>
+        <w:t>passar</w:t>
+      </w:r>
+      <w:proofErr w:type="spellEnd"/>
+      <w:r>
+        <w:t xml:space="preserve"> </w:t>
+      </w:r>
+      <w:proofErr w:type="spellStart"/>
+      <w:r>
+        <w:t>horas</w:t>
+      </w:r>
+      <w:proofErr w:type="spellEnd"/>
+      <w:r>
+        <w:t xml:space="preserve"> </w:t>
+      </w:r>
+      <w:proofErr w:type="spellStart"/>
+      <w:r>
+        <w:t>em</w:t>
+      </w:r>
+      <w:proofErr w:type="spellEnd"/>
+      <w:r>
+        <w:t xml:space="preserve"> </w:t>
+      </w:r>
+      <w:proofErr w:type="spellStart"/>
+      <w:r>
+        <w:t>frente</w:t>
+      </w:r>
+      <w:proofErr w:type="spellEnd"/>
+      <w:r>
+        <w:t xml:space="preserve"> a um </w:t>
+      </w:r>
+      <w:proofErr w:type="spellStart"/>
+      <w:r>
+        <w:t>computador</w:t>
+      </w:r>
+      <w:proofErr w:type="spellEnd"/>
+      <w:r>
+        <w:t xml:space="preserve"> </w:t>
+      </w:r>
+      <w:proofErr w:type="spellStart"/>
+      <w:r>
+        <w:t>ou</w:t>
+      </w:r>
+      <w:proofErr w:type="spellEnd"/>
+      <w:r>
+        <w:t xml:space="preserve"> a um </w:t>
+      </w:r>
+      <w:proofErr w:type="gramStart"/>
+      <w:r>
+        <w:t>video-game</w:t>
+      </w:r>
+      <w:proofErr w:type="gramEnd"/>
+      <w:r>
+        <w:t>.</w:t>
       </w:r>
       <w:bookmarkStart w:id="0" w:name="_GoBack"/>
       <w:bookmarkEnd w:id="0"/>
+    </w:p>
+    <w:p>
+      <w:pPr>
+        <w:spacing w:line="360" w:lineRule="auto"/>
+      </w:pPr>
+    </w:p>
+    <w:p>
+      <w:pPr>
+        <w:spacing w:line="360" w:lineRule="auto"/>
+      </w:pPr>
     </w:p>
     <w:sectPr>
       <w:pgSz w:w="11900" w:h="16840"/>
@@ -672,6 +1857,7 @@
   <w:style w:type="character" w:default="1" w:styleId="DefaultParagraphFont">
     <w:name w:val="Default Paragraph Font"/>
     <w:uiPriority w:val="1"/>
+    <w:semiHidden/>
     <w:unhideWhenUsed/>
   </w:style>
   <w:style w:type="table" w:default="1" w:styleId="TableNormal">
@@ -699,8 +1885,9 @@
     <w:name w:val="No Spacing"/>
     <w:uiPriority w:val="1"/>
     <w:qFormat/>
-    <w:rsid w:val="004B357C"/>
+    <w:rsid w:val="00EC3468"/>
     <w:pPr>
+      <w:spacing w:before="240" w:after="240"/>
       <w:jc w:val="center"/>
     </w:pPr>
     <w:rPr>
@@ -880,6 +2067,7 @@
   <w:style w:type="character" w:default="1" w:styleId="DefaultParagraphFont">
     <w:name w:val="Default Paragraph Font"/>
     <w:uiPriority w:val="1"/>
+    <w:semiHidden/>
     <w:unhideWhenUsed/>
   </w:style>
   <w:style w:type="table" w:default="1" w:styleId="TableNormal">
@@ -907,8 +2095,9 @@
     <w:name w:val="No Spacing"/>
     <w:uiPriority w:val="1"/>
     <w:qFormat/>
-    <w:rsid w:val="004B357C"/>
+    <w:rsid w:val="00EC3468"/>
     <w:pPr>
+      <w:spacing w:before="240" w:after="240"/>
       <w:jc w:val="center"/>
     </w:pPr>
     <w:rPr>
@@ -1247,7 +2436,7 @@
 </file>
 
 <file path=customXml/itemProps1.xml><?xml version="1.0" encoding="utf-8"?>
-<ds:datastoreItem xmlns:ds="http://schemas.openxmlformats.org/officeDocument/2006/customXml" ds:itemID="{F796B470-8C23-FC4D-870A-0206B802C854}">
+<ds:datastoreItem xmlns:ds="http://schemas.openxmlformats.org/officeDocument/2006/customXml" ds:itemID="{5931E9B3-12C1-1C46-A040-F16E74195617}">
   <ds:schemaRefs>
     <ds:schemaRef ds:uri="http://schemas.openxmlformats.org/officeDocument/2006/bibliography"/>
   </ds:schemaRefs>

</xml_diff>

<commit_message>
Acerto de detalhes de formatação
</commit_message>
<xml_diff>
--- a/artigo/artigo_pi_vi.docx
+++ b/artigo/artigo_pi_vi.docx
@@ -224,6 +224,21 @@
         <w:jc w:val="center"/>
       </w:pPr>
       <w:r>
+        <w:t>jessicapiroupo@hotmail</w:t>
+      </w:r>
+      <w:r>
+        <w:t>.</w:t>
+      </w:r>
+      <w:r>
+        <w:t>com</w:t>
+      </w:r>
+    </w:p>
+    <w:p>
+      <w:pPr>
+        <w:spacing w:line="360" w:lineRule="auto"/>
+        <w:jc w:val="center"/>
+      </w:pPr>
+      <w:r>
         <w:t>LUANA FARES</w:t>
       </w:r>
     </w:p>
@@ -233,6 +248,15 @@
         <w:jc w:val="center"/>
       </w:pPr>
       <w:r>
+        <w:t>luanafares@hotmail.com</w:t>
+      </w:r>
+    </w:p>
+    <w:p>
+      <w:pPr>
+        <w:spacing w:line="360" w:lineRule="auto"/>
+        <w:jc w:val="center"/>
+      </w:pPr>
+      <w:r>
         <w:t>WANDER CAMILO RODRIGUES</w:t>
       </w:r>
     </w:p>
@@ -241,12 +265,9 @@
         <w:spacing w:line="360" w:lineRule="auto"/>
         <w:jc w:val="center"/>
       </w:pPr>
-    </w:p>
-    <w:p>
-      <w:pPr>
-        <w:spacing w:line="360" w:lineRule="auto"/>
-        <w:jc w:val="center"/>
-      </w:pPr>
+      <w:r>
+        <w:t>wander_camilo@hotmail.com</w:t>
+      </w:r>
     </w:p>
     <w:p>
       <w:pPr>
@@ -301,20 +322,15 @@
     <w:p>
       <w:pPr>
         <w:spacing w:line="360" w:lineRule="auto"/>
-        <w:jc w:val="center"/>
-      </w:pPr>
-    </w:p>
-    <w:p>
-      <w:pPr>
-        <w:spacing w:line="360" w:lineRule="auto"/>
-        <w:jc w:val="center"/>
-      </w:pPr>
-    </w:p>
-    <w:p>
-      <w:pPr>
-        <w:spacing w:line="360" w:lineRule="auto"/>
-        <w:jc w:val="center"/>
-      </w:pPr>
+      </w:pPr>
+    </w:p>
+    <w:p>
+      <w:pPr>
+        <w:spacing w:line="360" w:lineRule="auto"/>
+        <w:jc w:val="center"/>
+      </w:pPr>
+      <w:bookmarkStart w:id="0" w:name="_GoBack"/>
+      <w:bookmarkEnd w:id="0"/>
     </w:p>
     <w:p>
       <w:pPr>
@@ -333,14 +349,91 @@
         <w:spacing w:line="360" w:lineRule="auto"/>
         <w:ind w:left="3600"/>
       </w:pPr>
-      <w:r>
-        <w:t>Artigo apresentado à disciplina Projeto Interativo V</w:t>
+      <w:proofErr w:type="spellStart"/>
+      <w:r>
+        <w:t>Artigo</w:t>
+      </w:r>
+      <w:proofErr w:type="spellEnd"/>
+      <w:r>
+        <w:t xml:space="preserve"> </w:t>
+      </w:r>
+      <w:proofErr w:type="spellStart"/>
+      <w:r>
+        <w:t>apresentado</w:t>
+      </w:r>
+      <w:proofErr w:type="spellEnd"/>
+      <w:r>
+        <w:t xml:space="preserve"> à </w:t>
+      </w:r>
+      <w:proofErr w:type="spellStart"/>
+      <w:r>
+        <w:t>disciplina</w:t>
+      </w:r>
+      <w:proofErr w:type="spellEnd"/>
+      <w:r>
+        <w:t xml:space="preserve"> </w:t>
+      </w:r>
+      <w:proofErr w:type="spellStart"/>
+      <w:r>
+        <w:t>Projeto</w:t>
+      </w:r>
+      <w:proofErr w:type="spellEnd"/>
+      <w:r>
+        <w:t xml:space="preserve"> </w:t>
+      </w:r>
+      <w:proofErr w:type="spellStart"/>
+      <w:r>
+        <w:t>Interativo</w:t>
+      </w:r>
+      <w:proofErr w:type="spellEnd"/>
+      <w:r>
+        <w:t xml:space="preserve"> V</w:t>
       </w:r>
       <w:r>
         <w:t>I</w:t>
       </w:r>
       <w:r>
-        <w:t xml:space="preserve"> do curso de Bacharelado de Ciência da Computação, Centro Universitário SENAC.</w:t>
+        <w:t xml:space="preserve"> do </w:t>
+      </w:r>
+      <w:proofErr w:type="spellStart"/>
+      <w:r>
+        <w:t>curso</w:t>
+      </w:r>
+      <w:proofErr w:type="spellEnd"/>
+      <w:r>
+        <w:t xml:space="preserve"> de </w:t>
+      </w:r>
+      <w:proofErr w:type="spellStart"/>
+      <w:r>
+        <w:t>Bacharelado</w:t>
+      </w:r>
+      <w:proofErr w:type="spellEnd"/>
+      <w:r>
+        <w:t xml:space="preserve"> de </w:t>
+      </w:r>
+      <w:proofErr w:type="spellStart"/>
+      <w:r>
+        <w:t>Ciência</w:t>
+      </w:r>
+      <w:proofErr w:type="spellEnd"/>
+      <w:r>
+        <w:t xml:space="preserve"> da </w:t>
+      </w:r>
+      <w:proofErr w:type="spellStart"/>
+      <w:r>
+        <w:t>Computação</w:t>
+      </w:r>
+      <w:proofErr w:type="spellEnd"/>
+      <w:r>
+        <w:t xml:space="preserve">, Centro </w:t>
+      </w:r>
+      <w:proofErr w:type="spellStart"/>
+      <w:r>
+        <w:t>Universitário</w:t>
+      </w:r>
+      <w:proofErr w:type="spellEnd"/>
+      <w:r>
+        <w:t xml:space="preserve"> SENAC.</w:t>
       </w:r>
     </w:p>
     <w:p>
@@ -348,8 +441,13 @@
         <w:spacing w:line="360" w:lineRule="auto"/>
         <w:ind w:left="3600"/>
       </w:pPr>
-      <w:r>
-        <w:t>Orientador: Prof. Marcelo Hashimoto</w:t>
+      <w:proofErr w:type="spellStart"/>
+      <w:r>
+        <w:t>Orientador</w:t>
+      </w:r>
+      <w:proofErr w:type="spellEnd"/>
+      <w:r>
+        <w:t>: Prof. Marcelo Hashimoto</w:t>
       </w:r>
     </w:p>
     <w:p>
@@ -422,27 +520,425 @@
       <w:pPr>
         <w:pStyle w:val="NoSpacing"/>
       </w:pPr>
+      <w:proofErr w:type="spellStart"/>
       <w:r>
         <w:t>Resumo</w:t>
       </w:r>
-    </w:p>
-    <w:p>
-      <w:pPr>
-        <w:spacing w:line="360" w:lineRule="auto"/>
-      </w:pPr>
-      <w:r>
-        <w:t>Este artigo tem como objetivo mostrar como os jogos digitais podem ser important</w:t>
-      </w:r>
-      <w:r>
-        <w:t>es no processo de aprendizagem.</w:t>
-      </w:r>
-    </w:p>
-    <w:p>
-      <w:pPr>
-        <w:spacing w:line="360" w:lineRule="auto"/>
-      </w:pPr>
-      <w:r>
-        <w:t>A utilização de jogos como método de ensino, permite que o conteúdo administrado na formação de crianças e adolescentes, possa ser apresentado de uma forma mais atraente e interativa. Além de um maior interesse pelos conteúdos abordados, com os jogos, os alunos também desenvolvem a suas capacidades de raciocínio.</w:t>
+      <w:proofErr w:type="spellEnd"/>
+    </w:p>
+    <w:p>
+      <w:pPr>
+        <w:spacing w:line="360" w:lineRule="auto"/>
+      </w:pPr>
+      <w:r>
+        <w:t xml:space="preserve">Este </w:t>
+      </w:r>
+      <w:proofErr w:type="spellStart"/>
+      <w:r>
+        <w:t>artigo</w:t>
+      </w:r>
+      <w:proofErr w:type="spellEnd"/>
+      <w:r>
+        <w:t xml:space="preserve"> tem </w:t>
+      </w:r>
+      <w:proofErr w:type="spellStart"/>
+      <w:proofErr w:type="gramStart"/>
+      <w:r>
+        <w:t>como</w:t>
+      </w:r>
+      <w:proofErr w:type="spellEnd"/>
+      <w:proofErr w:type="gramEnd"/>
+      <w:r>
+        <w:t xml:space="preserve"> </w:t>
+      </w:r>
+      <w:proofErr w:type="spellStart"/>
+      <w:r>
+        <w:t>objetivo</w:t>
+      </w:r>
+      <w:proofErr w:type="spellEnd"/>
+      <w:r>
+        <w:t xml:space="preserve"> </w:t>
+      </w:r>
+      <w:proofErr w:type="spellStart"/>
+      <w:r>
+        <w:t>mostrar</w:t>
+      </w:r>
+      <w:proofErr w:type="spellEnd"/>
+      <w:r>
+        <w:t xml:space="preserve"> </w:t>
+      </w:r>
+      <w:proofErr w:type="spellStart"/>
+      <w:r>
+        <w:t>como</w:t>
+      </w:r>
+      <w:proofErr w:type="spellEnd"/>
+      <w:r>
+        <w:t xml:space="preserve"> </w:t>
+      </w:r>
+      <w:proofErr w:type="spellStart"/>
+      <w:r>
+        <w:t>os</w:t>
+      </w:r>
+      <w:proofErr w:type="spellEnd"/>
+      <w:r>
+        <w:t xml:space="preserve"> </w:t>
+      </w:r>
+      <w:proofErr w:type="spellStart"/>
+      <w:r>
+        <w:t>jogos</w:t>
+      </w:r>
+      <w:proofErr w:type="spellEnd"/>
+      <w:r>
+        <w:t xml:space="preserve"> </w:t>
+      </w:r>
+      <w:proofErr w:type="spellStart"/>
+      <w:r>
+        <w:t>digitais</w:t>
+      </w:r>
+      <w:proofErr w:type="spellEnd"/>
+      <w:r>
+        <w:t xml:space="preserve"> </w:t>
+      </w:r>
+      <w:proofErr w:type="spellStart"/>
+      <w:r>
+        <w:t>podem</w:t>
+      </w:r>
+      <w:proofErr w:type="spellEnd"/>
+      <w:r>
+        <w:t xml:space="preserve"> </w:t>
+      </w:r>
+      <w:proofErr w:type="spellStart"/>
+      <w:r>
+        <w:t>ser</w:t>
+      </w:r>
+      <w:proofErr w:type="spellEnd"/>
+      <w:r>
+        <w:t xml:space="preserve"> </w:t>
+      </w:r>
+      <w:proofErr w:type="spellStart"/>
+      <w:r>
+        <w:t>important</w:t>
+      </w:r>
+      <w:r>
+        <w:t>es</w:t>
+      </w:r>
+      <w:proofErr w:type="spellEnd"/>
+      <w:r>
+        <w:t xml:space="preserve"> no </w:t>
+      </w:r>
+      <w:proofErr w:type="spellStart"/>
+      <w:r>
+        <w:t>processo</w:t>
+      </w:r>
+      <w:proofErr w:type="spellEnd"/>
+      <w:r>
+        <w:t xml:space="preserve"> de </w:t>
+      </w:r>
+      <w:proofErr w:type="spellStart"/>
+      <w:r>
+        <w:t>aprendizagem</w:t>
+      </w:r>
+      <w:proofErr w:type="spellEnd"/>
+      <w:r>
+        <w:t>.</w:t>
+      </w:r>
+    </w:p>
+    <w:p>
+      <w:pPr>
+        <w:spacing w:line="360" w:lineRule="auto"/>
+      </w:pPr>
+      <w:r>
+        <w:t xml:space="preserve">A </w:t>
+      </w:r>
+      <w:proofErr w:type="spellStart"/>
+      <w:r>
+        <w:t>utilização</w:t>
+      </w:r>
+      <w:proofErr w:type="spellEnd"/>
+      <w:r>
+        <w:t xml:space="preserve"> de </w:t>
+      </w:r>
+      <w:proofErr w:type="spellStart"/>
+      <w:r>
+        <w:t>jogos</w:t>
+      </w:r>
+      <w:proofErr w:type="spellEnd"/>
+      <w:r>
+        <w:t xml:space="preserve"> </w:t>
+      </w:r>
+      <w:proofErr w:type="spellStart"/>
+      <w:proofErr w:type="gramStart"/>
+      <w:r>
+        <w:t>como</w:t>
+      </w:r>
+      <w:proofErr w:type="spellEnd"/>
+      <w:proofErr w:type="gramEnd"/>
+      <w:r>
+        <w:t xml:space="preserve"> </w:t>
+      </w:r>
+      <w:proofErr w:type="spellStart"/>
+      <w:r>
+        <w:t>método</w:t>
+      </w:r>
+      <w:proofErr w:type="spellEnd"/>
+      <w:r>
+        <w:t xml:space="preserve"> de </w:t>
+      </w:r>
+      <w:proofErr w:type="spellStart"/>
+      <w:r>
+        <w:t>ensino</w:t>
+      </w:r>
+      <w:proofErr w:type="spellEnd"/>
+      <w:r>
+        <w:t xml:space="preserve">, </w:t>
+      </w:r>
+      <w:proofErr w:type="spellStart"/>
+      <w:r>
+        <w:t>permite</w:t>
+      </w:r>
+      <w:proofErr w:type="spellEnd"/>
+      <w:r>
+        <w:t xml:space="preserve"> </w:t>
+      </w:r>
+      <w:proofErr w:type="spellStart"/>
+      <w:r>
+        <w:t>que</w:t>
+      </w:r>
+      <w:proofErr w:type="spellEnd"/>
+      <w:r>
+        <w:t xml:space="preserve"> o </w:t>
+      </w:r>
+      <w:proofErr w:type="spellStart"/>
+      <w:r>
+        <w:t>conteúdo</w:t>
+      </w:r>
+      <w:proofErr w:type="spellEnd"/>
+      <w:r>
+        <w:t xml:space="preserve"> </w:t>
+      </w:r>
+      <w:proofErr w:type="spellStart"/>
+      <w:r>
+        <w:t>administrado</w:t>
+      </w:r>
+      <w:proofErr w:type="spellEnd"/>
+      <w:r>
+        <w:t xml:space="preserve"> </w:t>
+      </w:r>
+      <w:proofErr w:type="spellStart"/>
+      <w:r>
+        <w:t>na</w:t>
+      </w:r>
+      <w:proofErr w:type="spellEnd"/>
+      <w:r>
+        <w:t xml:space="preserve"> </w:t>
+      </w:r>
+      <w:proofErr w:type="spellStart"/>
+      <w:r>
+        <w:t>formação</w:t>
+      </w:r>
+      <w:proofErr w:type="spellEnd"/>
+      <w:r>
+        <w:t xml:space="preserve"> de </w:t>
+      </w:r>
+      <w:proofErr w:type="spellStart"/>
+      <w:r>
+        <w:t>crianças</w:t>
+      </w:r>
+      <w:proofErr w:type="spellEnd"/>
+      <w:r>
+        <w:t xml:space="preserve"> e </w:t>
+      </w:r>
+      <w:proofErr w:type="spellStart"/>
+      <w:r>
+        <w:t>adolescentes</w:t>
+      </w:r>
+      <w:proofErr w:type="spellEnd"/>
+      <w:r>
+        <w:t xml:space="preserve">, </w:t>
+      </w:r>
+      <w:proofErr w:type="spellStart"/>
+      <w:r>
+        <w:t>possa</w:t>
+      </w:r>
+      <w:proofErr w:type="spellEnd"/>
+      <w:r>
+        <w:t xml:space="preserve"> </w:t>
+      </w:r>
+      <w:proofErr w:type="spellStart"/>
+      <w:r>
+        <w:t>ser</w:t>
+      </w:r>
+      <w:proofErr w:type="spellEnd"/>
+      <w:r>
+        <w:t xml:space="preserve"> </w:t>
+      </w:r>
+      <w:proofErr w:type="spellStart"/>
+      <w:r>
+        <w:t>apresentado</w:t>
+      </w:r>
+      <w:proofErr w:type="spellEnd"/>
+      <w:r>
+        <w:t xml:space="preserve"> de </w:t>
+      </w:r>
+      <w:proofErr w:type="spellStart"/>
+      <w:r>
+        <w:t>uma</w:t>
+      </w:r>
+      <w:proofErr w:type="spellEnd"/>
+      <w:r>
+        <w:t xml:space="preserve"> forma </w:t>
+      </w:r>
+      <w:proofErr w:type="spellStart"/>
+      <w:r>
+        <w:t>mais</w:t>
+      </w:r>
+      <w:proofErr w:type="spellEnd"/>
+      <w:r>
+        <w:t xml:space="preserve"> </w:t>
+      </w:r>
+      <w:proofErr w:type="spellStart"/>
+      <w:r>
+        <w:t>atraente</w:t>
+      </w:r>
+      <w:proofErr w:type="spellEnd"/>
+      <w:r>
+        <w:t xml:space="preserve"> e </w:t>
+      </w:r>
+      <w:proofErr w:type="spellStart"/>
+      <w:r>
+        <w:t>interativa</w:t>
+      </w:r>
+      <w:proofErr w:type="spellEnd"/>
+      <w:r>
+        <w:t xml:space="preserve">. </w:t>
+      </w:r>
+      <w:proofErr w:type="spellStart"/>
+      <w:r>
+        <w:t>Além</w:t>
+      </w:r>
+      <w:proofErr w:type="spellEnd"/>
+      <w:r>
+        <w:t xml:space="preserve"> de um </w:t>
+      </w:r>
+      <w:proofErr w:type="spellStart"/>
+      <w:r>
+        <w:t>maior</w:t>
+      </w:r>
+      <w:proofErr w:type="spellEnd"/>
+      <w:r>
+        <w:t xml:space="preserve"> </w:t>
+      </w:r>
+      <w:proofErr w:type="spellStart"/>
+      <w:r>
+        <w:t>interesse</w:t>
+      </w:r>
+      <w:proofErr w:type="spellEnd"/>
+      <w:r>
+        <w:t xml:space="preserve"> </w:t>
+      </w:r>
+      <w:proofErr w:type="spellStart"/>
+      <w:r>
+        <w:t>pelos</w:t>
+      </w:r>
+      <w:proofErr w:type="spellEnd"/>
+      <w:r>
+        <w:t xml:space="preserve"> </w:t>
+      </w:r>
+      <w:proofErr w:type="spellStart"/>
+      <w:r>
+        <w:t>conteúdos</w:t>
+      </w:r>
+      <w:proofErr w:type="spellEnd"/>
+      <w:r>
+        <w:t xml:space="preserve"> </w:t>
+      </w:r>
+      <w:proofErr w:type="spellStart"/>
+      <w:r>
+        <w:t>abordados</w:t>
+      </w:r>
+      <w:proofErr w:type="spellEnd"/>
+      <w:r>
+        <w:t xml:space="preserve">, </w:t>
+      </w:r>
+      <w:proofErr w:type="gramStart"/>
+      <w:r>
+        <w:t>com</w:t>
+      </w:r>
+      <w:proofErr w:type="gramEnd"/>
+      <w:r>
+        <w:t xml:space="preserve"> </w:t>
+      </w:r>
+      <w:proofErr w:type="spellStart"/>
+      <w:r>
+        <w:t>os</w:t>
+      </w:r>
+      <w:proofErr w:type="spellEnd"/>
+      <w:r>
+        <w:t xml:space="preserve"> </w:t>
+      </w:r>
+      <w:proofErr w:type="spellStart"/>
+      <w:r>
+        <w:t>jogos</w:t>
+      </w:r>
+      <w:proofErr w:type="spellEnd"/>
+      <w:r>
+        <w:t xml:space="preserve">, </w:t>
+      </w:r>
+      <w:proofErr w:type="spellStart"/>
+      <w:r>
+        <w:t>os</w:t>
+      </w:r>
+      <w:proofErr w:type="spellEnd"/>
+      <w:r>
+        <w:t xml:space="preserve"> </w:t>
+      </w:r>
+      <w:proofErr w:type="spellStart"/>
+      <w:r>
+        <w:t>alunos</w:t>
+      </w:r>
+      <w:proofErr w:type="spellEnd"/>
+      <w:r>
+        <w:t xml:space="preserve"> </w:t>
+      </w:r>
+      <w:proofErr w:type="spellStart"/>
+      <w:r>
+        <w:t>também</w:t>
+      </w:r>
+      <w:proofErr w:type="spellEnd"/>
+      <w:r>
+        <w:t xml:space="preserve"> </w:t>
+      </w:r>
+      <w:proofErr w:type="spellStart"/>
+      <w:r>
+        <w:t>desenvolvem</w:t>
+      </w:r>
+      <w:proofErr w:type="spellEnd"/>
+      <w:r>
+        <w:t xml:space="preserve"> a </w:t>
+      </w:r>
+      <w:proofErr w:type="spellStart"/>
+      <w:r>
+        <w:t>suas</w:t>
+      </w:r>
+      <w:proofErr w:type="spellEnd"/>
+      <w:r>
+        <w:t xml:space="preserve"> </w:t>
+      </w:r>
+      <w:proofErr w:type="spellStart"/>
+      <w:r>
+        <w:t>capacidades</w:t>
+      </w:r>
+      <w:proofErr w:type="spellEnd"/>
+      <w:r>
+        <w:t xml:space="preserve"> de </w:t>
+      </w:r>
+      <w:proofErr w:type="spellStart"/>
+      <w:r>
+        <w:t>raciocínio</w:t>
+      </w:r>
+      <w:proofErr w:type="spellEnd"/>
+      <w:r>
+        <w:t>.</w:t>
       </w:r>
     </w:p>
     <w:p>
@@ -728,27 +1224,526 @@
       <w:pPr>
         <w:pStyle w:val="NoSpacing"/>
       </w:pPr>
+      <w:proofErr w:type="spellStart"/>
       <w:r>
         <w:t>Introdução</w:t>
       </w:r>
-    </w:p>
-    <w:p>
-      <w:pPr>
-        <w:spacing w:line="360" w:lineRule="auto"/>
-      </w:pPr>
-      <w:r>
-        <w:t xml:space="preserve">Os jogos digitais são alvos de grandes públicos, atigingindo grande parte da massa populacional – de crianças até adultos. Em geral, os jogos são bastante atrativos, o que faz com que o jogo tenha uma maior procura no mercado. </w:t>
-      </w:r>
-    </w:p>
-    <w:p>
-      <w:pPr>
-        <w:spacing w:line="360" w:lineRule="auto"/>
-      </w:pPr>
-      <w:r>
-        <w:t>Quanto mais objetivos e tarefas um jogador deve cumprir em um jogo, maior é o seu nível de envolvimento. Muitas pessoas chegam a passar horas em frente a um computador ou a um video-game.</w:t>
-      </w:r>
-      <w:r>
-        <w:t xml:space="preserve"> Uma das formas mais convidativas dos jogos, são os denominados jogos </w:t>
+      <w:proofErr w:type="spellEnd"/>
+    </w:p>
+    <w:p>
+      <w:pPr>
+        <w:spacing w:line="360" w:lineRule="auto"/>
+      </w:pPr>
+      <w:proofErr w:type="spellStart"/>
+      <w:r>
+        <w:t>Os</w:t>
+      </w:r>
+      <w:proofErr w:type="spellEnd"/>
+      <w:r>
+        <w:t xml:space="preserve"> </w:t>
+      </w:r>
+      <w:proofErr w:type="spellStart"/>
+      <w:r>
+        <w:t>jogos</w:t>
+      </w:r>
+      <w:proofErr w:type="spellEnd"/>
+      <w:r>
+        <w:t xml:space="preserve"> </w:t>
+      </w:r>
+      <w:proofErr w:type="spellStart"/>
+      <w:r>
+        <w:t>digitais</w:t>
+      </w:r>
+      <w:proofErr w:type="spellEnd"/>
+      <w:r>
+        <w:t xml:space="preserve"> </w:t>
+      </w:r>
+      <w:proofErr w:type="spellStart"/>
+      <w:r>
+        <w:t>são</w:t>
+      </w:r>
+      <w:proofErr w:type="spellEnd"/>
+      <w:r>
+        <w:t xml:space="preserve"> </w:t>
+      </w:r>
+      <w:proofErr w:type="spellStart"/>
+      <w:r>
+        <w:t>alvos</w:t>
+      </w:r>
+      <w:proofErr w:type="spellEnd"/>
+      <w:r>
+        <w:t xml:space="preserve"> de </w:t>
+      </w:r>
+      <w:proofErr w:type="spellStart"/>
+      <w:r>
+        <w:t>grandes</w:t>
+      </w:r>
+      <w:proofErr w:type="spellEnd"/>
+      <w:r>
+        <w:t xml:space="preserve"> </w:t>
+      </w:r>
+      <w:proofErr w:type="spellStart"/>
+      <w:r>
+        <w:t>públicos</w:t>
+      </w:r>
+      <w:proofErr w:type="spellEnd"/>
+      <w:r>
+        <w:t xml:space="preserve">, </w:t>
+      </w:r>
+      <w:proofErr w:type="spellStart"/>
+      <w:r>
+        <w:t>atigingindo</w:t>
+      </w:r>
+      <w:proofErr w:type="spellEnd"/>
+      <w:r>
+        <w:t xml:space="preserve"> </w:t>
+      </w:r>
+      <w:proofErr w:type="spellStart"/>
+      <w:r>
+        <w:t>grande</w:t>
+      </w:r>
+      <w:proofErr w:type="spellEnd"/>
+      <w:r>
+        <w:t xml:space="preserve"> parte da </w:t>
+      </w:r>
+      <w:proofErr w:type="spellStart"/>
+      <w:proofErr w:type="gramStart"/>
+      <w:r>
+        <w:t>massa</w:t>
+      </w:r>
+      <w:proofErr w:type="spellEnd"/>
+      <w:proofErr w:type="gramEnd"/>
+      <w:r>
+        <w:t xml:space="preserve"> </w:t>
+      </w:r>
+      <w:proofErr w:type="spellStart"/>
+      <w:r>
+        <w:t>populacional</w:t>
+      </w:r>
+      <w:proofErr w:type="spellEnd"/>
+      <w:r>
+        <w:t xml:space="preserve"> – de </w:t>
+      </w:r>
+      <w:proofErr w:type="spellStart"/>
+      <w:r>
+        <w:t>crianças</w:t>
+      </w:r>
+      <w:proofErr w:type="spellEnd"/>
+      <w:r>
+        <w:t xml:space="preserve"> </w:t>
+      </w:r>
+      <w:proofErr w:type="spellStart"/>
+      <w:r>
+        <w:t>até</w:t>
+      </w:r>
+      <w:proofErr w:type="spellEnd"/>
+      <w:r>
+        <w:t xml:space="preserve"> </w:t>
+      </w:r>
+      <w:proofErr w:type="spellStart"/>
+      <w:r>
+        <w:t>adultos</w:t>
+      </w:r>
+      <w:proofErr w:type="spellEnd"/>
+      <w:r>
+        <w:t xml:space="preserve">. </w:t>
+      </w:r>
+      <w:proofErr w:type="spellStart"/>
+      <w:r>
+        <w:t>Em</w:t>
+      </w:r>
+      <w:proofErr w:type="spellEnd"/>
+      <w:r>
+        <w:t xml:space="preserve"> </w:t>
+      </w:r>
+      <w:proofErr w:type="spellStart"/>
+      <w:r>
+        <w:t>geral</w:t>
+      </w:r>
+      <w:proofErr w:type="spellEnd"/>
+      <w:r>
+        <w:t xml:space="preserve">, </w:t>
+      </w:r>
+      <w:proofErr w:type="spellStart"/>
+      <w:r>
+        <w:t>os</w:t>
+      </w:r>
+      <w:proofErr w:type="spellEnd"/>
+      <w:r>
+        <w:t xml:space="preserve"> </w:t>
+      </w:r>
+      <w:proofErr w:type="spellStart"/>
+      <w:r>
+        <w:t>jogos</w:t>
+      </w:r>
+      <w:proofErr w:type="spellEnd"/>
+      <w:r>
+        <w:t xml:space="preserve"> </w:t>
+      </w:r>
+      <w:proofErr w:type="spellStart"/>
+      <w:r>
+        <w:t>são</w:t>
+      </w:r>
+      <w:proofErr w:type="spellEnd"/>
+      <w:r>
+        <w:t xml:space="preserve"> </w:t>
+      </w:r>
+      <w:proofErr w:type="spellStart"/>
+      <w:r>
+        <w:t>bastante</w:t>
+      </w:r>
+      <w:proofErr w:type="spellEnd"/>
+      <w:r>
+        <w:t xml:space="preserve"> </w:t>
+      </w:r>
+      <w:proofErr w:type="spellStart"/>
+      <w:r>
+        <w:t>atrativos</w:t>
+      </w:r>
+      <w:proofErr w:type="spellEnd"/>
+      <w:r>
+        <w:t xml:space="preserve">, o </w:t>
+      </w:r>
+      <w:proofErr w:type="spellStart"/>
+      <w:r>
+        <w:t>que</w:t>
+      </w:r>
+      <w:proofErr w:type="spellEnd"/>
+      <w:r>
+        <w:t xml:space="preserve"> </w:t>
+      </w:r>
+      <w:proofErr w:type="spellStart"/>
+      <w:r>
+        <w:t>faz</w:t>
+      </w:r>
+      <w:proofErr w:type="spellEnd"/>
+      <w:r>
+        <w:t xml:space="preserve"> </w:t>
+      </w:r>
+      <w:proofErr w:type="gramStart"/>
+      <w:r>
+        <w:t>com</w:t>
+      </w:r>
+      <w:proofErr w:type="gramEnd"/>
+      <w:r>
+        <w:t xml:space="preserve"> </w:t>
+      </w:r>
+      <w:proofErr w:type="spellStart"/>
+      <w:r>
+        <w:t>que</w:t>
+      </w:r>
+      <w:proofErr w:type="spellEnd"/>
+      <w:r>
+        <w:t xml:space="preserve"> o </w:t>
+      </w:r>
+      <w:proofErr w:type="spellStart"/>
+      <w:r>
+        <w:t>jogo</w:t>
+      </w:r>
+      <w:proofErr w:type="spellEnd"/>
+      <w:r>
+        <w:t xml:space="preserve"> </w:t>
+      </w:r>
+      <w:proofErr w:type="spellStart"/>
+      <w:r>
+        <w:t>tenha</w:t>
+      </w:r>
+      <w:proofErr w:type="spellEnd"/>
+      <w:r>
+        <w:t xml:space="preserve"> </w:t>
+      </w:r>
+      <w:proofErr w:type="spellStart"/>
+      <w:r>
+        <w:t>uma</w:t>
+      </w:r>
+      <w:proofErr w:type="spellEnd"/>
+      <w:r>
+        <w:t xml:space="preserve"> </w:t>
+      </w:r>
+      <w:proofErr w:type="spellStart"/>
+      <w:r>
+        <w:t>maior</w:t>
+      </w:r>
+      <w:proofErr w:type="spellEnd"/>
+      <w:r>
+        <w:t xml:space="preserve"> </w:t>
+      </w:r>
+      <w:proofErr w:type="spellStart"/>
+      <w:r>
+        <w:t>procura</w:t>
+      </w:r>
+      <w:proofErr w:type="spellEnd"/>
+      <w:r>
+        <w:t xml:space="preserve"> no </w:t>
+      </w:r>
+      <w:proofErr w:type="spellStart"/>
+      <w:r>
+        <w:t>mercado</w:t>
+      </w:r>
+      <w:proofErr w:type="spellEnd"/>
+      <w:r>
+        <w:t xml:space="preserve">. </w:t>
+      </w:r>
+    </w:p>
+    <w:p>
+      <w:pPr>
+        <w:spacing w:line="360" w:lineRule="auto"/>
+      </w:pPr>
+      <w:proofErr w:type="spellStart"/>
+      <w:proofErr w:type="gramStart"/>
+      <w:r>
+        <w:t>Quanto</w:t>
+      </w:r>
+      <w:proofErr w:type="spellEnd"/>
+      <w:r>
+        <w:t xml:space="preserve"> </w:t>
+      </w:r>
+      <w:proofErr w:type="spellStart"/>
+      <w:r>
+        <w:t>mais</w:t>
+      </w:r>
+      <w:proofErr w:type="spellEnd"/>
+      <w:r>
+        <w:t xml:space="preserve"> </w:t>
+      </w:r>
+      <w:proofErr w:type="spellStart"/>
+      <w:r>
+        <w:t>objetivos</w:t>
+      </w:r>
+      <w:proofErr w:type="spellEnd"/>
+      <w:r>
+        <w:t xml:space="preserve"> e </w:t>
+      </w:r>
+      <w:proofErr w:type="spellStart"/>
+      <w:r>
+        <w:t>tarefas</w:t>
+      </w:r>
+      <w:proofErr w:type="spellEnd"/>
+      <w:r>
+        <w:t xml:space="preserve"> um </w:t>
+      </w:r>
+      <w:proofErr w:type="spellStart"/>
+      <w:r>
+        <w:t>jogador</w:t>
+      </w:r>
+      <w:proofErr w:type="spellEnd"/>
+      <w:r>
+        <w:t xml:space="preserve"> </w:t>
+      </w:r>
+      <w:proofErr w:type="spellStart"/>
+      <w:r>
+        <w:t>deve</w:t>
+      </w:r>
+      <w:proofErr w:type="spellEnd"/>
+      <w:r>
+        <w:t xml:space="preserve"> </w:t>
+      </w:r>
+      <w:proofErr w:type="spellStart"/>
+      <w:r>
+        <w:t>cumprir</w:t>
+      </w:r>
+      <w:proofErr w:type="spellEnd"/>
+      <w:r>
+        <w:t xml:space="preserve"> </w:t>
+      </w:r>
+      <w:proofErr w:type="spellStart"/>
+      <w:r>
+        <w:t>em</w:t>
+      </w:r>
+      <w:proofErr w:type="spellEnd"/>
+      <w:r>
+        <w:t xml:space="preserve"> um </w:t>
+      </w:r>
+      <w:proofErr w:type="spellStart"/>
+      <w:r>
+        <w:t>jogo</w:t>
+      </w:r>
+      <w:proofErr w:type="spellEnd"/>
+      <w:r>
+        <w:t xml:space="preserve">, </w:t>
+      </w:r>
+      <w:proofErr w:type="spellStart"/>
+      <w:r>
+        <w:t>maior</w:t>
+      </w:r>
+      <w:proofErr w:type="spellEnd"/>
+      <w:r>
+        <w:t xml:space="preserve"> é o </w:t>
+      </w:r>
+      <w:proofErr w:type="spellStart"/>
+      <w:r>
+        <w:t>seu</w:t>
+      </w:r>
+      <w:proofErr w:type="spellEnd"/>
+      <w:r>
+        <w:t xml:space="preserve"> </w:t>
+      </w:r>
+      <w:proofErr w:type="spellStart"/>
+      <w:r>
+        <w:t>nível</w:t>
+      </w:r>
+      <w:proofErr w:type="spellEnd"/>
+      <w:r>
+        <w:t xml:space="preserve"> de </w:t>
+      </w:r>
+      <w:proofErr w:type="spellStart"/>
+      <w:r>
+        <w:t>envolvimento</w:t>
+      </w:r>
+      <w:proofErr w:type="spellEnd"/>
+      <w:r>
+        <w:t>.</w:t>
+      </w:r>
+      <w:proofErr w:type="gramEnd"/>
+      <w:r>
+        <w:t xml:space="preserve"> </w:t>
+      </w:r>
+      <w:proofErr w:type="spellStart"/>
+      <w:r>
+        <w:t>Muitas</w:t>
+      </w:r>
+      <w:proofErr w:type="spellEnd"/>
+      <w:r>
+        <w:t xml:space="preserve"> </w:t>
+      </w:r>
+      <w:proofErr w:type="spellStart"/>
+      <w:r>
+        <w:t>pessoas</w:t>
+      </w:r>
+      <w:proofErr w:type="spellEnd"/>
+      <w:r>
+        <w:t xml:space="preserve"> </w:t>
+      </w:r>
+      <w:proofErr w:type="spellStart"/>
+      <w:r>
+        <w:t>chegam</w:t>
+      </w:r>
+      <w:proofErr w:type="spellEnd"/>
+      <w:r>
+        <w:t xml:space="preserve"> a </w:t>
+      </w:r>
+      <w:proofErr w:type="spellStart"/>
+      <w:r>
+        <w:t>passar</w:t>
+      </w:r>
+      <w:proofErr w:type="spellEnd"/>
+      <w:r>
+        <w:t xml:space="preserve"> </w:t>
+      </w:r>
+      <w:proofErr w:type="spellStart"/>
+      <w:r>
+        <w:t>horas</w:t>
+      </w:r>
+      <w:proofErr w:type="spellEnd"/>
+      <w:r>
+        <w:t xml:space="preserve"> </w:t>
+      </w:r>
+      <w:proofErr w:type="spellStart"/>
+      <w:r>
+        <w:t>em</w:t>
+      </w:r>
+      <w:proofErr w:type="spellEnd"/>
+      <w:r>
+        <w:t xml:space="preserve"> </w:t>
+      </w:r>
+      <w:proofErr w:type="spellStart"/>
+      <w:r>
+        <w:t>frente</w:t>
+      </w:r>
+      <w:proofErr w:type="spellEnd"/>
+      <w:r>
+        <w:t xml:space="preserve"> a um </w:t>
+      </w:r>
+      <w:proofErr w:type="spellStart"/>
+      <w:r>
+        <w:t>computador</w:t>
+      </w:r>
+      <w:proofErr w:type="spellEnd"/>
+      <w:r>
+        <w:t xml:space="preserve"> </w:t>
+      </w:r>
+      <w:proofErr w:type="spellStart"/>
+      <w:r>
+        <w:t>ou</w:t>
+      </w:r>
+      <w:proofErr w:type="spellEnd"/>
+      <w:r>
+        <w:t xml:space="preserve"> a um </w:t>
+      </w:r>
+      <w:proofErr w:type="gramStart"/>
+      <w:r>
+        <w:t>video-game</w:t>
+      </w:r>
+      <w:proofErr w:type="gramEnd"/>
+      <w:r>
+        <w:t>.</w:t>
+      </w:r>
+      <w:r>
+        <w:t xml:space="preserve"> Uma das </w:t>
+      </w:r>
+      <w:proofErr w:type="spellStart"/>
+      <w:r>
+        <w:t>formas</w:t>
+      </w:r>
+      <w:proofErr w:type="spellEnd"/>
+      <w:r>
+        <w:t xml:space="preserve"> </w:t>
+      </w:r>
+      <w:proofErr w:type="spellStart"/>
+      <w:r>
+        <w:t>mais</w:t>
+      </w:r>
+      <w:proofErr w:type="spellEnd"/>
+      <w:r>
+        <w:t xml:space="preserve"> </w:t>
+      </w:r>
+      <w:proofErr w:type="spellStart"/>
+      <w:r>
+        <w:t>convidativas</w:t>
+      </w:r>
+      <w:proofErr w:type="spellEnd"/>
+      <w:r>
+        <w:t xml:space="preserve"> dos </w:t>
+      </w:r>
+      <w:proofErr w:type="spellStart"/>
+      <w:r>
+        <w:t>jogos</w:t>
+      </w:r>
+      <w:proofErr w:type="spellEnd"/>
+      <w:r>
+        <w:t xml:space="preserve">, </w:t>
+      </w:r>
+      <w:proofErr w:type="spellStart"/>
+      <w:r>
+        <w:t>são</w:t>
+      </w:r>
+      <w:proofErr w:type="spellEnd"/>
+      <w:r>
+        <w:t xml:space="preserve"> </w:t>
+      </w:r>
+      <w:proofErr w:type="spellStart"/>
+      <w:r>
+        <w:t>os</w:t>
+      </w:r>
+      <w:proofErr w:type="spellEnd"/>
+      <w:r>
+        <w:t xml:space="preserve"> </w:t>
+      </w:r>
+      <w:proofErr w:type="spellStart"/>
+      <w:r>
+        <w:t>denominados</w:t>
+      </w:r>
+      <w:proofErr w:type="spellEnd"/>
+      <w:r>
+        <w:t xml:space="preserve"> </w:t>
+      </w:r>
+      <w:proofErr w:type="spellStart"/>
+      <w:r>
+        <w:t>jogos</w:t>
+      </w:r>
+      <w:proofErr w:type="spellEnd"/>
+      <w:r>
+        <w:t xml:space="preserve"> </w:t>
       </w:r>
       <w:r>
         <w:rPr>
@@ -762,28 +1757,423 @@
         </w:rPr>
         <w:t xml:space="preserve">, </w:t>
       </w:r>
-      <w:r>
-        <w:t xml:space="preserve">onde os jogadores podem jogar com outras pessoas ao mesmo tempo, causando uma maior interatividade entre o jogo e os jogadores. </w:t>
-      </w:r>
-    </w:p>
-    <w:p>
-      <w:pPr>
-        <w:spacing w:line="360" w:lineRule="auto"/>
-      </w:pPr>
-      <w:r>
-        <w:t xml:space="preserve">Os jogos podem ser importantes no processo de aprendizagem de crianças e adolescentes, pois pode apresentar o conteúdo ministrado nessa fase da educação, de forma simples, clara, objetiva e convidativa. </w:t>
-      </w:r>
-    </w:p>
-    <w:p>
-      <w:pPr>
-        <w:spacing w:line="360" w:lineRule="auto"/>
-      </w:pPr>
-      <w:r>
-        <w:t xml:space="preserve">Os alunos – ou jogadores – têm a chance que aprender </w:t>
-      </w:r>
-      <w:r>
-        <w:t>e assimilar os assuntos abordados de forma mais atrativa e interativa.</w:t>
-      </w:r>
+      <w:proofErr w:type="spellStart"/>
+      <w:r>
+        <w:t>onde</w:t>
+      </w:r>
+      <w:proofErr w:type="spellEnd"/>
+      <w:r>
+        <w:t xml:space="preserve"> </w:t>
+      </w:r>
+      <w:proofErr w:type="spellStart"/>
+      <w:r>
+        <w:t>os</w:t>
+      </w:r>
+      <w:proofErr w:type="spellEnd"/>
+      <w:r>
+        <w:t xml:space="preserve"> </w:t>
+      </w:r>
+      <w:proofErr w:type="spellStart"/>
+      <w:r>
+        <w:t>jogadores</w:t>
+      </w:r>
+      <w:proofErr w:type="spellEnd"/>
+      <w:r>
+        <w:t xml:space="preserve"> </w:t>
+      </w:r>
+      <w:proofErr w:type="spellStart"/>
+      <w:r>
+        <w:t>podem</w:t>
+      </w:r>
+      <w:proofErr w:type="spellEnd"/>
+      <w:r>
+        <w:t xml:space="preserve"> </w:t>
+      </w:r>
+      <w:proofErr w:type="spellStart"/>
+      <w:r>
+        <w:t>jogar</w:t>
+      </w:r>
+      <w:proofErr w:type="spellEnd"/>
+      <w:r>
+        <w:t xml:space="preserve"> com </w:t>
+      </w:r>
+      <w:proofErr w:type="spellStart"/>
+      <w:r>
+        <w:t>outras</w:t>
+      </w:r>
+      <w:proofErr w:type="spellEnd"/>
+      <w:r>
+        <w:t xml:space="preserve"> </w:t>
+      </w:r>
+      <w:proofErr w:type="spellStart"/>
+      <w:r>
+        <w:t>pessoas</w:t>
+      </w:r>
+      <w:proofErr w:type="spellEnd"/>
+      <w:r>
+        <w:t xml:space="preserve"> </w:t>
+      </w:r>
+      <w:proofErr w:type="spellStart"/>
+      <w:r>
+        <w:t>ao</w:t>
+      </w:r>
+      <w:proofErr w:type="spellEnd"/>
+      <w:r>
+        <w:t xml:space="preserve"> </w:t>
+      </w:r>
+      <w:proofErr w:type="spellStart"/>
+      <w:r>
+        <w:t>mesmo</w:t>
+      </w:r>
+      <w:proofErr w:type="spellEnd"/>
+      <w:r>
+        <w:t xml:space="preserve"> tempo, </w:t>
+      </w:r>
+      <w:proofErr w:type="spellStart"/>
+      <w:r>
+        <w:t>causando</w:t>
+      </w:r>
+      <w:proofErr w:type="spellEnd"/>
+      <w:r>
+        <w:t xml:space="preserve"> </w:t>
+      </w:r>
+      <w:proofErr w:type="spellStart"/>
+      <w:r>
+        <w:t>uma</w:t>
+      </w:r>
+      <w:proofErr w:type="spellEnd"/>
+      <w:r>
+        <w:t xml:space="preserve"> </w:t>
+      </w:r>
+      <w:proofErr w:type="spellStart"/>
+      <w:r>
+        <w:t>maior</w:t>
+      </w:r>
+      <w:proofErr w:type="spellEnd"/>
+      <w:r>
+        <w:t xml:space="preserve"> </w:t>
+      </w:r>
+      <w:proofErr w:type="spellStart"/>
+      <w:r>
+        <w:t>interatividade</w:t>
+      </w:r>
+      <w:proofErr w:type="spellEnd"/>
+      <w:r>
+        <w:t xml:space="preserve"> entre o </w:t>
+      </w:r>
+      <w:proofErr w:type="spellStart"/>
+      <w:r>
+        <w:t>jogo</w:t>
+      </w:r>
+      <w:proofErr w:type="spellEnd"/>
+      <w:r>
+        <w:t xml:space="preserve"> e </w:t>
+      </w:r>
+      <w:proofErr w:type="spellStart"/>
+      <w:r>
+        <w:t>os</w:t>
+      </w:r>
+      <w:proofErr w:type="spellEnd"/>
+      <w:r>
+        <w:t xml:space="preserve"> </w:t>
+      </w:r>
+      <w:proofErr w:type="spellStart"/>
+      <w:r>
+        <w:t>jogadores</w:t>
+      </w:r>
+      <w:proofErr w:type="spellEnd"/>
+      <w:r>
+        <w:t xml:space="preserve">. </w:t>
+      </w:r>
+    </w:p>
+    <w:p>
+      <w:pPr>
+        <w:spacing w:line="360" w:lineRule="auto"/>
+      </w:pPr>
+      <w:proofErr w:type="spellStart"/>
+      <w:r>
+        <w:t>Os</w:t>
+      </w:r>
+      <w:proofErr w:type="spellEnd"/>
+      <w:r>
+        <w:t xml:space="preserve"> </w:t>
+      </w:r>
+      <w:proofErr w:type="spellStart"/>
+      <w:r>
+        <w:t>jogos</w:t>
+      </w:r>
+      <w:proofErr w:type="spellEnd"/>
+      <w:r>
+        <w:t xml:space="preserve"> </w:t>
+      </w:r>
+      <w:proofErr w:type="spellStart"/>
+      <w:r>
+        <w:t>podem</w:t>
+      </w:r>
+      <w:proofErr w:type="spellEnd"/>
+      <w:r>
+        <w:t xml:space="preserve"> </w:t>
+      </w:r>
+      <w:proofErr w:type="spellStart"/>
+      <w:r>
+        <w:t>ser</w:t>
+      </w:r>
+      <w:proofErr w:type="spellEnd"/>
+      <w:r>
+        <w:t xml:space="preserve"> </w:t>
+      </w:r>
+      <w:proofErr w:type="spellStart"/>
+      <w:r>
+        <w:t>importantes</w:t>
+      </w:r>
+      <w:proofErr w:type="spellEnd"/>
+      <w:r>
+        <w:t xml:space="preserve"> no </w:t>
+      </w:r>
+      <w:proofErr w:type="spellStart"/>
+      <w:r>
+        <w:t>processo</w:t>
+      </w:r>
+      <w:proofErr w:type="spellEnd"/>
+      <w:r>
+        <w:t xml:space="preserve"> de </w:t>
+      </w:r>
+      <w:proofErr w:type="spellStart"/>
+      <w:r>
+        <w:t>aprendizagem</w:t>
+      </w:r>
+      <w:proofErr w:type="spellEnd"/>
+      <w:r>
+        <w:t xml:space="preserve"> de </w:t>
+      </w:r>
+      <w:proofErr w:type="spellStart"/>
+      <w:r>
+        <w:t>crianças</w:t>
+      </w:r>
+      <w:proofErr w:type="spellEnd"/>
+      <w:r>
+        <w:t xml:space="preserve"> e </w:t>
+      </w:r>
+      <w:proofErr w:type="spellStart"/>
+      <w:r>
+        <w:t>adolescentes</w:t>
+      </w:r>
+      <w:proofErr w:type="spellEnd"/>
+      <w:r>
+        <w:t xml:space="preserve">, </w:t>
+      </w:r>
+      <w:proofErr w:type="spellStart"/>
+      <w:r>
+        <w:t>pois</w:t>
+      </w:r>
+      <w:proofErr w:type="spellEnd"/>
+      <w:r>
+        <w:t xml:space="preserve"> </w:t>
+      </w:r>
+      <w:proofErr w:type="spellStart"/>
+      <w:r>
+        <w:t>pode</w:t>
+      </w:r>
+      <w:proofErr w:type="spellEnd"/>
+      <w:r>
+        <w:t xml:space="preserve"> </w:t>
+      </w:r>
+      <w:proofErr w:type="spellStart"/>
+      <w:r>
+        <w:t>apresentar</w:t>
+      </w:r>
+      <w:proofErr w:type="spellEnd"/>
+      <w:r>
+        <w:t xml:space="preserve"> o </w:t>
+      </w:r>
+      <w:proofErr w:type="spellStart"/>
+      <w:r>
+        <w:t>conteúdo</w:t>
+      </w:r>
+      <w:proofErr w:type="spellEnd"/>
+      <w:r>
+        <w:t xml:space="preserve"> </w:t>
+      </w:r>
+      <w:proofErr w:type="spellStart"/>
+      <w:r>
+        <w:t>ministrado</w:t>
+      </w:r>
+      <w:proofErr w:type="spellEnd"/>
+      <w:r>
+        <w:t xml:space="preserve"> </w:t>
+      </w:r>
+      <w:proofErr w:type="spellStart"/>
+      <w:r>
+        <w:t>nessa</w:t>
+      </w:r>
+      <w:proofErr w:type="spellEnd"/>
+      <w:r>
+        <w:t xml:space="preserve"> </w:t>
+      </w:r>
+      <w:proofErr w:type="spellStart"/>
+      <w:r>
+        <w:t>fase</w:t>
+      </w:r>
+      <w:proofErr w:type="spellEnd"/>
+      <w:r>
+        <w:t xml:space="preserve"> da </w:t>
+      </w:r>
+      <w:proofErr w:type="spellStart"/>
+      <w:r>
+        <w:t>educação</w:t>
+      </w:r>
+      <w:proofErr w:type="spellEnd"/>
+      <w:r>
+        <w:t xml:space="preserve">, de forma simples, </w:t>
+      </w:r>
+      <w:proofErr w:type="spellStart"/>
+      <w:proofErr w:type="gramStart"/>
+      <w:r>
+        <w:t>clara</w:t>
+      </w:r>
+      <w:proofErr w:type="spellEnd"/>
+      <w:proofErr w:type="gramEnd"/>
+      <w:r>
+        <w:t xml:space="preserve">, </w:t>
+      </w:r>
+      <w:proofErr w:type="spellStart"/>
+      <w:r>
+        <w:t>objetiva</w:t>
+      </w:r>
+      <w:proofErr w:type="spellEnd"/>
+      <w:r>
+        <w:t xml:space="preserve"> e </w:t>
+      </w:r>
+      <w:proofErr w:type="spellStart"/>
+      <w:r>
+        <w:t>convidativa</w:t>
+      </w:r>
+      <w:proofErr w:type="spellEnd"/>
+      <w:r>
+        <w:t xml:space="preserve">. </w:t>
+      </w:r>
+    </w:p>
+    <w:p>
+      <w:pPr>
+        <w:spacing w:line="360" w:lineRule="auto"/>
+      </w:pPr>
+      <w:proofErr w:type="spellStart"/>
+      <w:proofErr w:type="gramStart"/>
+      <w:r>
+        <w:t>Os</w:t>
+      </w:r>
+      <w:proofErr w:type="spellEnd"/>
+      <w:r>
+        <w:t xml:space="preserve"> </w:t>
+      </w:r>
+      <w:proofErr w:type="spellStart"/>
+      <w:r>
+        <w:t>alunos</w:t>
+      </w:r>
+      <w:proofErr w:type="spellEnd"/>
+      <w:r>
+        <w:t xml:space="preserve"> – </w:t>
+      </w:r>
+      <w:proofErr w:type="spellStart"/>
+      <w:r>
+        <w:t>ou</w:t>
+      </w:r>
+      <w:proofErr w:type="spellEnd"/>
+      <w:r>
+        <w:t xml:space="preserve"> </w:t>
+      </w:r>
+      <w:proofErr w:type="spellStart"/>
+      <w:r>
+        <w:t>jogadores</w:t>
+      </w:r>
+      <w:proofErr w:type="spellEnd"/>
+      <w:r>
+        <w:t xml:space="preserve"> – </w:t>
+      </w:r>
+      <w:proofErr w:type="spellStart"/>
+      <w:r>
+        <w:t>têm</w:t>
+      </w:r>
+      <w:proofErr w:type="spellEnd"/>
+      <w:r>
+        <w:t xml:space="preserve"> a chance </w:t>
+      </w:r>
+      <w:proofErr w:type="spellStart"/>
+      <w:r>
+        <w:t>que</w:t>
+      </w:r>
+      <w:proofErr w:type="spellEnd"/>
+      <w:r>
+        <w:t xml:space="preserve"> </w:t>
+      </w:r>
+      <w:proofErr w:type="spellStart"/>
+      <w:r>
+        <w:t>aprender</w:t>
+      </w:r>
+      <w:proofErr w:type="spellEnd"/>
+      <w:r>
+        <w:t xml:space="preserve"> </w:t>
+      </w:r>
+      <w:r>
+        <w:t xml:space="preserve">e </w:t>
+      </w:r>
+      <w:proofErr w:type="spellStart"/>
+      <w:r>
+        <w:t>assimilar</w:t>
+      </w:r>
+      <w:proofErr w:type="spellEnd"/>
+      <w:r>
+        <w:t xml:space="preserve"> </w:t>
+      </w:r>
+      <w:proofErr w:type="spellStart"/>
+      <w:r>
+        <w:t>os</w:t>
+      </w:r>
+      <w:proofErr w:type="spellEnd"/>
+      <w:r>
+        <w:t xml:space="preserve"> </w:t>
+      </w:r>
+      <w:proofErr w:type="spellStart"/>
+      <w:r>
+        <w:t>assuntos</w:t>
+      </w:r>
+      <w:proofErr w:type="spellEnd"/>
+      <w:r>
+        <w:t xml:space="preserve"> </w:t>
+      </w:r>
+      <w:proofErr w:type="spellStart"/>
+      <w:r>
+        <w:t>abordados</w:t>
+      </w:r>
+      <w:proofErr w:type="spellEnd"/>
+      <w:r>
+        <w:t xml:space="preserve"> de forma </w:t>
+      </w:r>
+      <w:proofErr w:type="spellStart"/>
+      <w:r>
+        <w:t>mais</w:t>
+      </w:r>
+      <w:proofErr w:type="spellEnd"/>
+      <w:r>
+        <w:t xml:space="preserve"> </w:t>
+      </w:r>
+      <w:proofErr w:type="spellStart"/>
+      <w:r>
+        <w:t>atrativa</w:t>
+      </w:r>
+      <w:proofErr w:type="spellEnd"/>
+      <w:r>
+        <w:t xml:space="preserve"> e </w:t>
+      </w:r>
+      <w:proofErr w:type="spellStart"/>
+      <w:r>
+        <w:t>interativa</w:t>
+      </w:r>
+      <w:proofErr w:type="spellEnd"/>
+      <w:r>
+        <w:t>.</w:t>
+      </w:r>
+      <w:proofErr w:type="gramEnd"/>
     </w:p>
     <w:p>
       <w:pPr>
@@ -877,15 +2267,30 @@
       <w:pPr>
         <w:pStyle w:val="NoSpacing"/>
       </w:pPr>
-      <w:r>
-        <w:t>Requisitos e r</w:t>
+      <w:proofErr w:type="spellStart"/>
+      <w:r>
+        <w:t>Requisitos</w:t>
+      </w:r>
+      <w:proofErr w:type="spellEnd"/>
+      <w:r>
+        <w:t xml:space="preserve"> e </w:t>
+      </w:r>
+      <w:proofErr w:type="spellStart"/>
+      <w:r>
+        <w:t>r</w:t>
       </w:r>
       <w:r>
         <w:t>estrições</w:t>
       </w:r>
-      <w:r>
-        <w:t xml:space="preserve"> de desenvolvimento</w:t>
-      </w:r>
+      <w:proofErr w:type="spellEnd"/>
+      <w:r>
+        <w:t xml:space="preserve"> de </w:t>
+      </w:r>
+      <w:proofErr w:type="spellStart"/>
+      <w:r>
+        <w:t>desenvolvimento</w:t>
+      </w:r>
+      <w:proofErr w:type="spellEnd"/>
     </w:p>
     <w:p>
       <w:pPr>
@@ -899,8 +2304,29 @@
       <w:r>
         <w:t xml:space="preserve">O </w:t>
       </w:r>
-      <w:r>
-        <w:t xml:space="preserve">jogo deve ser </w:t>
+      <w:proofErr w:type="spellStart"/>
+      <w:r>
+        <w:t>jogo</w:t>
+      </w:r>
+      <w:proofErr w:type="spellEnd"/>
+      <w:r>
+        <w:t xml:space="preserve"> </w:t>
+      </w:r>
+      <w:proofErr w:type="spellStart"/>
+      <w:r>
+        <w:t>deve</w:t>
+      </w:r>
+      <w:proofErr w:type="spellEnd"/>
+      <w:r>
+        <w:t xml:space="preserve"> </w:t>
+      </w:r>
+      <w:proofErr w:type="spellStart"/>
+      <w:r>
+        <w:t>ser</w:t>
+      </w:r>
+      <w:proofErr w:type="spellEnd"/>
+      <w:r>
+        <w:t xml:space="preserve"> </w:t>
       </w:r>
       <w:r>
         <w:rPr>
@@ -909,8 +2335,85 @@
         <w:t xml:space="preserve">multiplayer, </w:t>
       </w:r>
       <w:r>
-        <w:t>e ao menos um dos modos de jogo deve envolver no mínimo quatro jogadores simultâneos</w:t>
-      </w:r>
+        <w:t xml:space="preserve">e </w:t>
+      </w:r>
+      <w:proofErr w:type="spellStart"/>
+      <w:r>
+        <w:t>ao</w:t>
+      </w:r>
+      <w:proofErr w:type="spellEnd"/>
+      <w:r>
+        <w:t xml:space="preserve"> </w:t>
+      </w:r>
+      <w:proofErr w:type="spellStart"/>
+      <w:r>
+        <w:t>menos</w:t>
+      </w:r>
+      <w:proofErr w:type="spellEnd"/>
+      <w:r>
+        <w:t xml:space="preserve"> um dos </w:t>
+      </w:r>
+      <w:proofErr w:type="spellStart"/>
+      <w:r>
+        <w:t>modos</w:t>
+      </w:r>
+      <w:proofErr w:type="spellEnd"/>
+      <w:r>
+        <w:t xml:space="preserve"> de </w:t>
+      </w:r>
+      <w:proofErr w:type="spellStart"/>
+      <w:r>
+        <w:t>jogo</w:t>
+      </w:r>
+      <w:proofErr w:type="spellEnd"/>
+      <w:r>
+        <w:t xml:space="preserve"> </w:t>
+      </w:r>
+      <w:proofErr w:type="spellStart"/>
+      <w:r>
+        <w:t>deve</w:t>
+      </w:r>
+      <w:proofErr w:type="spellEnd"/>
+      <w:r>
+        <w:t xml:space="preserve"> </w:t>
+      </w:r>
+      <w:proofErr w:type="spellStart"/>
+      <w:r>
+        <w:t>envolver</w:t>
+      </w:r>
+      <w:proofErr w:type="spellEnd"/>
+      <w:r>
+        <w:t xml:space="preserve"> no </w:t>
+      </w:r>
+      <w:proofErr w:type="spellStart"/>
+      <w:r>
+        <w:t>mínimo</w:t>
+      </w:r>
+      <w:proofErr w:type="spellEnd"/>
+      <w:r>
+        <w:t xml:space="preserve"> </w:t>
+      </w:r>
+      <w:proofErr w:type="spellStart"/>
+      <w:r>
+        <w:t>quatro</w:t>
+      </w:r>
+      <w:proofErr w:type="spellEnd"/>
+      <w:r>
+        <w:t xml:space="preserve"> </w:t>
+      </w:r>
+      <w:proofErr w:type="spellStart"/>
+      <w:r>
+        <w:t>jogadores</w:t>
+      </w:r>
+      <w:proofErr w:type="spellEnd"/>
+      <w:r>
+        <w:t xml:space="preserve"> </w:t>
+      </w:r>
+      <w:proofErr w:type="spellStart"/>
+      <w:r>
+        <w:t>simultâneos</w:t>
+      </w:r>
+      <w:proofErr w:type="spellEnd"/>
     </w:p>
     <w:p>
       <w:pPr>
@@ -922,7 +2425,55 @@
         <w:spacing w:line="360" w:lineRule="auto"/>
       </w:pPr>
       <w:r>
-        <w:t>A interface gráfica deve ser desenvolvida com o uso da plataforma Allegro</w:t>
+        <w:t xml:space="preserve">A interface </w:t>
+      </w:r>
+      <w:proofErr w:type="spellStart"/>
+      <w:r>
+        <w:t>gráfica</w:t>
+      </w:r>
+      <w:proofErr w:type="spellEnd"/>
+      <w:r>
+        <w:t xml:space="preserve"> </w:t>
+      </w:r>
+      <w:proofErr w:type="spellStart"/>
+      <w:r>
+        <w:t>deve</w:t>
+      </w:r>
+      <w:proofErr w:type="spellEnd"/>
+      <w:r>
+        <w:t xml:space="preserve"> </w:t>
+      </w:r>
+      <w:proofErr w:type="spellStart"/>
+      <w:r>
+        <w:t>ser</w:t>
+      </w:r>
+      <w:proofErr w:type="spellEnd"/>
+      <w:r>
+        <w:t xml:space="preserve"> </w:t>
+      </w:r>
+      <w:proofErr w:type="spellStart"/>
+      <w:r>
+        <w:t>desenvolvida</w:t>
+      </w:r>
+      <w:proofErr w:type="spellEnd"/>
+      <w:r>
+        <w:t xml:space="preserve"> com o </w:t>
+      </w:r>
+      <w:proofErr w:type="spellStart"/>
+      <w:r>
+        <w:t>uso</w:t>
+      </w:r>
+      <w:proofErr w:type="spellEnd"/>
+      <w:r>
+        <w:t xml:space="preserve"> da </w:t>
+      </w:r>
+      <w:proofErr w:type="spellStart"/>
+      <w:r>
+        <w:t>plataforma</w:t>
+      </w:r>
+      <w:proofErr w:type="spellEnd"/>
+      <w:r>
+        <w:t xml:space="preserve"> Allegro</w:t>
       </w:r>
     </w:p>
     <w:p>
@@ -935,7 +2486,159 @@
         <w:spacing w:line="360" w:lineRule="auto"/>
       </w:pPr>
       <w:r>
-        <w:t>O jogo deve ser particionado em dois programas, um cliente e um servidor. Durante cada partida uma única instância do servidor deve estar em execução.</w:t>
+        <w:t xml:space="preserve">O </w:t>
+      </w:r>
+      <w:proofErr w:type="spellStart"/>
+      <w:r>
+        <w:t>jogo</w:t>
+      </w:r>
+      <w:proofErr w:type="spellEnd"/>
+      <w:r>
+        <w:t xml:space="preserve"> </w:t>
+      </w:r>
+      <w:proofErr w:type="spellStart"/>
+      <w:r>
+        <w:t>deve</w:t>
+      </w:r>
+      <w:proofErr w:type="spellEnd"/>
+      <w:r>
+        <w:t xml:space="preserve"> </w:t>
+      </w:r>
+      <w:proofErr w:type="spellStart"/>
+      <w:r>
+        <w:t>ser</w:t>
+      </w:r>
+      <w:proofErr w:type="spellEnd"/>
+      <w:r>
+        <w:t xml:space="preserve"> </w:t>
+      </w:r>
+      <w:proofErr w:type="spellStart"/>
+      <w:r>
+        <w:t>particionado</w:t>
+      </w:r>
+      <w:proofErr w:type="spellEnd"/>
+      <w:r>
+        <w:t xml:space="preserve"> </w:t>
+      </w:r>
+      <w:proofErr w:type="spellStart"/>
+      <w:r>
+        <w:t>em</w:t>
+      </w:r>
+      <w:proofErr w:type="spellEnd"/>
+      <w:r>
+        <w:t xml:space="preserve"> </w:t>
+      </w:r>
+      <w:proofErr w:type="spellStart"/>
+      <w:r>
+        <w:t>dois</w:t>
+      </w:r>
+      <w:proofErr w:type="spellEnd"/>
+      <w:r>
+        <w:t xml:space="preserve"> </w:t>
+      </w:r>
+      <w:proofErr w:type="spellStart"/>
+      <w:r>
+        <w:t>programas</w:t>
+      </w:r>
+      <w:proofErr w:type="spellEnd"/>
+      <w:r>
+        <w:t xml:space="preserve">, um </w:t>
+      </w:r>
+      <w:proofErr w:type="spellStart"/>
+      <w:r>
+        <w:t>cliente</w:t>
+      </w:r>
+      <w:proofErr w:type="spellEnd"/>
+      <w:r>
+        <w:t xml:space="preserve"> e um </w:t>
+      </w:r>
+      <w:proofErr w:type="spellStart"/>
+      <w:r>
+        <w:t>servidor</w:t>
+      </w:r>
+      <w:proofErr w:type="spellEnd"/>
+      <w:r>
+        <w:t xml:space="preserve">. Durante </w:t>
+      </w:r>
+      <w:proofErr w:type="spellStart"/>
+      <w:r>
+        <w:t>cada</w:t>
+      </w:r>
+      <w:proofErr w:type="spellEnd"/>
+      <w:r>
+        <w:t xml:space="preserve"> </w:t>
+      </w:r>
+      <w:proofErr w:type="spellStart"/>
+      <w:r>
+        <w:t>partida</w:t>
+      </w:r>
+      <w:proofErr w:type="spellEnd"/>
+      <w:r>
+        <w:t xml:space="preserve"> </w:t>
+      </w:r>
+      <w:proofErr w:type="spellStart"/>
+      <w:r>
+        <w:t>uma</w:t>
+      </w:r>
+      <w:proofErr w:type="spellEnd"/>
+      <w:r>
+        <w:t xml:space="preserve"> </w:t>
+      </w:r>
+      <w:proofErr w:type="spellStart"/>
+      <w:r>
+        <w:t>única</w:t>
+      </w:r>
+      <w:proofErr w:type="spellEnd"/>
+      <w:r>
+        <w:t xml:space="preserve"> </w:t>
+      </w:r>
+      <w:proofErr w:type="spellStart"/>
+      <w:r>
+        <w:t>instância</w:t>
+      </w:r>
+      <w:proofErr w:type="spellEnd"/>
+      <w:r>
+        <w:t xml:space="preserve"> do </w:t>
+      </w:r>
+      <w:proofErr w:type="spellStart"/>
+      <w:r>
+        <w:t>servidor</w:t>
+      </w:r>
+      <w:proofErr w:type="spellEnd"/>
+      <w:r>
+        <w:t xml:space="preserve"> </w:t>
+      </w:r>
+      <w:proofErr w:type="spellStart"/>
+      <w:r>
+        <w:t>deve</w:t>
+      </w:r>
+      <w:proofErr w:type="spellEnd"/>
+      <w:r>
+        <w:t xml:space="preserve"> </w:t>
+      </w:r>
+      <w:proofErr w:type="spellStart"/>
+      <w:r>
+        <w:t>estar</w:t>
+      </w:r>
+      <w:proofErr w:type="spellEnd"/>
+      <w:r>
+        <w:t xml:space="preserve"> </w:t>
+      </w:r>
+      <w:proofErr w:type="spellStart"/>
+      <w:r>
+        <w:t>em</w:t>
+      </w:r>
+      <w:proofErr w:type="spellEnd"/>
+      <w:r>
+        <w:t xml:space="preserve"> </w:t>
+      </w:r>
+      <w:proofErr w:type="spellStart"/>
+      <w:r>
+        <w:t>execução</w:t>
+      </w:r>
+      <w:proofErr w:type="spellEnd"/>
+      <w:r>
+        <w:t>.</w:t>
       </w:r>
     </w:p>
     <w:p>
@@ -947,8 +2650,117 @@
         </w:numPr>
         <w:spacing w:line="360" w:lineRule="auto"/>
       </w:pPr>
-      <w:r>
-        <w:t xml:space="preserve">Todas as ações do jogo devem ser transmitidas em tempo real a todos os jogadores, para isso, serão utilizadas </w:t>
+      <w:proofErr w:type="spellStart"/>
+      <w:r>
+        <w:t>Todas</w:t>
+      </w:r>
+      <w:proofErr w:type="spellEnd"/>
+      <w:r>
+        <w:t xml:space="preserve"> as </w:t>
+      </w:r>
+      <w:proofErr w:type="spellStart"/>
+      <w:r>
+        <w:t>ações</w:t>
+      </w:r>
+      <w:proofErr w:type="spellEnd"/>
+      <w:r>
+        <w:t xml:space="preserve"> do </w:t>
+      </w:r>
+      <w:proofErr w:type="spellStart"/>
+      <w:r>
+        <w:t>jogo</w:t>
+      </w:r>
+      <w:proofErr w:type="spellEnd"/>
+      <w:r>
+        <w:t xml:space="preserve"> </w:t>
+      </w:r>
+      <w:proofErr w:type="spellStart"/>
+      <w:r>
+        <w:t>devem</w:t>
+      </w:r>
+      <w:proofErr w:type="spellEnd"/>
+      <w:r>
+        <w:t xml:space="preserve"> </w:t>
+      </w:r>
+      <w:proofErr w:type="spellStart"/>
+      <w:r>
+        <w:t>ser</w:t>
+      </w:r>
+      <w:proofErr w:type="spellEnd"/>
+      <w:r>
+        <w:t xml:space="preserve"> </w:t>
+      </w:r>
+      <w:proofErr w:type="spellStart"/>
+      <w:r>
+        <w:t>transmitidas</w:t>
+      </w:r>
+      <w:proofErr w:type="spellEnd"/>
+      <w:r>
+        <w:t xml:space="preserve"> </w:t>
+      </w:r>
+      <w:proofErr w:type="spellStart"/>
+      <w:r>
+        <w:t>em</w:t>
+      </w:r>
+      <w:proofErr w:type="spellEnd"/>
+      <w:r>
+        <w:t xml:space="preserve"> tempo real a </w:t>
+      </w:r>
+      <w:proofErr w:type="spellStart"/>
+      <w:r>
+        <w:t>todos</w:t>
+      </w:r>
+      <w:proofErr w:type="spellEnd"/>
+      <w:r>
+        <w:t xml:space="preserve"> </w:t>
+      </w:r>
+      <w:proofErr w:type="spellStart"/>
+      <w:r>
+        <w:t>os</w:t>
+      </w:r>
+      <w:proofErr w:type="spellEnd"/>
+      <w:r>
+        <w:t xml:space="preserve"> </w:t>
+      </w:r>
+      <w:proofErr w:type="spellStart"/>
+      <w:r>
+        <w:t>jogadores</w:t>
+      </w:r>
+      <w:proofErr w:type="spellEnd"/>
+      <w:r>
+        <w:t xml:space="preserve">, </w:t>
+      </w:r>
+      <w:proofErr w:type="spellStart"/>
+      <w:r>
+        <w:t>para</w:t>
+      </w:r>
+      <w:proofErr w:type="spellEnd"/>
+      <w:r>
+        <w:t xml:space="preserve"> </w:t>
+      </w:r>
+      <w:proofErr w:type="spellStart"/>
+      <w:r>
+        <w:t>isso</w:t>
+      </w:r>
+      <w:proofErr w:type="spellEnd"/>
+      <w:r>
+        <w:t xml:space="preserve">, </w:t>
+      </w:r>
+      <w:proofErr w:type="spellStart"/>
+      <w:r>
+        <w:t>serão</w:t>
+      </w:r>
+      <w:proofErr w:type="spellEnd"/>
+      <w:r>
+        <w:t xml:space="preserve"> </w:t>
+      </w:r>
+      <w:proofErr w:type="spellStart"/>
+      <w:r>
+        <w:t>utilizadas</w:t>
+      </w:r>
+      <w:proofErr w:type="spellEnd"/>
+      <w:r>
+        <w:t xml:space="preserve"> </w:t>
       </w:r>
       <w:r>
         <w:rPr>
@@ -957,7 +2769,39 @@
         <w:t>threads</w:t>
       </w:r>
       <w:r>
-        <w:t xml:space="preserve"> para o controle da programação concorrente </w:t>
+        <w:t xml:space="preserve"> </w:t>
+      </w:r>
+      <w:proofErr w:type="spellStart"/>
+      <w:r>
+        <w:t>para</w:t>
+      </w:r>
+      <w:proofErr w:type="spellEnd"/>
+      <w:r>
+        <w:t xml:space="preserve"> o </w:t>
+      </w:r>
+      <w:proofErr w:type="spellStart"/>
+      <w:r>
+        <w:t>controle</w:t>
+      </w:r>
+      <w:proofErr w:type="spellEnd"/>
+      <w:r>
+        <w:t xml:space="preserve"> da </w:t>
+      </w:r>
+      <w:proofErr w:type="spellStart"/>
+      <w:r>
+        <w:t>programação</w:t>
+      </w:r>
+      <w:proofErr w:type="spellEnd"/>
+      <w:r>
+        <w:t xml:space="preserve"> </w:t>
+      </w:r>
+      <w:proofErr w:type="spellStart"/>
+      <w:r>
+        <w:t>concorrente</w:t>
+      </w:r>
+      <w:proofErr w:type="spellEnd"/>
+      <w:r>
+        <w:t xml:space="preserve"> </w:t>
       </w:r>
     </w:p>
     <w:p>
@@ -969,8 +2813,69 @@
         </w:numPr>
         <w:spacing w:line="360" w:lineRule="auto"/>
       </w:pPr>
-      <w:r>
-        <w:t>Sistema Operacional utilizado deverá ser Xubuntu, 32-bit, na versão 13.04</w:t>
+      <w:proofErr w:type="spellStart"/>
+      <w:r>
+        <w:t>Sistema</w:t>
+      </w:r>
+      <w:proofErr w:type="spellEnd"/>
+      <w:r>
+        <w:t xml:space="preserve"> </w:t>
+      </w:r>
+      <w:proofErr w:type="spellStart"/>
+      <w:r>
+        <w:t>Operacional</w:t>
+      </w:r>
+      <w:proofErr w:type="spellEnd"/>
+      <w:r>
+        <w:t xml:space="preserve"> </w:t>
+      </w:r>
+      <w:proofErr w:type="spellStart"/>
+      <w:r>
+        <w:t>utilizado</w:t>
+      </w:r>
+      <w:proofErr w:type="spellEnd"/>
+      <w:r>
+        <w:t xml:space="preserve"> </w:t>
+      </w:r>
+      <w:proofErr w:type="spellStart"/>
+      <w:r>
+        <w:t>deverá</w:t>
+      </w:r>
+      <w:proofErr w:type="spellEnd"/>
+      <w:r>
+        <w:t xml:space="preserve"> </w:t>
+      </w:r>
+      <w:proofErr w:type="spellStart"/>
+      <w:r>
+        <w:t>ser</w:t>
+      </w:r>
+      <w:proofErr w:type="spellEnd"/>
+      <w:r>
+        <w:t xml:space="preserve"> </w:t>
+      </w:r>
+      <w:proofErr w:type="spellStart"/>
+      <w:r>
+        <w:t>Xubuntu</w:t>
+      </w:r>
+      <w:proofErr w:type="spellEnd"/>
+      <w:r>
+        <w:t xml:space="preserve">, 32-bit, </w:t>
+      </w:r>
+      <w:proofErr w:type="spellStart"/>
+      <w:r>
+        <w:t>na</w:t>
+      </w:r>
+      <w:proofErr w:type="spellEnd"/>
+      <w:r>
+        <w:t xml:space="preserve"> </w:t>
+      </w:r>
+      <w:proofErr w:type="spellStart"/>
+      <w:r>
+        <w:t>versão</w:t>
+      </w:r>
+      <w:proofErr w:type="spellEnd"/>
+      <w:r>
+        <w:t xml:space="preserve"> 13.04</w:t>
       </w:r>
     </w:p>
     <w:p>
@@ -983,7 +2888,39 @@
         <w:spacing w:line="360" w:lineRule="auto"/>
       </w:pPr>
       <w:r>
-        <w:t>O compilador deve estar com a flag –std=c99</w:t>
+        <w:t xml:space="preserve">O </w:t>
+      </w:r>
+      <w:proofErr w:type="spellStart"/>
+      <w:r>
+        <w:t>compilador</w:t>
+      </w:r>
+      <w:proofErr w:type="spellEnd"/>
+      <w:r>
+        <w:t xml:space="preserve"> </w:t>
+      </w:r>
+      <w:proofErr w:type="spellStart"/>
+      <w:r>
+        <w:t>deve</w:t>
+      </w:r>
+      <w:proofErr w:type="spellEnd"/>
+      <w:r>
+        <w:t xml:space="preserve"> </w:t>
+      </w:r>
+      <w:proofErr w:type="spellStart"/>
+      <w:r>
+        <w:t>estar</w:t>
+      </w:r>
+      <w:proofErr w:type="spellEnd"/>
+      <w:r>
+        <w:t xml:space="preserve"> com a flag –</w:t>
+      </w:r>
+      <w:proofErr w:type="spellStart"/>
+      <w:r>
+        <w:t>std</w:t>
+      </w:r>
+      <w:proofErr w:type="spellEnd"/>
+      <w:r>
+        <w:t>=c99</w:t>
       </w:r>
     </w:p>
     <w:p>
@@ -996,8 +2933,93 @@
         <w:spacing w:line="360" w:lineRule="auto"/>
       </w:pPr>
       <w:r>
-        <w:t>As únicas bibliotecas que podem ser utilizadas são a bilbioteca padrão do C99, Allegro 5, sys/socket.h e pthread.h</w:t>
-      </w:r>
+        <w:t xml:space="preserve">As </w:t>
+      </w:r>
+      <w:proofErr w:type="spellStart"/>
+      <w:r>
+        <w:t>únicas</w:t>
+      </w:r>
+      <w:proofErr w:type="spellEnd"/>
+      <w:r>
+        <w:t xml:space="preserve"> </w:t>
+      </w:r>
+      <w:proofErr w:type="spellStart"/>
+      <w:r>
+        <w:t>bibliotecas</w:t>
+      </w:r>
+      <w:proofErr w:type="spellEnd"/>
+      <w:r>
+        <w:t xml:space="preserve"> </w:t>
+      </w:r>
+      <w:proofErr w:type="spellStart"/>
+      <w:r>
+        <w:t>que</w:t>
+      </w:r>
+      <w:proofErr w:type="spellEnd"/>
+      <w:r>
+        <w:t xml:space="preserve"> </w:t>
+      </w:r>
+      <w:proofErr w:type="spellStart"/>
+      <w:r>
+        <w:t>podem</w:t>
+      </w:r>
+      <w:proofErr w:type="spellEnd"/>
+      <w:r>
+        <w:t xml:space="preserve"> </w:t>
+      </w:r>
+      <w:proofErr w:type="spellStart"/>
+      <w:r>
+        <w:t>ser</w:t>
+      </w:r>
+      <w:proofErr w:type="spellEnd"/>
+      <w:r>
+        <w:t xml:space="preserve"> </w:t>
+      </w:r>
+      <w:proofErr w:type="spellStart"/>
+      <w:r>
+        <w:t>utilizadas</w:t>
+      </w:r>
+      <w:proofErr w:type="spellEnd"/>
+      <w:r>
+        <w:t xml:space="preserve"> </w:t>
+      </w:r>
+      <w:proofErr w:type="spellStart"/>
+      <w:r>
+        <w:t>são</w:t>
+      </w:r>
+      <w:proofErr w:type="spellEnd"/>
+      <w:r>
+        <w:t xml:space="preserve"> a </w:t>
+      </w:r>
+      <w:proofErr w:type="spellStart"/>
+      <w:r>
+        <w:t>bilbioteca</w:t>
+      </w:r>
+      <w:proofErr w:type="spellEnd"/>
+      <w:r>
+        <w:t xml:space="preserve"> </w:t>
+      </w:r>
+      <w:proofErr w:type="spellStart"/>
+      <w:r>
+        <w:t>padrão</w:t>
+      </w:r>
+      <w:proofErr w:type="spellEnd"/>
+      <w:r>
+        <w:t xml:space="preserve"> do C99, Allegro 5, sys/</w:t>
+      </w:r>
+      <w:proofErr w:type="spellStart"/>
+      <w:r>
+        <w:t>socket.h</w:t>
+      </w:r>
+      <w:proofErr w:type="spellEnd"/>
+      <w:r>
+        <w:t xml:space="preserve"> e </w:t>
+      </w:r>
+      <w:proofErr w:type="spellStart"/>
+      <w:r>
+        <w:t>pthread.h</w:t>
+      </w:r>
+      <w:proofErr w:type="spellEnd"/>
     </w:p>
     <w:p>
       <w:pPr>
@@ -1009,8 +3031,45 @@
         <w:spacing w:line="360" w:lineRule="auto"/>
       </w:pPr>
       <w:r>
-        <w:t>O projeto deverá conter um arquivo Makefile</w:t>
-      </w:r>
+        <w:t xml:space="preserve">O </w:t>
+      </w:r>
+      <w:proofErr w:type="spellStart"/>
+      <w:r>
+        <w:t>projeto</w:t>
+      </w:r>
+      <w:proofErr w:type="spellEnd"/>
+      <w:r>
+        <w:t xml:space="preserve"> </w:t>
+      </w:r>
+      <w:proofErr w:type="spellStart"/>
+      <w:r>
+        <w:t>deverá</w:t>
+      </w:r>
+      <w:proofErr w:type="spellEnd"/>
+      <w:r>
+        <w:t xml:space="preserve"> </w:t>
+      </w:r>
+      <w:proofErr w:type="spellStart"/>
+      <w:r>
+        <w:t>conter</w:t>
+      </w:r>
+      <w:proofErr w:type="spellEnd"/>
+      <w:r>
+        <w:t xml:space="preserve"> um </w:t>
+      </w:r>
+      <w:proofErr w:type="spellStart"/>
+      <w:r>
+        <w:t>arquivo</w:t>
+      </w:r>
+      <w:proofErr w:type="spellEnd"/>
+      <w:r>
+        <w:t xml:space="preserve"> </w:t>
+      </w:r>
+      <w:proofErr w:type="spellStart"/>
+      <w:r>
+        <w:t>Makefile</w:t>
+      </w:r>
+      <w:proofErr w:type="spellEnd"/>
     </w:p>
     <w:p>
       <w:pPr>
@@ -1087,8 +3146,13 @@
         <w:pStyle w:val="NoSpacing"/>
       </w:pPr>
       <w:r>
-        <w:t>O jogo</w:t>
-      </w:r>
+        <w:t xml:space="preserve">O </w:t>
+      </w:r>
+      <w:proofErr w:type="spellStart"/>
+      <w:r>
+        <w:t>jogo</w:t>
+      </w:r>
+      <w:proofErr w:type="spellEnd"/>
     </w:p>
     <w:p/>
     <w:p>
@@ -1215,29 +3279,632 @@
       <w:pPr>
         <w:pStyle w:val="NoSpacing"/>
       </w:pPr>
+      <w:proofErr w:type="spellStart"/>
       <w:r>
         <w:t>Conclusão</w:t>
       </w:r>
-    </w:p>
-    <w:p>
-      <w:r>
-        <w:t>[A ser acrescentada apó</w:t>
-      </w:r>
-      <w:r>
-        <w:t>s o desenvolvimento do projeto.]</w:t>
-      </w:r>
-      <w:bookmarkStart w:id="0" w:name="_GoBack"/>
-      <w:bookmarkEnd w:id="0"/>
-    </w:p>
-    <w:p>
-      <w:pPr>
-        <w:spacing w:line="360" w:lineRule="auto"/>
-      </w:pPr>
-    </w:p>
-    <w:p>
-      <w:pPr>
-        <w:spacing w:line="360" w:lineRule="auto"/>
-      </w:pPr>
+      <w:proofErr w:type="spellEnd"/>
+    </w:p>
+    <w:p>
+      <w:r>
+        <w:t xml:space="preserve">[A </w:t>
+      </w:r>
+      <w:proofErr w:type="spellStart"/>
+      <w:r>
+        <w:t>ser</w:t>
+      </w:r>
+      <w:proofErr w:type="spellEnd"/>
+      <w:r>
+        <w:t xml:space="preserve"> </w:t>
+      </w:r>
+      <w:proofErr w:type="spellStart"/>
+      <w:r>
+        <w:t>acrescentada</w:t>
+      </w:r>
+      <w:proofErr w:type="spellEnd"/>
+      <w:r>
+        <w:t xml:space="preserve"> </w:t>
+      </w:r>
+      <w:proofErr w:type="spellStart"/>
+      <w:r>
+        <w:t>apó</w:t>
+      </w:r>
+      <w:r>
+        <w:t>s</w:t>
+      </w:r>
+      <w:proofErr w:type="spellEnd"/>
+      <w:r>
+        <w:t xml:space="preserve"> o </w:t>
+      </w:r>
+      <w:proofErr w:type="spellStart"/>
+      <w:r>
+        <w:t>desenvolvimento</w:t>
+      </w:r>
+      <w:proofErr w:type="spellEnd"/>
+      <w:r>
+        <w:t xml:space="preserve"> do </w:t>
+      </w:r>
+      <w:proofErr w:type="spellStart"/>
+      <w:r>
+        <w:t>projeto</w:t>
+      </w:r>
+      <w:proofErr w:type="spellEnd"/>
+      <w:r>
+        <w:t>.]</w:t>
+      </w:r>
+    </w:p>
+    <w:p/>
+    <w:p/>
+    <w:p/>
+    <w:p/>
+    <w:p/>
+    <w:p/>
+    <w:p/>
+    <w:p/>
+    <w:p/>
+    <w:p/>
+    <w:p/>
+    <w:p/>
+    <w:p/>
+    <w:p/>
+    <w:p/>
+    <w:p/>
+    <w:p/>
+    <w:p/>
+    <w:p/>
+    <w:p/>
+    <w:p/>
+    <w:p/>
+    <w:p/>
+    <w:p/>
+    <w:p/>
+    <w:p/>
+    <w:p/>
+    <w:p/>
+    <w:p/>
+    <w:p/>
+    <w:p/>
+    <w:p/>
+    <w:p/>
+    <w:p/>
+    <w:p/>
+    <w:p/>
+    <w:p/>
+    <w:p/>
+    <w:p/>
+    <w:p/>
+    <w:p/>
+    <w:p/>
+    <w:p/>
+    <w:p/>
+    <w:p/>
+    <w:p>
+      <w:pPr>
+        <w:pStyle w:val="NoSpacing"/>
+      </w:pPr>
+      <w:proofErr w:type="spellStart"/>
+      <w:r>
+        <w:t>Referências</w:t>
+      </w:r>
+      <w:proofErr w:type="spellEnd"/>
+      <w:r>
+        <w:t xml:space="preserve"> </w:t>
+      </w:r>
+    </w:p>
+    <w:p>
+      <w:proofErr w:type="gramStart"/>
+      <w:r>
+        <w:t>CAIXETA</w:t>
+      </w:r>
+      <w:r>
+        <w:t xml:space="preserve">, </w:t>
+      </w:r>
+      <w:proofErr w:type="spellStart"/>
+      <w:r>
+        <w:t>Luiz</w:t>
+      </w:r>
+      <w:proofErr w:type="spellEnd"/>
+      <w:r>
+        <w:t xml:space="preserve"> Carlos </w:t>
+      </w:r>
+      <w:proofErr w:type="spellStart"/>
+      <w:r>
+        <w:t>Alvez</w:t>
+      </w:r>
+      <w:proofErr w:type="spellEnd"/>
+      <w:r>
+        <w:t>.</w:t>
+      </w:r>
+      <w:proofErr w:type="gramEnd"/>
+      <w:r>
+        <w:t xml:space="preserve"> </w:t>
+      </w:r>
+      <w:proofErr w:type="spellStart"/>
+      <w:r>
+        <w:rPr>
+          <w:b/>
+        </w:rPr>
+        <w:t>Jogos</w:t>
+      </w:r>
+      <w:proofErr w:type="spellEnd"/>
+      <w:r>
+        <w:rPr>
+          <w:b/>
+        </w:rPr>
+        <w:t xml:space="preserve"> </w:t>
+      </w:r>
+      <w:proofErr w:type="spellStart"/>
+      <w:proofErr w:type="gramStart"/>
+      <w:r>
+        <w:rPr>
+          <w:b/>
+        </w:rPr>
+        <w:t>como</w:t>
+      </w:r>
+      <w:proofErr w:type="spellEnd"/>
+      <w:proofErr w:type="gramEnd"/>
+      <w:r>
+        <w:rPr>
+          <w:b/>
+        </w:rPr>
+        <w:t xml:space="preserve"> </w:t>
+      </w:r>
+      <w:proofErr w:type="spellStart"/>
+      <w:r>
+        <w:rPr>
+          <w:b/>
+        </w:rPr>
+        <w:t>Método</w:t>
+      </w:r>
+      <w:proofErr w:type="spellEnd"/>
+      <w:r>
+        <w:rPr>
+          <w:b/>
+        </w:rPr>
+        <w:t xml:space="preserve"> de </w:t>
+      </w:r>
+      <w:proofErr w:type="spellStart"/>
+      <w:r>
+        <w:rPr>
+          <w:b/>
+        </w:rPr>
+        <w:t>Ensino</w:t>
+      </w:r>
+      <w:proofErr w:type="spellEnd"/>
+      <w:r>
+        <w:rPr>
+          <w:b/>
+        </w:rPr>
+        <w:t xml:space="preserve"> e </w:t>
+      </w:r>
+      <w:proofErr w:type="spellStart"/>
+      <w:r>
+        <w:rPr>
+          <w:b/>
+        </w:rPr>
+        <w:t>Aprendizagem</w:t>
+      </w:r>
+      <w:proofErr w:type="spellEnd"/>
+      <w:r>
+        <w:rPr>
+          <w:b/>
+        </w:rPr>
+        <w:t xml:space="preserve"> </w:t>
+      </w:r>
+      <w:proofErr w:type="spellStart"/>
+      <w:r>
+        <w:rPr>
+          <w:b/>
+        </w:rPr>
+        <w:t>na</w:t>
+      </w:r>
+      <w:proofErr w:type="spellEnd"/>
+      <w:r>
+        <w:rPr>
+          <w:b/>
+        </w:rPr>
+        <w:t xml:space="preserve"> </w:t>
+      </w:r>
+      <w:proofErr w:type="spellStart"/>
+      <w:r>
+        <w:rPr>
+          <w:b/>
+        </w:rPr>
+        <w:t>Matemática</w:t>
+      </w:r>
+      <w:proofErr w:type="spellEnd"/>
+      <w:r>
+        <w:t xml:space="preserve">. </w:t>
+      </w:r>
+      <w:proofErr w:type="spellStart"/>
+      <w:r>
+        <w:t>Disponível</w:t>
+      </w:r>
+      <w:proofErr w:type="spellEnd"/>
+      <w:r>
+        <w:t xml:space="preserve"> </w:t>
+      </w:r>
+      <w:proofErr w:type="spellStart"/>
+      <w:r>
+        <w:t>em</w:t>
+      </w:r>
+      <w:proofErr w:type="spellEnd"/>
+      <w:r>
+        <w:t>: &lt;</w:t>
+      </w:r>
+      <w:r>
+        <w:t xml:space="preserve"> http://artigocientifico.uol.com.br/artigos</w:t>
+      </w:r>
+      <w:r>
+        <w:t xml:space="preserve">&gt;. </w:t>
+      </w:r>
+      <w:proofErr w:type="spellStart"/>
+      <w:r>
+        <w:t>Acesso</w:t>
+      </w:r>
+      <w:proofErr w:type="spellEnd"/>
+      <w:r>
+        <w:t xml:space="preserve"> </w:t>
+      </w:r>
+      <w:proofErr w:type="spellStart"/>
+      <w:r>
+        <w:t>em</w:t>
+      </w:r>
+      <w:proofErr w:type="spellEnd"/>
+      <w:r>
+        <w:t xml:space="preserve">: </w:t>
+      </w:r>
+      <w:r>
+        <w:t xml:space="preserve">19 ago </w:t>
+      </w:r>
+      <w:r>
+        <w:t>201</w:t>
+      </w:r>
+      <w:r>
+        <w:t>3</w:t>
+      </w:r>
+    </w:p>
+    <w:p/>
+    <w:p>
+      <w:r>
+        <w:t>FROSI</w:t>
+      </w:r>
+      <w:r>
+        <w:t xml:space="preserve">, </w:t>
+      </w:r>
+      <w:r>
+        <w:t xml:space="preserve">Felipe O., SCHLEMMER, </w:t>
+      </w:r>
+      <w:proofErr w:type="spellStart"/>
+      <w:r>
+        <w:t>Eliane</w:t>
+      </w:r>
+      <w:proofErr w:type="spellEnd"/>
+      <w:r>
+        <w:t xml:space="preserve">. </w:t>
+      </w:r>
+      <w:proofErr w:type="spellStart"/>
+      <w:r>
+        <w:rPr>
+          <w:b/>
+        </w:rPr>
+        <w:t>Jogos</w:t>
+      </w:r>
+      <w:proofErr w:type="spellEnd"/>
+      <w:r>
+        <w:rPr>
+          <w:b/>
+        </w:rPr>
+        <w:t xml:space="preserve"> </w:t>
+      </w:r>
+      <w:proofErr w:type="spellStart"/>
+      <w:r>
+        <w:rPr>
+          <w:b/>
+        </w:rPr>
+        <w:t>Digitais</w:t>
+      </w:r>
+      <w:proofErr w:type="spellEnd"/>
+      <w:r>
+        <w:rPr>
+          <w:b/>
+        </w:rPr>
+        <w:t xml:space="preserve"> no </w:t>
+      </w:r>
+      <w:proofErr w:type="spellStart"/>
+      <w:r>
+        <w:rPr>
+          <w:b/>
+        </w:rPr>
+        <w:t>Contexto</w:t>
+      </w:r>
+      <w:proofErr w:type="spellEnd"/>
+      <w:r>
+        <w:rPr>
+          <w:b/>
+        </w:rPr>
+        <w:t xml:space="preserve"> Escolar: </w:t>
+      </w:r>
+      <w:proofErr w:type="spellStart"/>
+      <w:r>
+        <w:rPr>
+          <w:b/>
+        </w:rPr>
+        <w:t>Desafios</w:t>
+      </w:r>
+      <w:proofErr w:type="spellEnd"/>
+      <w:r>
+        <w:rPr>
+          <w:b/>
+        </w:rPr>
+        <w:t xml:space="preserve"> e </w:t>
+      </w:r>
+      <w:proofErr w:type="spellStart"/>
+      <w:r>
+        <w:rPr>
+          <w:b/>
+        </w:rPr>
+        <w:t>Possibilidades</w:t>
+      </w:r>
+      <w:proofErr w:type="spellEnd"/>
+      <w:r>
+        <w:rPr>
+          <w:b/>
+        </w:rPr>
+        <w:t xml:space="preserve"> </w:t>
+      </w:r>
+      <w:proofErr w:type="spellStart"/>
+      <w:r>
+        <w:rPr>
+          <w:b/>
+        </w:rPr>
+        <w:t>para</w:t>
+      </w:r>
+      <w:proofErr w:type="spellEnd"/>
+      <w:r>
+        <w:rPr>
+          <w:b/>
+        </w:rPr>
+        <w:t xml:space="preserve"> a </w:t>
+      </w:r>
+      <w:proofErr w:type="spellStart"/>
+      <w:r>
+        <w:rPr>
+          <w:b/>
+        </w:rPr>
+        <w:t>Prática</w:t>
+      </w:r>
+      <w:proofErr w:type="spellEnd"/>
+      <w:r>
+        <w:rPr>
+          <w:b/>
+        </w:rPr>
+        <w:t xml:space="preserve"> </w:t>
+      </w:r>
+      <w:proofErr w:type="spellStart"/>
+      <w:r>
+        <w:rPr>
+          <w:b/>
+        </w:rPr>
+        <w:t>Docente</w:t>
+      </w:r>
+      <w:proofErr w:type="spellEnd"/>
+      <w:r>
+        <w:t xml:space="preserve">. </w:t>
+      </w:r>
+      <w:proofErr w:type="spellStart"/>
+      <w:r>
+        <w:t>Disponível</w:t>
+      </w:r>
+      <w:proofErr w:type="spellEnd"/>
+      <w:r>
+        <w:t xml:space="preserve"> </w:t>
+      </w:r>
+      <w:proofErr w:type="spellStart"/>
+      <w:r>
+        <w:t>em</w:t>
+      </w:r>
+      <w:proofErr w:type="spellEnd"/>
+      <w:r>
+        <w:t>: &lt;</w:t>
+      </w:r>
+      <w:r>
+        <w:t xml:space="preserve"> </w:t>
+      </w:r>
+      <w:r>
+        <w:t>http://www.sbgames.org/papers/sbgames10/culture/full/full13.pdf</w:t>
+      </w:r>
+      <w:r>
+        <w:t xml:space="preserve">&gt;. </w:t>
+      </w:r>
+      <w:proofErr w:type="spellStart"/>
+      <w:r>
+        <w:t>Acesso</w:t>
+      </w:r>
+      <w:proofErr w:type="spellEnd"/>
+      <w:r>
+        <w:t xml:space="preserve"> </w:t>
+      </w:r>
+      <w:proofErr w:type="spellStart"/>
+      <w:r>
+        <w:t>em</w:t>
+      </w:r>
+      <w:proofErr w:type="spellEnd"/>
+      <w:r>
+        <w:t xml:space="preserve">: </w:t>
+      </w:r>
+      <w:r>
+        <w:t>21</w:t>
+      </w:r>
+      <w:r>
+        <w:t xml:space="preserve"> ago </w:t>
+      </w:r>
+      <w:r>
+        <w:t>201</w:t>
+      </w:r>
+      <w:r>
+        <w:t>3</w:t>
+      </w:r>
+    </w:p>
+    <w:p/>
+    <w:p>
+      <w:proofErr w:type="spellStart"/>
+      <w:proofErr w:type="gramStart"/>
+      <w:r>
+        <w:t>Texto</w:t>
+      </w:r>
+      <w:proofErr w:type="spellEnd"/>
+      <w:r>
+        <w:t xml:space="preserve"> </w:t>
+      </w:r>
+      <w:proofErr w:type="spellStart"/>
+      <w:r>
+        <w:t>adaptado</w:t>
+      </w:r>
+      <w:proofErr w:type="spellEnd"/>
+      <w:r>
+        <w:t xml:space="preserve"> de MENEZES, C. S (Org.)</w:t>
+      </w:r>
+      <w:r>
+        <w:t>.</w:t>
+      </w:r>
+      <w:proofErr w:type="gramEnd"/>
+      <w:r>
+        <w:t xml:space="preserve"> </w:t>
+      </w:r>
+      <w:proofErr w:type="spellStart"/>
+      <w:r>
+        <w:rPr>
+          <w:b/>
+        </w:rPr>
+        <w:t>Desenvolvimento</w:t>
+      </w:r>
+      <w:proofErr w:type="spellEnd"/>
+      <w:r>
+        <w:rPr>
+          <w:b/>
+        </w:rPr>
+        <w:t xml:space="preserve"> de </w:t>
+      </w:r>
+      <w:proofErr w:type="spellStart"/>
+      <w:r>
+        <w:rPr>
+          <w:b/>
+        </w:rPr>
+        <w:t>Jogos</w:t>
+      </w:r>
+      <w:proofErr w:type="spellEnd"/>
+      <w:r>
+        <w:rPr>
+          <w:b/>
+        </w:rPr>
+        <w:t xml:space="preserve"> </w:t>
+      </w:r>
+      <w:proofErr w:type="spellStart"/>
+      <w:r>
+        <w:rPr>
+          <w:b/>
+        </w:rPr>
+        <w:t>Digitais</w:t>
+      </w:r>
+      <w:proofErr w:type="spellEnd"/>
+      <w:r>
+        <w:rPr>
+          <w:b/>
+        </w:rPr>
+        <w:t xml:space="preserve"> </w:t>
+      </w:r>
+      <w:proofErr w:type="spellStart"/>
+      <w:proofErr w:type="gramStart"/>
+      <w:r>
+        <w:rPr>
+          <w:b/>
+        </w:rPr>
+        <w:t>como</w:t>
+      </w:r>
+      <w:proofErr w:type="spellEnd"/>
+      <w:proofErr w:type="gramEnd"/>
+      <w:r>
+        <w:rPr>
+          <w:b/>
+        </w:rPr>
+        <w:t xml:space="preserve"> </w:t>
+      </w:r>
+      <w:proofErr w:type="spellStart"/>
+      <w:r>
+        <w:rPr>
+          <w:b/>
+        </w:rPr>
+        <w:t>Estratégia</w:t>
+      </w:r>
+      <w:proofErr w:type="spellEnd"/>
+      <w:r>
+        <w:rPr>
+          <w:b/>
+        </w:rPr>
+        <w:t xml:space="preserve"> de </w:t>
+      </w:r>
+      <w:proofErr w:type="spellStart"/>
+      <w:r>
+        <w:rPr>
+          <w:b/>
+        </w:rPr>
+        <w:t>Aprendizagem</w:t>
+      </w:r>
+      <w:proofErr w:type="spellEnd"/>
+      <w:r>
+        <w:t xml:space="preserve">. </w:t>
+      </w:r>
+      <w:proofErr w:type="spellStart"/>
+      <w:r>
+        <w:t>Disponível</w:t>
+      </w:r>
+      <w:proofErr w:type="spellEnd"/>
+      <w:r>
+        <w:t xml:space="preserve"> </w:t>
+      </w:r>
+      <w:proofErr w:type="spellStart"/>
+      <w:r>
+        <w:t>em</w:t>
+      </w:r>
+      <w:proofErr w:type="spellEnd"/>
+      <w:r>
+        <w:t>: &lt;</w:t>
+      </w:r>
+      <w:r>
+        <w:t xml:space="preserve"> http://artigocientifico.uol.com.br/artigos</w:t>
+      </w:r>
+      <w:r>
+        <w:t xml:space="preserve">&gt;. </w:t>
+      </w:r>
+      <w:proofErr w:type="spellStart"/>
+      <w:r>
+        <w:t>Acesso</w:t>
+      </w:r>
+      <w:proofErr w:type="spellEnd"/>
+      <w:r>
+        <w:t xml:space="preserve"> </w:t>
+      </w:r>
+      <w:proofErr w:type="spellStart"/>
+      <w:r>
+        <w:t>em</w:t>
+      </w:r>
+      <w:proofErr w:type="spellEnd"/>
+      <w:r>
+        <w:t xml:space="preserve">: </w:t>
+      </w:r>
+      <w:r>
+        <w:t>21</w:t>
+      </w:r>
+      <w:r>
+        <w:t xml:space="preserve"> ago </w:t>
+      </w:r>
+      <w:r>
+        <w:t>201</w:t>
+      </w:r>
+      <w:r>
+        <w:t>3</w:t>
+      </w:r>
     </w:p>
     <w:sectPr>
       <w:pgSz w:w="11900" w:h="16840"/>
@@ -1819,6 +4486,23 @@
       <w:contextualSpacing/>
     </w:pPr>
   </w:style>
+  <w:style w:type="character" w:styleId="Hyperlink">
+    <w:name w:val="Hyperlink"/>
+    <w:basedOn w:val="DefaultParagraphFont"/>
+    <w:uiPriority w:val="99"/>
+    <w:semiHidden/>
+    <w:unhideWhenUsed/>
+    <w:rsid w:val="00D167E6"/>
+    <w:rPr>
+      <w:color w:val="0000FF"/>
+      <w:u w:val="single"/>
+    </w:rPr>
+  </w:style>
+  <w:style w:type="character" w:customStyle="1" w:styleId="apple-converted-space">
+    <w:name w:val="apple-converted-space"/>
+    <w:basedOn w:val="DefaultParagraphFont"/>
+    <w:rsid w:val="00D167E6"/>
+  </w:style>
 </w:styles>
 </file>
 
@@ -2039,6 +4723,23 @@
       <w:ind w:left="720"/>
       <w:contextualSpacing/>
     </w:pPr>
+  </w:style>
+  <w:style w:type="character" w:styleId="Hyperlink">
+    <w:name w:val="Hyperlink"/>
+    <w:basedOn w:val="DefaultParagraphFont"/>
+    <w:uiPriority w:val="99"/>
+    <w:semiHidden/>
+    <w:unhideWhenUsed/>
+    <w:rsid w:val="00D167E6"/>
+    <w:rPr>
+      <w:color w:val="0000FF"/>
+      <w:u w:val="single"/>
+    </w:rPr>
+  </w:style>
+  <w:style w:type="character" w:customStyle="1" w:styleId="apple-converted-space">
+    <w:name w:val="apple-converted-space"/>
+    <w:basedOn w:val="DefaultParagraphFont"/>
+    <w:rsid w:val="00D167E6"/>
   </w:style>
 </w:styles>
 </file>
@@ -2368,7 +5069,7 @@
 </file>
 
 <file path=customXml/itemProps1.xml><?xml version="1.0" encoding="utf-8"?>
-<ds:datastoreItem xmlns:ds="http://schemas.openxmlformats.org/officeDocument/2006/customXml" ds:itemID="{956B51D9-BC99-5F4B-98F6-B7AF5C8A2830}">
+<ds:datastoreItem xmlns:ds="http://schemas.openxmlformats.org/officeDocument/2006/customXml" ds:itemID="{6D670494-7832-E441-BF48-6EADB63EC17C}">
   <ds:schemaRefs>
     <ds:schemaRef ds:uri="http://schemas.openxmlformats.org/officeDocument/2006/bibliography"/>
   </ds:schemaRefs>

</xml_diff>

<commit_message>
Retirando texto de teste
</commit_message>
<xml_diff>
--- a/artigo/artigo_pi_vi.docx
+++ b/artigo/artigo_pi_vi.docx
@@ -542,6 +542,7 @@
           <w:lang w:val="pt-BR"/>
         </w:rPr>
       </w:pPr>
+      <w:proofErr w:type="gramStart"/>
       <w:r>
         <w:rPr>
           <w:lang w:val="pt-BR"/>
@@ -554,6 +555,7 @@
         </w:rPr>
         <w:t>I</w:t>
       </w:r>
+      <w:proofErr w:type="gramEnd"/>
       <w:r>
         <w:rPr>
           <w:lang w:val="pt-BR"/>
@@ -667,16 +669,28 @@
       <w:pPr>
         <w:spacing w:line="360" w:lineRule="auto"/>
         <w:jc w:val="center"/>
-      </w:pPr>
-      <w:r>
+        <w:rPr>
+          <w:lang w:val="pt-BR"/>
+        </w:rPr>
+      </w:pPr>
+      <w:r>
+        <w:rPr>
+          <w:lang w:val="pt-BR"/>
+        </w:rPr>
         <w:t>2013</w:t>
       </w:r>
     </w:p>
     <w:p>
       <w:pPr>
         <w:pStyle w:val="SemEspaamento"/>
-      </w:pPr>
-      <w:r>
+        <w:rPr>
+          <w:lang w:val="pt-BR"/>
+        </w:rPr>
+      </w:pPr>
+      <w:r>
+        <w:rPr>
+          <w:lang w:val="pt-BR"/>
+        </w:rPr>
         <w:lastRenderedPageBreak/>
         <w:t>Resumo</w:t>
       </w:r>
@@ -1073,8 +1087,14 @@
     <w:p>
       <w:pPr>
         <w:pStyle w:val="SemEspaamento"/>
-      </w:pPr>
-      <w:r>
+        <w:rPr>
+          <w:lang w:val="pt-BR"/>
+        </w:rPr>
+      </w:pPr>
+      <w:r>
+        <w:rPr>
+          <w:lang w:val="pt-BR"/>
+        </w:rPr>
         <w:lastRenderedPageBreak/>
         <w:t>Introdução</w:t>
       </w:r>
@@ -1090,34 +1110,85 @@
         <w:rPr>
           <w:lang w:val="pt-BR"/>
         </w:rPr>
-        <w:t xml:space="preserve">Os jogos digitais são alvos de grandes públicos, atigingindo grande parte da massa populacional – de crianças até adultos. Em geral, os jogos são bastante atrativos, o que faz com que o jogo tenha uma maior procura no mercado. </w:t>
-      </w:r>
-    </w:p>
-    <w:p>
-      <w:pPr>
-        <w:spacing w:line="360" w:lineRule="auto"/>
-        <w:rPr>
-          <w:lang w:val="pt-BR"/>
-        </w:rPr>
-      </w:pPr>
-      <w:r>
-        <w:rPr>
-          <w:lang w:val="pt-BR"/>
-        </w:rPr>
-        <w:t>Quanto mais objetivos e tarefas um jogador deve cumprir em um jogo, maior é o seu nível de envolvimento. Muitas pessoas chegam a passar horas em frente a um computador ou a um video-game.</w:t>
-      </w:r>
-      <w:r>
-        <w:rPr>
-          <w:lang w:val="pt-BR"/>
-        </w:rPr>
-        <w:t xml:space="preserve"> Uma das formas mais convidativas dos jogos, são os denominados jogos </w:t>
-      </w:r>
+        <w:t xml:space="preserve">Os jogos digitais são alvos de grandes públicos, </w:t>
+      </w:r>
+      <w:proofErr w:type="spellStart"/>
+      <w:r>
+        <w:rPr>
+          <w:lang w:val="pt-BR"/>
+        </w:rPr>
+        <w:t>atigingindo</w:t>
+      </w:r>
+      <w:proofErr w:type="spellEnd"/>
+      <w:r>
+        <w:rPr>
+          <w:lang w:val="pt-BR"/>
+        </w:rPr>
+        <w:t xml:space="preserve"> grande parte da massa populacional – de crianças até adultos. Em geral, os jogos são bastante atrativos, o que faz com que o jogo tenha uma maior procura no mercado. </w:t>
+      </w:r>
+    </w:p>
+    <w:p>
+      <w:pPr>
+        <w:spacing w:line="360" w:lineRule="auto"/>
+        <w:rPr>
+          <w:lang w:val="pt-BR"/>
+        </w:rPr>
+      </w:pPr>
+      <w:r>
+        <w:rPr>
+          <w:lang w:val="pt-BR"/>
+        </w:rPr>
+        <w:t xml:space="preserve">Quanto mais objetivos e tarefas um jogador deve cumprir em um jogo, maior é o seu nível de envolvimento. Muitas pessoas chegam a passar horas em frente a um computador ou a um </w:t>
+      </w:r>
+      <w:proofErr w:type="spellStart"/>
+      <w:r>
+        <w:rPr>
+          <w:lang w:val="pt-BR"/>
+        </w:rPr>
+        <w:t>video-game</w:t>
+      </w:r>
+      <w:proofErr w:type="spellEnd"/>
+      <w:r>
+        <w:rPr>
+          <w:lang w:val="pt-BR"/>
+        </w:rPr>
+        <w:t>.</w:t>
+      </w:r>
+      <w:r>
+        <w:rPr>
+          <w:lang w:val="pt-BR"/>
+        </w:rPr>
+        <w:t xml:space="preserve"> Uma das formas mais convidativas dos jogos</w:t>
+      </w:r>
+      <w:proofErr w:type="gramStart"/>
+      <w:r>
+        <w:rPr>
+          <w:lang w:val="pt-BR"/>
+        </w:rPr>
+        <w:t>, são</w:t>
+      </w:r>
+      <w:proofErr w:type="gramEnd"/>
+      <w:r>
+        <w:rPr>
+          <w:lang w:val="pt-BR"/>
+        </w:rPr>
+        <w:t xml:space="preserve"> os denominados jogos </w:t>
+      </w:r>
+      <w:proofErr w:type="spellStart"/>
       <w:r>
         <w:rPr>
           <w:i/>
           <w:lang w:val="pt-BR"/>
         </w:rPr>
-        <w:t xml:space="preserve">multiplayer, </w:t>
+        <w:t>multiplayer</w:t>
+      </w:r>
+      <w:proofErr w:type="spellEnd"/>
+      <w:r>
+        <w:rPr>
+          <w:i/>
+          <w:lang w:val="pt-BR"/>
+        </w:rPr>
+        <w:t xml:space="preserve">, </w:t>
       </w:r>
       <w:r>
         <w:rPr>
@@ -1304,16 +1375,31 @@
       <w:pPr>
         <w:pStyle w:val="SemEspaamento"/>
       </w:pPr>
+      <w:proofErr w:type="spellStart"/>
       <w:r>
         <w:lastRenderedPageBreak/>
-        <w:t>Requisitos e r</w:t>
+        <w:t>Requisitos</w:t>
+      </w:r>
+      <w:proofErr w:type="spellEnd"/>
+      <w:r>
+        <w:t xml:space="preserve"> e </w:t>
+      </w:r>
+      <w:proofErr w:type="spellStart"/>
+      <w:r>
+        <w:t>r</w:t>
       </w:r>
       <w:r>
         <w:t>estrições</w:t>
       </w:r>
-      <w:r>
-        <w:t xml:space="preserve"> de desenvolvimento</w:t>
-      </w:r>
+      <w:proofErr w:type="spellEnd"/>
+      <w:r>
+        <w:t xml:space="preserve"> de </w:t>
+      </w:r>
+      <w:proofErr w:type="spellStart"/>
+      <w:r>
+        <w:t>desenvolvimento</w:t>
+      </w:r>
+      <w:proofErr w:type="spellEnd"/>
     </w:p>
     <w:p>
       <w:pPr>
@@ -1339,19 +1425,36 @@
         </w:rPr>
         <w:t xml:space="preserve">jogo deve ser </w:t>
       </w:r>
+      <w:proofErr w:type="spellStart"/>
       <w:r>
         <w:rPr>
           <w:i/>
           <w:lang w:val="pt-BR"/>
         </w:rPr>
-        <w:t xml:space="preserve">multiplayer, </w:t>
-      </w:r>
-      <w:r>
-        <w:rPr>
-          <w:lang w:val="pt-BR"/>
-        </w:rPr>
-        <w:t>e ao menos um dos modos de jogo deve envolver no mínimo quatro jogadores simultâneos</w:t>
-      </w:r>
+        <w:t>multiplayer</w:t>
+      </w:r>
+      <w:proofErr w:type="spellEnd"/>
+      <w:r>
+        <w:rPr>
+          <w:i/>
+          <w:lang w:val="pt-BR"/>
+        </w:rPr>
+        <w:t xml:space="preserve">, </w:t>
+      </w:r>
+      <w:r>
+        <w:rPr>
+          <w:lang w:val="pt-BR"/>
+        </w:rPr>
+        <w:t xml:space="preserve">e ao menos um dos modos de jogo deve envolver no mínimo quatro jogadores </w:t>
+      </w:r>
+      <w:proofErr w:type="gramStart"/>
+      <w:r>
+        <w:rPr>
+          <w:lang w:val="pt-BR"/>
+        </w:rPr>
+        <w:t>simultâneos</w:t>
+      </w:r>
+      <w:proofErr w:type="gramEnd"/>
     </w:p>
     <w:p>
       <w:pPr>
@@ -1369,8 +1472,16 @@
         <w:rPr>
           <w:lang w:val="pt-BR"/>
         </w:rPr>
-        <w:t>A interface gráfica deve ser desenvolvida com o uso da plataforma Allegro</w:t>
-      </w:r>
+        <w:t xml:space="preserve">A interface gráfica deve ser desenvolvida com o uso da plataforma </w:t>
+      </w:r>
+      <w:proofErr w:type="spellStart"/>
+      <w:r>
+        <w:rPr>
+          <w:lang w:val="pt-BR"/>
+        </w:rPr>
+        <w:t>Allegro</w:t>
+      </w:r>
+      <w:proofErr w:type="spellEnd"/>
     </w:p>
     <w:p>
       <w:pPr>
@@ -1407,7 +1518,21 @@
         <w:rPr>
           <w:lang w:val="pt-BR"/>
         </w:rPr>
-        <w:t xml:space="preserve">Todas as ações do jogo devem ser transmitidas em tempo real a todos os jogadores, para isso, serão utilizadas </w:t>
+        <w:t xml:space="preserve">Todas as ações do jogo devem ser transmitidas em tempo real a todos os jogadores, para isso, serão </w:t>
+      </w:r>
+      <w:proofErr w:type="gramStart"/>
+      <w:r>
+        <w:rPr>
+          <w:lang w:val="pt-BR"/>
+        </w:rPr>
+        <w:t>utilizadas</w:t>
+      </w:r>
+      <w:proofErr w:type="gramEnd"/>
+      <w:r>
+        <w:rPr>
+          <w:lang w:val="pt-BR"/>
+        </w:rPr>
+        <w:t xml:space="preserve"> </w:t>
       </w:r>
       <w:r>
         <w:rPr>
@@ -1439,8 +1564,30 @@
         <w:rPr>
           <w:lang w:val="pt-BR"/>
         </w:rPr>
-        <w:t>Sistema Operacional utilizado deverá ser Xubuntu, 32-bit, na versão 13.04</w:t>
-      </w:r>
+        <w:t xml:space="preserve">Sistema Operacional utilizado deverá ser </w:t>
+      </w:r>
+      <w:proofErr w:type="spellStart"/>
+      <w:r>
+        <w:rPr>
+          <w:lang w:val="pt-BR"/>
+        </w:rPr>
+        <w:t>Xubuntu</w:t>
+      </w:r>
+      <w:proofErr w:type="spellEnd"/>
+      <w:r>
+        <w:rPr>
+          <w:lang w:val="pt-BR"/>
+        </w:rPr>
+        <w:t xml:space="preserve">, 32-bit, na versão </w:t>
+      </w:r>
+      <w:proofErr w:type="gramStart"/>
+      <w:r>
+        <w:rPr>
+          <w:lang w:val="pt-BR"/>
+        </w:rPr>
+        <w:t>13.04</w:t>
+      </w:r>
+      <w:proofErr w:type="gramEnd"/>
     </w:p>
     <w:p>
       <w:pPr>
@@ -1458,7 +1605,37 @@
         <w:rPr>
           <w:lang w:val="pt-BR"/>
         </w:rPr>
-        <w:t>O compilador deve estar com a flag –std=c99</w:t>
+        <w:t xml:space="preserve">O compilador deve estar com a </w:t>
+      </w:r>
+      <w:proofErr w:type="spellStart"/>
+      <w:proofErr w:type="gramStart"/>
+      <w:r>
+        <w:rPr>
+          <w:lang w:val="pt-BR"/>
+        </w:rPr>
+        <w:t>flag</w:t>
+      </w:r>
+      <w:proofErr w:type="spellEnd"/>
+      <w:r>
+        <w:rPr>
+          <w:lang w:val="pt-BR"/>
+        </w:rPr>
+        <w:t xml:space="preserve"> –</w:t>
+      </w:r>
+      <w:proofErr w:type="spellStart"/>
+      <w:r>
+        <w:rPr>
+          <w:lang w:val="pt-BR"/>
+        </w:rPr>
+        <w:t>std</w:t>
+      </w:r>
+      <w:proofErr w:type="spellEnd"/>
+      <w:proofErr w:type="gramEnd"/>
+      <w:r>
+        <w:rPr>
+          <w:lang w:val="pt-BR"/>
+        </w:rPr>
+        <w:t>=c99</w:t>
       </w:r>
     </w:p>
     <w:p>
@@ -1477,8 +1654,86 @@
         <w:rPr>
           <w:lang w:val="pt-BR"/>
         </w:rPr>
-        <w:t>As únicas bibliotecas que podem ser utilizadas são a bilbioteca padrão do C99, Allegro 5, sys/socket.h e pthread.h</w:t>
-      </w:r>
+        <w:t xml:space="preserve">As únicas bibliotecas que podem ser utilizadas são a </w:t>
+      </w:r>
+      <w:proofErr w:type="spellStart"/>
+      <w:r>
+        <w:rPr>
+          <w:lang w:val="pt-BR"/>
+        </w:rPr>
+        <w:t>bilbioteca</w:t>
+      </w:r>
+      <w:proofErr w:type="spellEnd"/>
+      <w:r>
+        <w:rPr>
+          <w:lang w:val="pt-BR"/>
+        </w:rPr>
+        <w:t xml:space="preserve"> padrão do C99, </w:t>
+      </w:r>
+      <w:proofErr w:type="spellStart"/>
+      <w:r>
+        <w:rPr>
+          <w:lang w:val="pt-BR"/>
+        </w:rPr>
+        <w:t>Allegro</w:t>
+      </w:r>
+      <w:proofErr w:type="spellEnd"/>
+      <w:r>
+        <w:rPr>
+          <w:lang w:val="pt-BR"/>
+        </w:rPr>
+        <w:t xml:space="preserve"> </w:t>
+      </w:r>
+      <w:proofErr w:type="gramStart"/>
+      <w:r>
+        <w:rPr>
+          <w:lang w:val="pt-BR"/>
+        </w:rPr>
+        <w:t>5</w:t>
+      </w:r>
+      <w:proofErr w:type="gramEnd"/>
+      <w:r>
+        <w:rPr>
+          <w:lang w:val="pt-BR"/>
+        </w:rPr>
+        <w:t xml:space="preserve">, </w:t>
+      </w:r>
+      <w:proofErr w:type="spellStart"/>
+      <w:r>
+        <w:rPr>
+          <w:lang w:val="pt-BR"/>
+        </w:rPr>
+        <w:t>sys</w:t>
+      </w:r>
+      <w:proofErr w:type="spellEnd"/>
+      <w:r>
+        <w:rPr>
+          <w:lang w:val="pt-BR"/>
+        </w:rPr>
+        <w:t>/</w:t>
+      </w:r>
+      <w:proofErr w:type="spellStart"/>
+      <w:r>
+        <w:rPr>
+          <w:lang w:val="pt-BR"/>
+        </w:rPr>
+        <w:t>socket.h</w:t>
+      </w:r>
+      <w:proofErr w:type="spellEnd"/>
+      <w:r>
+        <w:rPr>
+          <w:lang w:val="pt-BR"/>
+        </w:rPr>
+        <w:t xml:space="preserve"> e </w:t>
+      </w:r>
+      <w:proofErr w:type="spellStart"/>
+      <w:r>
+        <w:rPr>
+          <w:lang w:val="pt-BR"/>
+        </w:rPr>
+        <w:t>pthread.h</w:t>
+      </w:r>
+      <w:proofErr w:type="spellEnd"/>
     </w:p>
     <w:p>
       <w:pPr>
@@ -1496,268 +1751,354 @@
         <w:rPr>
           <w:lang w:val="pt-BR"/>
         </w:rPr>
-        <w:t>O projeto deverá conter um arquivo Makefile</w:t>
-      </w:r>
-    </w:p>
-    <w:p>
-      <w:pPr>
-        <w:pStyle w:val="SemEspaamento"/>
-        <w:rPr>
-          <w:lang w:val="pt-BR"/>
-        </w:rPr>
-      </w:pPr>
-    </w:p>
-    <w:p>
-      <w:pPr>
-        <w:pStyle w:val="SemEspaamento"/>
-        <w:rPr>
-          <w:lang w:val="pt-BR"/>
-        </w:rPr>
-      </w:pPr>
-    </w:p>
-    <w:p>
-      <w:pPr>
-        <w:pStyle w:val="SemEspaamento"/>
-        <w:rPr>
-          <w:lang w:val="pt-BR"/>
-        </w:rPr>
-      </w:pPr>
-    </w:p>
-    <w:p>
-      <w:pPr>
-        <w:pStyle w:val="SemEspaamento"/>
-        <w:rPr>
-          <w:lang w:val="pt-BR"/>
-        </w:rPr>
-      </w:pPr>
-    </w:p>
-    <w:p>
-      <w:pPr>
-        <w:pStyle w:val="SemEspaamento"/>
-        <w:rPr>
-          <w:lang w:val="pt-BR"/>
-        </w:rPr>
-      </w:pPr>
-    </w:p>
-    <w:p>
-      <w:pPr>
-        <w:pStyle w:val="SemEspaamento"/>
-        <w:rPr>
-          <w:lang w:val="pt-BR"/>
-        </w:rPr>
-      </w:pPr>
-    </w:p>
-    <w:p>
-      <w:pPr>
-        <w:pStyle w:val="SemEspaamento"/>
-        <w:rPr>
-          <w:lang w:val="pt-BR"/>
-        </w:rPr>
-      </w:pPr>
-    </w:p>
-    <w:p>
-      <w:pPr>
-        <w:pStyle w:val="SemEspaamento"/>
-        <w:rPr>
-          <w:lang w:val="pt-BR"/>
-        </w:rPr>
-      </w:pPr>
-    </w:p>
-    <w:p>
-      <w:pPr>
-        <w:pStyle w:val="SemEspaamento"/>
-        <w:rPr>
-          <w:lang w:val="pt-BR"/>
-        </w:rPr>
-      </w:pPr>
-    </w:p>
-    <w:p>
-      <w:pPr>
-        <w:pStyle w:val="SemEspaamento"/>
-        <w:rPr>
-          <w:lang w:val="pt-BR"/>
-        </w:rPr>
-      </w:pPr>
-    </w:p>
-    <w:p>
-      <w:pPr>
-        <w:pStyle w:val="SemEspaamento"/>
-        <w:rPr>
-          <w:lang w:val="pt-BR"/>
-        </w:rPr>
-      </w:pPr>
-    </w:p>
-    <w:p>
-      <w:pPr>
-        <w:pStyle w:val="SemEspaamento"/>
-        <w:rPr>
-          <w:lang w:val="pt-BR"/>
-        </w:rPr>
-      </w:pPr>
-    </w:p>
-    <w:p>
-      <w:pPr>
-        <w:pStyle w:val="SemEspaamento"/>
-        <w:rPr>
-          <w:lang w:val="pt-BR"/>
-        </w:rPr>
-      </w:pPr>
-    </w:p>
-    <w:p>
-      <w:pPr>
-        <w:pStyle w:val="SemEspaamento"/>
-        <w:rPr>
-          <w:lang w:val="pt-BR"/>
-        </w:rPr>
-      </w:pPr>
-    </w:p>
-    <w:p>
-      <w:pPr>
-        <w:pStyle w:val="SemEspaamento"/>
-      </w:pPr>
-      <w:r>
+        <w:t xml:space="preserve">O projeto deverá conter um arquivo </w:t>
+      </w:r>
+      <w:proofErr w:type="spellStart"/>
+      <w:r>
+        <w:rPr>
+          <w:lang w:val="pt-BR"/>
+        </w:rPr>
+        <w:t>Makefile</w:t>
+      </w:r>
+      <w:proofErr w:type="spellEnd"/>
+    </w:p>
+    <w:p>
+      <w:pPr>
+        <w:pStyle w:val="SemEspaamento"/>
+        <w:rPr>
+          <w:lang w:val="pt-BR"/>
+        </w:rPr>
+      </w:pPr>
+    </w:p>
+    <w:p>
+      <w:pPr>
+        <w:pStyle w:val="SemEspaamento"/>
+        <w:rPr>
+          <w:lang w:val="pt-BR"/>
+        </w:rPr>
+      </w:pPr>
+    </w:p>
+    <w:p>
+      <w:pPr>
+        <w:pStyle w:val="SemEspaamento"/>
+        <w:rPr>
+          <w:lang w:val="pt-BR"/>
+        </w:rPr>
+      </w:pPr>
+    </w:p>
+    <w:p>
+      <w:pPr>
+        <w:pStyle w:val="SemEspaamento"/>
+        <w:rPr>
+          <w:lang w:val="pt-BR"/>
+        </w:rPr>
+      </w:pPr>
+    </w:p>
+    <w:p>
+      <w:pPr>
+        <w:pStyle w:val="SemEspaamento"/>
+        <w:rPr>
+          <w:lang w:val="pt-BR"/>
+        </w:rPr>
+      </w:pPr>
+    </w:p>
+    <w:p>
+      <w:pPr>
+        <w:pStyle w:val="SemEspaamento"/>
+        <w:rPr>
+          <w:lang w:val="pt-BR"/>
+        </w:rPr>
+      </w:pPr>
+    </w:p>
+    <w:p>
+      <w:pPr>
+        <w:pStyle w:val="SemEspaamento"/>
+        <w:rPr>
+          <w:lang w:val="pt-BR"/>
+        </w:rPr>
+      </w:pPr>
+    </w:p>
+    <w:p>
+      <w:pPr>
+        <w:pStyle w:val="SemEspaamento"/>
+        <w:rPr>
+          <w:lang w:val="pt-BR"/>
+        </w:rPr>
+      </w:pPr>
+    </w:p>
+    <w:p>
+      <w:pPr>
+        <w:pStyle w:val="SemEspaamento"/>
+        <w:rPr>
+          <w:lang w:val="pt-BR"/>
+        </w:rPr>
+      </w:pPr>
+    </w:p>
+    <w:p>
+      <w:pPr>
+        <w:pStyle w:val="SemEspaamento"/>
+        <w:rPr>
+          <w:lang w:val="pt-BR"/>
+        </w:rPr>
+      </w:pPr>
+    </w:p>
+    <w:p>
+      <w:pPr>
+        <w:pStyle w:val="SemEspaamento"/>
+        <w:rPr>
+          <w:lang w:val="pt-BR"/>
+        </w:rPr>
+      </w:pPr>
+    </w:p>
+    <w:p>
+      <w:pPr>
+        <w:pStyle w:val="SemEspaamento"/>
+        <w:rPr>
+          <w:lang w:val="pt-BR"/>
+        </w:rPr>
+      </w:pPr>
+    </w:p>
+    <w:p>
+      <w:pPr>
+        <w:pStyle w:val="SemEspaamento"/>
+        <w:rPr>
+          <w:lang w:val="pt-BR"/>
+        </w:rPr>
+      </w:pPr>
+    </w:p>
+    <w:p>
+      <w:pPr>
+        <w:pStyle w:val="SemEspaamento"/>
+        <w:rPr>
+          <w:lang w:val="pt-BR"/>
+        </w:rPr>
+      </w:pPr>
+    </w:p>
+    <w:p>
+      <w:pPr>
+        <w:pStyle w:val="SemEspaamento"/>
+        <w:rPr>
+          <w:lang w:val="pt-BR"/>
+        </w:rPr>
+      </w:pPr>
+      <w:r>
+        <w:rPr>
+          <w:lang w:val="pt-BR"/>
+        </w:rPr>
         <w:lastRenderedPageBreak/>
         <w:t>O jogo</w:t>
       </w:r>
     </w:p>
     <w:p>
       <w:pPr>
-        <w:rPr>
-          <w:lang w:val="pt-BR"/>
-        </w:rPr>
-      </w:pPr>
-      <w:r>
-        <w:rPr>
-          <w:lang w:val="pt-BR"/>
-        </w:rPr>
-        <w:t>A Luana é feia.</w:t>
-      </w:r>
+        <w:pStyle w:val="SemEspaamento"/>
+        <w:rPr>
+          <w:lang w:val="pt-BR"/>
+        </w:rPr>
+      </w:pPr>
       <w:bookmarkStart w:id="0" w:name="_GoBack"/>
       <w:bookmarkEnd w:id="0"/>
     </w:p>
     <w:p>
       <w:pPr>
         <w:pStyle w:val="SemEspaamento"/>
-      </w:pPr>
-    </w:p>
-    <w:p>
-      <w:pPr>
-        <w:pStyle w:val="SemEspaamento"/>
-      </w:pPr>
-    </w:p>
-    <w:p>
-      <w:pPr>
-        <w:pStyle w:val="SemEspaamento"/>
-      </w:pPr>
-    </w:p>
-    <w:p>
-      <w:pPr>
-        <w:pStyle w:val="SemEspaamento"/>
-      </w:pPr>
-    </w:p>
-    <w:p>
-      <w:pPr>
-        <w:pStyle w:val="SemEspaamento"/>
-      </w:pPr>
-    </w:p>
-    <w:p>
-      <w:pPr>
-        <w:pStyle w:val="SemEspaamento"/>
-      </w:pPr>
-    </w:p>
-    <w:p>
-      <w:pPr>
-        <w:pStyle w:val="SemEspaamento"/>
-      </w:pPr>
-    </w:p>
-    <w:p>
-      <w:pPr>
-        <w:pStyle w:val="SemEspaamento"/>
-      </w:pPr>
-    </w:p>
-    <w:p>
-      <w:pPr>
-        <w:pStyle w:val="SemEspaamento"/>
-      </w:pPr>
-    </w:p>
-    <w:p>
-      <w:pPr>
-        <w:pStyle w:val="SemEspaamento"/>
-      </w:pPr>
-    </w:p>
-    <w:p>
-      <w:pPr>
-        <w:pStyle w:val="SemEspaamento"/>
-      </w:pPr>
-    </w:p>
-    <w:p>
-      <w:pPr>
-        <w:pStyle w:val="SemEspaamento"/>
-      </w:pPr>
-    </w:p>
-    <w:p>
-      <w:pPr>
-        <w:pStyle w:val="SemEspaamento"/>
-      </w:pPr>
-    </w:p>
-    <w:p>
-      <w:pPr>
-        <w:pStyle w:val="SemEspaamento"/>
-      </w:pPr>
-    </w:p>
-    <w:p>
-      <w:pPr>
-        <w:pStyle w:val="SemEspaamento"/>
-      </w:pPr>
-    </w:p>
-    <w:p>
-      <w:pPr>
-        <w:pStyle w:val="SemEspaamento"/>
-      </w:pPr>
-    </w:p>
-    <w:p>
-      <w:pPr>
-        <w:pStyle w:val="SemEspaamento"/>
-      </w:pPr>
-    </w:p>
-    <w:p>
-      <w:pPr>
-        <w:pStyle w:val="SemEspaamento"/>
-      </w:pPr>
-    </w:p>
-    <w:p>
-      <w:pPr>
-        <w:pStyle w:val="SemEspaamento"/>
-      </w:pPr>
-    </w:p>
-    <w:p>
-      <w:pPr>
-        <w:pStyle w:val="SemEspaamento"/>
-      </w:pPr>
-    </w:p>
-    <w:p>
-      <w:pPr>
-        <w:pStyle w:val="SemEspaamento"/>
-      </w:pPr>
-    </w:p>
-    <w:p>
-      <w:pPr>
-        <w:pStyle w:val="SemEspaamento"/>
-      </w:pPr>
-    </w:p>
-    <w:p>
-      <w:pPr>
-        <w:pStyle w:val="SemEspaamento"/>
-      </w:pPr>
-    </w:p>
-    <w:p>
-      <w:pPr>
-        <w:pStyle w:val="SemEspaamento"/>
-      </w:pPr>
-    </w:p>
-    <w:p>
-      <w:pPr>
-        <w:pStyle w:val="SemEspaamento"/>
+        <w:rPr>
+          <w:lang w:val="pt-BR"/>
+        </w:rPr>
+      </w:pPr>
+    </w:p>
+    <w:p>
+      <w:pPr>
+        <w:pStyle w:val="SemEspaamento"/>
+        <w:rPr>
+          <w:lang w:val="pt-BR"/>
+        </w:rPr>
+      </w:pPr>
+    </w:p>
+    <w:p>
+      <w:pPr>
+        <w:pStyle w:val="SemEspaamento"/>
+        <w:rPr>
+          <w:lang w:val="pt-BR"/>
+        </w:rPr>
+      </w:pPr>
+    </w:p>
+    <w:p>
+      <w:pPr>
+        <w:pStyle w:val="SemEspaamento"/>
+        <w:rPr>
+          <w:lang w:val="pt-BR"/>
+        </w:rPr>
+      </w:pPr>
+    </w:p>
+    <w:p>
+      <w:pPr>
+        <w:pStyle w:val="SemEspaamento"/>
+        <w:rPr>
+          <w:lang w:val="pt-BR"/>
+        </w:rPr>
+      </w:pPr>
+    </w:p>
+    <w:p>
+      <w:pPr>
+        <w:pStyle w:val="SemEspaamento"/>
+        <w:rPr>
+          <w:lang w:val="pt-BR"/>
+        </w:rPr>
+      </w:pPr>
+    </w:p>
+    <w:p>
+      <w:pPr>
+        <w:pStyle w:val="SemEspaamento"/>
+        <w:rPr>
+          <w:lang w:val="pt-BR"/>
+        </w:rPr>
+      </w:pPr>
+    </w:p>
+    <w:p>
+      <w:pPr>
+        <w:pStyle w:val="SemEspaamento"/>
+        <w:rPr>
+          <w:lang w:val="pt-BR"/>
+        </w:rPr>
+      </w:pPr>
+    </w:p>
+    <w:p>
+      <w:pPr>
+        <w:pStyle w:val="SemEspaamento"/>
+        <w:rPr>
+          <w:lang w:val="pt-BR"/>
+        </w:rPr>
+      </w:pPr>
+    </w:p>
+    <w:p>
+      <w:pPr>
+        <w:pStyle w:val="SemEspaamento"/>
+        <w:rPr>
+          <w:lang w:val="pt-BR"/>
+        </w:rPr>
+      </w:pPr>
+    </w:p>
+    <w:p>
+      <w:pPr>
+        <w:pStyle w:val="SemEspaamento"/>
+        <w:rPr>
+          <w:lang w:val="pt-BR"/>
+        </w:rPr>
+      </w:pPr>
+    </w:p>
+    <w:p>
+      <w:pPr>
+        <w:pStyle w:val="SemEspaamento"/>
+        <w:rPr>
+          <w:lang w:val="pt-BR"/>
+        </w:rPr>
+      </w:pPr>
+    </w:p>
+    <w:p>
+      <w:pPr>
+        <w:pStyle w:val="SemEspaamento"/>
+        <w:rPr>
+          <w:lang w:val="pt-BR"/>
+        </w:rPr>
+      </w:pPr>
+    </w:p>
+    <w:p>
+      <w:pPr>
+        <w:pStyle w:val="SemEspaamento"/>
+        <w:rPr>
+          <w:lang w:val="pt-BR"/>
+        </w:rPr>
+      </w:pPr>
+    </w:p>
+    <w:p>
+      <w:pPr>
+        <w:pStyle w:val="SemEspaamento"/>
+        <w:rPr>
+          <w:lang w:val="pt-BR"/>
+        </w:rPr>
+      </w:pPr>
+    </w:p>
+    <w:p>
+      <w:pPr>
+        <w:pStyle w:val="SemEspaamento"/>
+        <w:rPr>
+          <w:lang w:val="pt-BR"/>
+        </w:rPr>
+      </w:pPr>
+    </w:p>
+    <w:p>
+      <w:pPr>
+        <w:pStyle w:val="SemEspaamento"/>
+        <w:rPr>
+          <w:lang w:val="pt-BR"/>
+        </w:rPr>
+      </w:pPr>
+    </w:p>
+    <w:p>
+      <w:pPr>
+        <w:pStyle w:val="SemEspaamento"/>
+        <w:rPr>
+          <w:lang w:val="pt-BR"/>
+        </w:rPr>
+      </w:pPr>
+    </w:p>
+    <w:p>
+      <w:pPr>
+        <w:pStyle w:val="SemEspaamento"/>
+        <w:rPr>
+          <w:lang w:val="pt-BR"/>
+        </w:rPr>
+      </w:pPr>
+    </w:p>
+    <w:p>
+      <w:pPr>
+        <w:pStyle w:val="SemEspaamento"/>
+        <w:rPr>
+          <w:lang w:val="pt-BR"/>
+        </w:rPr>
+      </w:pPr>
+    </w:p>
+    <w:p>
+      <w:pPr>
+        <w:pStyle w:val="SemEspaamento"/>
+        <w:rPr>
+          <w:lang w:val="pt-BR"/>
+        </w:rPr>
+      </w:pPr>
+    </w:p>
+    <w:p>
+      <w:pPr>
+        <w:pStyle w:val="SemEspaamento"/>
+        <w:rPr>
+          <w:lang w:val="pt-BR"/>
+        </w:rPr>
+      </w:pPr>
+    </w:p>
+    <w:p>
+      <w:pPr>
+        <w:pStyle w:val="SemEspaamento"/>
+        <w:rPr>
+          <w:lang w:val="pt-BR"/>
+        </w:rPr>
+      </w:pPr>
+    </w:p>
+    <w:p>
+      <w:pPr>
+        <w:pStyle w:val="SemEspaamento"/>
+        <w:rPr>
+          <w:lang w:val="pt-BR"/>
+        </w:rPr>
+      </w:pPr>
+      <w:r>
+        <w:rPr>
+          <w:lang w:val="pt-BR"/>
+        </w:rPr>
+        <w:t>Conclusão</w:t>
+      </w:r>
+    </w:p>
+    <w:p>
+      <w:pPr>
         <w:rPr>
           <w:lang w:val="pt-BR"/>
         </w:rPr>
@@ -1767,362 +2108,363 @@
           <w:lang w:val="pt-BR"/>
         </w:rPr>
         <w:lastRenderedPageBreak/>
-        <w:t>Conclusão</w:t>
-      </w:r>
-    </w:p>
-    <w:p>
-      <w:pPr>
-        <w:rPr>
-          <w:lang w:val="pt-BR"/>
-        </w:rPr>
-      </w:pPr>
-      <w:r>
-        <w:rPr>
-          <w:lang w:val="pt-BR"/>
-        </w:rPr>
         <w:t>[A ser acrescentada apó</w:t>
       </w:r>
       <w:r>
         <w:rPr>
           <w:lang w:val="pt-BR"/>
         </w:rPr>
-        <w:t>s o desenvolvimento do projeto.]</w:t>
-      </w:r>
-    </w:p>
-    <w:p>
-      <w:pPr>
-        <w:rPr>
-          <w:lang w:val="pt-BR"/>
-        </w:rPr>
-      </w:pPr>
-    </w:p>
-    <w:p>
-      <w:pPr>
-        <w:rPr>
-          <w:lang w:val="pt-BR"/>
-        </w:rPr>
-      </w:pPr>
-    </w:p>
-    <w:p>
-      <w:pPr>
-        <w:rPr>
-          <w:lang w:val="pt-BR"/>
-        </w:rPr>
-      </w:pPr>
-    </w:p>
-    <w:p>
-      <w:pPr>
-        <w:rPr>
-          <w:lang w:val="pt-BR"/>
-        </w:rPr>
-      </w:pPr>
-    </w:p>
-    <w:p>
-      <w:pPr>
-        <w:rPr>
-          <w:lang w:val="pt-BR"/>
-        </w:rPr>
-      </w:pPr>
-    </w:p>
-    <w:p>
-      <w:pPr>
-        <w:rPr>
-          <w:lang w:val="pt-BR"/>
-        </w:rPr>
-      </w:pPr>
-    </w:p>
-    <w:p>
-      <w:pPr>
-        <w:rPr>
-          <w:lang w:val="pt-BR"/>
-        </w:rPr>
-      </w:pPr>
-    </w:p>
-    <w:p>
-      <w:pPr>
-        <w:rPr>
-          <w:lang w:val="pt-BR"/>
-        </w:rPr>
-      </w:pPr>
-    </w:p>
-    <w:p>
-      <w:pPr>
-        <w:rPr>
-          <w:lang w:val="pt-BR"/>
-        </w:rPr>
-      </w:pPr>
-    </w:p>
-    <w:p>
-      <w:pPr>
-        <w:rPr>
-          <w:lang w:val="pt-BR"/>
-        </w:rPr>
-      </w:pPr>
-    </w:p>
-    <w:p>
-      <w:pPr>
-        <w:rPr>
-          <w:lang w:val="pt-BR"/>
-        </w:rPr>
-      </w:pPr>
-    </w:p>
-    <w:p>
-      <w:pPr>
-        <w:rPr>
-          <w:lang w:val="pt-BR"/>
-        </w:rPr>
-      </w:pPr>
-    </w:p>
-    <w:p>
-      <w:pPr>
-        <w:rPr>
-          <w:lang w:val="pt-BR"/>
-        </w:rPr>
-      </w:pPr>
-    </w:p>
-    <w:p>
-      <w:pPr>
-        <w:rPr>
-          <w:lang w:val="pt-BR"/>
-        </w:rPr>
-      </w:pPr>
-    </w:p>
-    <w:p>
-      <w:pPr>
-        <w:rPr>
-          <w:lang w:val="pt-BR"/>
-        </w:rPr>
-      </w:pPr>
-    </w:p>
-    <w:p>
-      <w:pPr>
-        <w:rPr>
-          <w:lang w:val="pt-BR"/>
-        </w:rPr>
-      </w:pPr>
-    </w:p>
-    <w:p>
-      <w:pPr>
-        <w:rPr>
-          <w:lang w:val="pt-BR"/>
-        </w:rPr>
-      </w:pPr>
-    </w:p>
-    <w:p>
-      <w:pPr>
-        <w:rPr>
-          <w:lang w:val="pt-BR"/>
-        </w:rPr>
-      </w:pPr>
-    </w:p>
-    <w:p>
-      <w:pPr>
-        <w:rPr>
-          <w:lang w:val="pt-BR"/>
-        </w:rPr>
-      </w:pPr>
-    </w:p>
-    <w:p>
-      <w:pPr>
-        <w:rPr>
-          <w:lang w:val="pt-BR"/>
-        </w:rPr>
-      </w:pPr>
-    </w:p>
-    <w:p>
-      <w:pPr>
-        <w:rPr>
-          <w:lang w:val="pt-BR"/>
-        </w:rPr>
-      </w:pPr>
-    </w:p>
-    <w:p>
-      <w:pPr>
-        <w:rPr>
-          <w:lang w:val="pt-BR"/>
-        </w:rPr>
-      </w:pPr>
-    </w:p>
-    <w:p>
-      <w:pPr>
-        <w:rPr>
-          <w:lang w:val="pt-BR"/>
-        </w:rPr>
-      </w:pPr>
-    </w:p>
-    <w:p>
-      <w:pPr>
-        <w:rPr>
-          <w:lang w:val="pt-BR"/>
-        </w:rPr>
-      </w:pPr>
-    </w:p>
-    <w:p>
-      <w:pPr>
-        <w:rPr>
-          <w:lang w:val="pt-BR"/>
-        </w:rPr>
-      </w:pPr>
-    </w:p>
-    <w:p>
-      <w:pPr>
-        <w:rPr>
-          <w:lang w:val="pt-BR"/>
-        </w:rPr>
-      </w:pPr>
-    </w:p>
-    <w:p>
-      <w:pPr>
-        <w:rPr>
-          <w:lang w:val="pt-BR"/>
-        </w:rPr>
-      </w:pPr>
-    </w:p>
-    <w:p>
-      <w:pPr>
-        <w:rPr>
-          <w:lang w:val="pt-BR"/>
-        </w:rPr>
-      </w:pPr>
-    </w:p>
-    <w:p>
-      <w:pPr>
-        <w:rPr>
-          <w:lang w:val="pt-BR"/>
-        </w:rPr>
-      </w:pPr>
-    </w:p>
-    <w:p>
-      <w:pPr>
-        <w:rPr>
-          <w:lang w:val="pt-BR"/>
-        </w:rPr>
-      </w:pPr>
-    </w:p>
-    <w:p>
-      <w:pPr>
-        <w:rPr>
-          <w:lang w:val="pt-BR"/>
-        </w:rPr>
-      </w:pPr>
-    </w:p>
-    <w:p>
-      <w:pPr>
-        <w:rPr>
-          <w:lang w:val="pt-BR"/>
-        </w:rPr>
-      </w:pPr>
-    </w:p>
-    <w:p>
-      <w:pPr>
-        <w:rPr>
-          <w:lang w:val="pt-BR"/>
-        </w:rPr>
-      </w:pPr>
-    </w:p>
-    <w:p>
-      <w:pPr>
-        <w:rPr>
-          <w:lang w:val="pt-BR"/>
-        </w:rPr>
-      </w:pPr>
-    </w:p>
-    <w:p>
-      <w:pPr>
-        <w:rPr>
-          <w:lang w:val="pt-BR"/>
-        </w:rPr>
-      </w:pPr>
-    </w:p>
-    <w:p>
-      <w:pPr>
-        <w:rPr>
-          <w:lang w:val="pt-BR"/>
-        </w:rPr>
-      </w:pPr>
-    </w:p>
-    <w:p>
-      <w:pPr>
-        <w:rPr>
-          <w:lang w:val="pt-BR"/>
-        </w:rPr>
-      </w:pPr>
-    </w:p>
-    <w:p>
-      <w:pPr>
-        <w:rPr>
-          <w:lang w:val="pt-BR"/>
-        </w:rPr>
-      </w:pPr>
-    </w:p>
-    <w:p>
-      <w:pPr>
-        <w:rPr>
-          <w:lang w:val="pt-BR"/>
-        </w:rPr>
-      </w:pPr>
-    </w:p>
-    <w:p>
-      <w:pPr>
-        <w:rPr>
-          <w:lang w:val="pt-BR"/>
-        </w:rPr>
-      </w:pPr>
-    </w:p>
-    <w:p>
-      <w:pPr>
-        <w:rPr>
-          <w:lang w:val="pt-BR"/>
-        </w:rPr>
-      </w:pPr>
-    </w:p>
-    <w:p>
-      <w:pPr>
-        <w:rPr>
-          <w:lang w:val="pt-BR"/>
-        </w:rPr>
-      </w:pPr>
-    </w:p>
-    <w:p>
-      <w:pPr>
-        <w:rPr>
-          <w:lang w:val="pt-BR"/>
-        </w:rPr>
-      </w:pPr>
-    </w:p>
-    <w:p>
-      <w:pPr>
-        <w:rPr>
-          <w:lang w:val="pt-BR"/>
-        </w:rPr>
-      </w:pPr>
-    </w:p>
-    <w:p>
-      <w:pPr>
-        <w:rPr>
-          <w:lang w:val="pt-BR"/>
-        </w:rPr>
-      </w:pPr>
-    </w:p>
-    <w:p>
-      <w:pPr>
-        <w:pStyle w:val="SemEspaamento"/>
-      </w:pPr>
-      <w:r>
+        <w:t>s o desenvolvimento do projeto.</w:t>
+      </w:r>
+      <w:proofErr w:type="gramStart"/>
+      <w:r>
+        <w:rPr>
+          <w:lang w:val="pt-BR"/>
+        </w:rPr>
+        <w:t>]</w:t>
+      </w:r>
+      <w:proofErr w:type="gramEnd"/>
+    </w:p>
+    <w:p>
+      <w:pPr>
+        <w:rPr>
+          <w:lang w:val="pt-BR"/>
+        </w:rPr>
+      </w:pPr>
+    </w:p>
+    <w:p>
+      <w:pPr>
+        <w:rPr>
+          <w:lang w:val="pt-BR"/>
+        </w:rPr>
+      </w:pPr>
+    </w:p>
+    <w:p>
+      <w:pPr>
+        <w:rPr>
+          <w:lang w:val="pt-BR"/>
+        </w:rPr>
+      </w:pPr>
+    </w:p>
+    <w:p>
+      <w:pPr>
+        <w:rPr>
+          <w:lang w:val="pt-BR"/>
+        </w:rPr>
+      </w:pPr>
+    </w:p>
+    <w:p>
+      <w:pPr>
+        <w:rPr>
+          <w:lang w:val="pt-BR"/>
+        </w:rPr>
+      </w:pPr>
+    </w:p>
+    <w:p>
+      <w:pPr>
+        <w:rPr>
+          <w:lang w:val="pt-BR"/>
+        </w:rPr>
+      </w:pPr>
+    </w:p>
+    <w:p>
+      <w:pPr>
+        <w:rPr>
+          <w:lang w:val="pt-BR"/>
+        </w:rPr>
+      </w:pPr>
+    </w:p>
+    <w:p>
+      <w:pPr>
+        <w:rPr>
+          <w:lang w:val="pt-BR"/>
+        </w:rPr>
+      </w:pPr>
+    </w:p>
+    <w:p>
+      <w:pPr>
+        <w:rPr>
+          <w:lang w:val="pt-BR"/>
+        </w:rPr>
+      </w:pPr>
+    </w:p>
+    <w:p>
+      <w:pPr>
+        <w:rPr>
+          <w:lang w:val="pt-BR"/>
+        </w:rPr>
+      </w:pPr>
+    </w:p>
+    <w:p>
+      <w:pPr>
+        <w:rPr>
+          <w:lang w:val="pt-BR"/>
+        </w:rPr>
+      </w:pPr>
+    </w:p>
+    <w:p>
+      <w:pPr>
+        <w:rPr>
+          <w:lang w:val="pt-BR"/>
+        </w:rPr>
+      </w:pPr>
+    </w:p>
+    <w:p>
+      <w:pPr>
+        <w:rPr>
+          <w:lang w:val="pt-BR"/>
+        </w:rPr>
+      </w:pPr>
+    </w:p>
+    <w:p>
+      <w:pPr>
+        <w:rPr>
+          <w:lang w:val="pt-BR"/>
+        </w:rPr>
+      </w:pPr>
+    </w:p>
+    <w:p>
+      <w:pPr>
+        <w:rPr>
+          <w:lang w:val="pt-BR"/>
+        </w:rPr>
+      </w:pPr>
+    </w:p>
+    <w:p>
+      <w:pPr>
+        <w:rPr>
+          <w:lang w:val="pt-BR"/>
+        </w:rPr>
+      </w:pPr>
+    </w:p>
+    <w:p>
+      <w:pPr>
+        <w:rPr>
+          <w:lang w:val="pt-BR"/>
+        </w:rPr>
+      </w:pPr>
+    </w:p>
+    <w:p>
+      <w:pPr>
+        <w:rPr>
+          <w:lang w:val="pt-BR"/>
+        </w:rPr>
+      </w:pPr>
+    </w:p>
+    <w:p>
+      <w:pPr>
+        <w:rPr>
+          <w:lang w:val="pt-BR"/>
+        </w:rPr>
+      </w:pPr>
+    </w:p>
+    <w:p>
+      <w:pPr>
+        <w:rPr>
+          <w:lang w:val="pt-BR"/>
+        </w:rPr>
+      </w:pPr>
+    </w:p>
+    <w:p>
+      <w:pPr>
+        <w:rPr>
+          <w:lang w:val="pt-BR"/>
+        </w:rPr>
+      </w:pPr>
+    </w:p>
+    <w:p>
+      <w:pPr>
+        <w:rPr>
+          <w:lang w:val="pt-BR"/>
+        </w:rPr>
+      </w:pPr>
+    </w:p>
+    <w:p>
+      <w:pPr>
+        <w:rPr>
+          <w:lang w:val="pt-BR"/>
+        </w:rPr>
+      </w:pPr>
+    </w:p>
+    <w:p>
+      <w:pPr>
+        <w:rPr>
+          <w:lang w:val="pt-BR"/>
+        </w:rPr>
+      </w:pPr>
+    </w:p>
+    <w:p>
+      <w:pPr>
+        <w:rPr>
+          <w:lang w:val="pt-BR"/>
+        </w:rPr>
+      </w:pPr>
+    </w:p>
+    <w:p>
+      <w:pPr>
+        <w:rPr>
+          <w:lang w:val="pt-BR"/>
+        </w:rPr>
+      </w:pPr>
+    </w:p>
+    <w:p>
+      <w:pPr>
+        <w:rPr>
+          <w:lang w:val="pt-BR"/>
+        </w:rPr>
+      </w:pPr>
+    </w:p>
+    <w:p>
+      <w:pPr>
+        <w:rPr>
+          <w:lang w:val="pt-BR"/>
+        </w:rPr>
+      </w:pPr>
+    </w:p>
+    <w:p>
+      <w:pPr>
+        <w:rPr>
+          <w:lang w:val="pt-BR"/>
+        </w:rPr>
+      </w:pPr>
+    </w:p>
+    <w:p>
+      <w:pPr>
+        <w:rPr>
+          <w:lang w:val="pt-BR"/>
+        </w:rPr>
+      </w:pPr>
+    </w:p>
+    <w:p>
+      <w:pPr>
+        <w:rPr>
+          <w:lang w:val="pt-BR"/>
+        </w:rPr>
+      </w:pPr>
+    </w:p>
+    <w:p>
+      <w:pPr>
+        <w:rPr>
+          <w:lang w:val="pt-BR"/>
+        </w:rPr>
+      </w:pPr>
+    </w:p>
+    <w:p>
+      <w:pPr>
+        <w:rPr>
+          <w:lang w:val="pt-BR"/>
+        </w:rPr>
+      </w:pPr>
+    </w:p>
+    <w:p>
+      <w:pPr>
+        <w:rPr>
+          <w:lang w:val="pt-BR"/>
+        </w:rPr>
+      </w:pPr>
+    </w:p>
+    <w:p>
+      <w:pPr>
+        <w:rPr>
+          <w:lang w:val="pt-BR"/>
+        </w:rPr>
+      </w:pPr>
+    </w:p>
+    <w:p>
+      <w:pPr>
+        <w:rPr>
+          <w:lang w:val="pt-BR"/>
+        </w:rPr>
+      </w:pPr>
+    </w:p>
+    <w:p>
+      <w:pPr>
+        <w:rPr>
+          <w:lang w:val="pt-BR"/>
+        </w:rPr>
+      </w:pPr>
+    </w:p>
+    <w:p>
+      <w:pPr>
+        <w:rPr>
+          <w:lang w:val="pt-BR"/>
+        </w:rPr>
+      </w:pPr>
+    </w:p>
+    <w:p>
+      <w:pPr>
+        <w:rPr>
+          <w:lang w:val="pt-BR"/>
+        </w:rPr>
+      </w:pPr>
+    </w:p>
+    <w:p>
+      <w:pPr>
+        <w:rPr>
+          <w:lang w:val="pt-BR"/>
+        </w:rPr>
+      </w:pPr>
+    </w:p>
+    <w:p>
+      <w:pPr>
+        <w:rPr>
+          <w:lang w:val="pt-BR"/>
+        </w:rPr>
+      </w:pPr>
+    </w:p>
+    <w:p>
+      <w:pPr>
+        <w:rPr>
+          <w:lang w:val="pt-BR"/>
+        </w:rPr>
+      </w:pPr>
+    </w:p>
+    <w:p>
+      <w:pPr>
+        <w:rPr>
+          <w:lang w:val="pt-BR"/>
+        </w:rPr>
+      </w:pPr>
+    </w:p>
+    <w:p>
+      <w:pPr>
+        <w:rPr>
+          <w:lang w:val="pt-BR"/>
+        </w:rPr>
+      </w:pPr>
+    </w:p>
+    <w:p>
+      <w:pPr>
+        <w:rPr>
+          <w:lang w:val="pt-BR"/>
+        </w:rPr>
+      </w:pPr>
+    </w:p>
+    <w:p>
+      <w:pPr>
+        <w:pStyle w:val="SemEspaamento"/>
+        <w:rPr>
+          <w:lang w:val="pt-BR"/>
+        </w:rPr>
+      </w:pPr>
+      <w:r>
+        <w:rPr>
+          <w:lang w:val="pt-BR"/>
+        </w:rPr>
+        <w:t xml:space="preserve">Referências </w:t>
+      </w:r>
+    </w:p>
+    <w:p>
+      <w:pPr>
+        <w:rPr>
+          <w:lang w:val="pt-BR"/>
+        </w:rPr>
+      </w:pPr>
+      <w:r>
+        <w:rPr>
+          <w:lang w:val="pt-BR"/>
+        </w:rPr>
         <w:lastRenderedPageBreak/>
-        <w:t xml:space="preserve">Referências </w:t>
-      </w:r>
-    </w:p>
-    <w:p>
-      <w:pPr>
-        <w:rPr>
-          <w:lang w:val="pt-BR"/>
-        </w:rPr>
-      </w:pPr>
-      <w:r>
-        <w:rPr>
-          <w:lang w:val="pt-BR"/>
-        </w:rPr>
         <w:t>CAIXETA</w:t>
       </w:r>
       <w:r>
@@ -2135,8 +2477,16 @@
         <w:rPr>
           <w:lang w:val="pt-BR"/>
         </w:rPr>
-        <w:t>Luiz Carlos Alvez</w:t>
-      </w:r>
+        <w:t xml:space="preserve">Luiz Carlos </w:t>
+      </w:r>
+      <w:proofErr w:type="spellStart"/>
+      <w:r>
+        <w:rPr>
+          <w:lang w:val="pt-BR"/>
+        </w:rPr>
+        <w:t>Alvez</w:t>
+      </w:r>
+      <w:proofErr w:type="spellEnd"/>
       <w:r>
         <w:rPr>
           <w:lang w:val="pt-BR"/>
@@ -2154,17 +2504,44 @@
         <w:rPr>
           <w:lang w:val="pt-BR"/>
         </w:rPr>
-        <w:t>. Disponível em: &lt; http://artigocientifico.uol.com.br/artigos&gt;. Acesso em: 19 ago 2013</w:t>
-      </w:r>
-    </w:p>
-    <w:p>
-      <w:pPr>
-        <w:rPr>
-          <w:lang w:val="pt-BR"/>
-        </w:rPr>
-      </w:pPr>
-    </w:p>
-    <w:p>
+        <w:t xml:space="preserve">. Disponível em: &lt; http://artigocientifico.uol.com.br/artigos&gt;. Acesso em: </w:t>
+      </w:r>
+      <w:proofErr w:type="gramStart"/>
+      <w:r>
+        <w:rPr>
+          <w:lang w:val="pt-BR"/>
+        </w:rPr>
+        <w:t xml:space="preserve">19 </w:t>
+      </w:r>
+      <w:proofErr w:type="spellStart"/>
+      <w:r>
+        <w:rPr>
+          <w:lang w:val="pt-BR"/>
+        </w:rPr>
+        <w:t>ago</w:t>
+      </w:r>
+      <w:proofErr w:type="spellEnd"/>
+      <w:proofErr w:type="gramEnd"/>
+      <w:r>
+        <w:rPr>
+          <w:lang w:val="pt-BR"/>
+        </w:rPr>
+        <w:t xml:space="preserve"> 2013</w:t>
+      </w:r>
+    </w:p>
+    <w:p>
+      <w:pPr>
+        <w:rPr>
+          <w:lang w:val="pt-BR"/>
+        </w:rPr>
+      </w:pPr>
+    </w:p>
+    <w:p>
+      <w:pPr>
+        <w:rPr>
+          <w:lang w:val="pt-BR"/>
+        </w:rPr>
+      </w:pPr>
       <w:r>
         <w:t>FROSI</w:t>
       </w:r>
@@ -2172,8 +2549,13 @@
         <w:t xml:space="preserve">, </w:t>
       </w:r>
       <w:r>
-        <w:t>Felipe O., SCHLEMMER, Eliane</w:t>
-      </w:r>
+        <w:t xml:space="preserve">Felipe O., SCHLEMMER, </w:t>
+      </w:r>
+      <w:proofErr w:type="spellStart"/>
+      <w:r>
+        <w:t>Eliane</w:t>
+      </w:r>
+      <w:proofErr w:type="spellEnd"/>
       <w:r>
         <w:t xml:space="preserve">. </w:t>
       </w:r>
@@ -2191,19 +2573,41 @@
         <w:t xml:space="preserve">. Disponível em: &lt; http://www.sbgames.org/papers/sbgames10/culture/full/full13.pdf&gt;. </w:t>
       </w:r>
       <w:r>
+        <w:rPr>
+          <w:lang w:val="pt-BR"/>
+        </w:rPr>
         <w:t xml:space="preserve">Acesso em: </w:t>
       </w:r>
-      <w:r>
-        <w:t xml:space="preserve">21 ago </w:t>
-      </w:r>
-      <w:r>
-        <w:t>201</w:t>
-      </w:r>
-      <w:r>
-        <w:t>3</w:t>
-      </w:r>
-    </w:p>
-    <w:p/>
+      <w:proofErr w:type="gramStart"/>
+      <w:r>
+        <w:rPr>
+          <w:lang w:val="pt-BR"/>
+        </w:rPr>
+        <w:t xml:space="preserve">21 </w:t>
+      </w:r>
+      <w:proofErr w:type="spellStart"/>
+      <w:r>
+        <w:rPr>
+          <w:lang w:val="pt-BR"/>
+        </w:rPr>
+        <w:t>ago</w:t>
+      </w:r>
+      <w:proofErr w:type="spellEnd"/>
+      <w:proofErr w:type="gramEnd"/>
+      <w:r>
+        <w:rPr>
+          <w:lang w:val="pt-BR"/>
+        </w:rPr>
+        <w:t xml:space="preserve"> 2013</w:t>
+      </w:r>
+    </w:p>
+    <w:p>
+      <w:pPr>
+        <w:rPr>
+          <w:lang w:val="pt-BR"/>
+        </w:rPr>
+      </w:pPr>
+    </w:p>
     <w:p>
       <w:pPr>
         <w:rPr>
@@ -2227,7 +2631,29 @@
         <w:rPr>
           <w:lang w:val="pt-BR"/>
         </w:rPr>
-        <w:t>. Disponível em: &lt; http://artigocientifico.uol.com.br/artigos&gt;. Acesso em: 21 ago 2013</w:t>
+        <w:t xml:space="preserve">. Disponível em: &lt; http://artigocientifico.uol.com.br/artigos&gt;. Acesso em: </w:t>
+      </w:r>
+      <w:proofErr w:type="gramStart"/>
+      <w:r>
+        <w:rPr>
+          <w:lang w:val="pt-BR"/>
+        </w:rPr>
+        <w:t xml:space="preserve">21 </w:t>
+      </w:r>
+      <w:proofErr w:type="spellStart"/>
+      <w:r>
+        <w:rPr>
+          <w:lang w:val="pt-BR"/>
+        </w:rPr>
+        <w:t>ago</w:t>
+      </w:r>
+      <w:proofErr w:type="spellEnd"/>
+      <w:proofErr w:type="gramEnd"/>
+      <w:r>
+        <w:rPr>
+          <w:lang w:val="pt-BR"/>
+        </w:rPr>
+        <w:t xml:space="preserve"> 2013</w:t>
       </w:r>
     </w:p>
     <w:sectPr>
@@ -3393,7 +3819,7 @@
 </file>
 
 <file path=customXml/itemProps1.xml><?xml version="1.0" encoding="utf-8"?>
-<ds:datastoreItem xmlns:ds="http://schemas.openxmlformats.org/officeDocument/2006/customXml" ds:itemID="{B9DFFB53-5EA5-488F-9294-11DF47F58D67}">
+<ds:datastoreItem xmlns:ds="http://schemas.openxmlformats.org/officeDocument/2006/customXml" ds:itemID="{1903654A-BB26-4897-B131-BF1AC58A160B}">
   <ds:schemaRefs>
     <ds:schemaRef ds:uri="http://schemas.openxmlformats.org/officeDocument/2006/bibliography"/>
   </ds:schemaRefs>

</xml_diff>